<commit_message>
Added other pbix files
</commit_message>
<xml_diff>
--- a/PowerBI Works/Documentation(PBI).docx
+++ b/PowerBI Works/Documentation(PBI).docx
@@ -76,6 +76,7 @@
       <w:r>
         <w:rPr>
           <w:rFonts w:ascii="Sans Serif Collection" w:hAnsi="Sans Serif Collection" w:cs="Sans Serif Collection"/>
+          <w:noProof/>
           <w:lang w:val="en-US"/>
         </w:rPr>
         <w:drawing>
@@ -94,7 +95,7 @@
                     <pic:cNvPicPr/>
                   </pic:nvPicPr>
                   <pic:blipFill>
-                    <a:blip r:embed="rId5"/>
+                    <a:blip r:embed="rId6"/>
                     <a:stretch>
                       <a:fillRect/>
                     </a:stretch>
@@ -477,10 +478,104 @@
     <w:p>
       <w:pPr>
         <w:pStyle w:val="Heading3"/>
-        <w:rPr>
-          <w:lang w:val="en-US"/>
-        </w:rPr>
-      </w:pPr>
+        <w:numPr>
+          <w:ilvl w:val="0"/>
+          <w:numId w:val="8"/>
+        </w:numPr>
+        <w:rPr>
+          <w:lang w:val="en-US"/>
+        </w:rPr>
+      </w:pPr>
+      <w:r>
+        <w:rPr>
+          <w:noProof/>
+          <w:lang w:val="en-US"/>
+        </w:rPr>
+        <mc:AlternateContent>
+          <mc:Choice Requires="wps">
+            <w:drawing>
+              <wp:anchor distT="0" distB="0" distL="114300" distR="114300" simplePos="0" relativeHeight="251661312" behindDoc="0" locked="0" layoutInCell="1" allowOverlap="1" wp14:anchorId="75AB6D43" wp14:editId="5382DA1E">
+                <wp:simplePos x="0" y="0"/>
+                <wp:positionH relativeFrom="column">
+                  <wp:posOffset>2306320</wp:posOffset>
+                </wp:positionH>
+                <wp:positionV relativeFrom="paragraph">
+                  <wp:posOffset>89535</wp:posOffset>
+                </wp:positionV>
+                <wp:extent cx="375920" cy="1823720"/>
+                <wp:effectExtent l="0" t="0" r="24130" b="24130"/>
+                <wp:wrapNone/>
+                <wp:docPr id="56510072" name="Right Brace 4"/>
+                <wp:cNvGraphicFramePr/>
+                <a:graphic xmlns:a="http://schemas.openxmlformats.org/drawingml/2006/main">
+                  <a:graphicData uri="http://schemas.microsoft.com/office/word/2010/wordprocessingShape">
+                    <wps:wsp>
+                      <wps:cNvSpPr/>
+                      <wps:spPr>
+                        <a:xfrm>
+                          <a:off x="0" y="0"/>
+                          <a:ext cx="375920" cy="1823720"/>
+                        </a:xfrm>
+                        <a:prstGeom prst="rightBrace">
+                          <a:avLst/>
+                        </a:prstGeom>
+                      </wps:spPr>
+                      <wps:style>
+                        <a:lnRef idx="1">
+                          <a:schemeClr val="accent1"/>
+                        </a:lnRef>
+                        <a:fillRef idx="0">
+                          <a:schemeClr val="accent1"/>
+                        </a:fillRef>
+                        <a:effectRef idx="0">
+                          <a:schemeClr val="accent1"/>
+                        </a:effectRef>
+                        <a:fontRef idx="minor">
+                          <a:schemeClr val="tx1"/>
+                        </a:fontRef>
+                      </wps:style>
+                      <wps:bodyPr rot="0" spcFirstLastPara="0" vertOverflow="overflow" horzOverflow="overflow" vert="horz" wrap="square" lIns="91440" tIns="45720" rIns="91440" bIns="45720" numCol="1" spcCol="0" rtlCol="0" fromWordArt="0" anchor="ctr" anchorCtr="0" forceAA="0" compatLnSpc="1">
+                        <a:prstTxWarp prst="textNoShape">
+                          <a:avLst/>
+                        </a:prstTxWarp>
+                        <a:noAutofit/>
+                      </wps:bodyPr>
+                    </wps:wsp>
+                  </a:graphicData>
+                </a:graphic>
+              </wp:anchor>
+            </w:drawing>
+          </mc:Choice>
+          <mc:Fallback>
+            <w:pict>
+              <v:shapetype w14:anchorId="6E427373" id="_x0000_t88" coordsize="21600,21600" o:spt="88" adj="1800,10800" path="m,qx10800@0l10800@2qy21600@11,10800@3l10800@1qy,21600e" filled="f">
+                <v:formulas>
+                  <v:f eqn="val #0"/>
+                  <v:f eqn="sum 21600 0 #0"/>
+                  <v:f eqn="sum #1 0 #0"/>
+                  <v:f eqn="sum #1 #0 0"/>
+                  <v:f eqn="prod #0 9598 32768"/>
+                  <v:f eqn="sum 21600 0 @4"/>
+                  <v:f eqn="sum 21600 0 #1"/>
+                  <v:f eqn="min #1 @6"/>
+                  <v:f eqn="prod @7 1 2"/>
+                  <v:f eqn="prod #0 2 1"/>
+                  <v:f eqn="sum 21600 0 @9"/>
+                  <v:f eqn="val #1"/>
+                </v:formulas>
+                <v:path arrowok="t" o:connecttype="custom" o:connectlocs="0,0;21600,@11;0,21600" textboxrect="0,@4,7637,@5"/>
+                <v:handles>
+                  <v:h position="center,#0" yrange="0,@8"/>
+                  <v:h position="bottomRight,#1" yrange="@9,@10"/>
+                </v:handles>
+              </v:shapetype>
+              <v:shape id="Right Brace 4" o:spid="_x0000_s1026" type="#_x0000_t88" style="position:absolute;margin-left:181.6pt;margin-top:7.05pt;width:29.6pt;height:143.6pt;z-index:251661312;visibility:visible;mso-wrap-style:square;mso-wrap-distance-left:9pt;mso-wrap-distance-top:0;mso-wrap-distance-right:9pt;mso-wrap-distance-bottom:0;mso-position-horizontal:absolute;mso-position-horizontal-relative:text;mso-position-vertical:absolute;mso-position-vertical-relative:text;v-text-anchor:middle" o:gfxdata="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" adj="371" strokecolor="#4472c4 [3204]" strokeweight=".5pt">
+                <v:stroke joinstyle="miter"/>
+              </v:shape>
+            </w:pict>
+          </mc:Fallback>
+        </mc:AlternateContent>
+      </w:r>
       <w:r>
         <w:rPr>
           <w:lang w:val="en-US"/>
@@ -491,6 +586,10 @@
     <w:p>
       <w:pPr>
         <w:pStyle w:val="Heading3"/>
+        <w:numPr>
+          <w:ilvl w:val="0"/>
+          <w:numId w:val="8"/>
+        </w:numPr>
         <w:rPr>
           <w:lang w:val="en-US"/>
         </w:rPr>
@@ -505,6 +604,10 @@
     <w:p>
       <w:pPr>
         <w:pStyle w:val="Heading3"/>
+        <w:numPr>
+          <w:ilvl w:val="0"/>
+          <w:numId w:val="8"/>
+        </w:numPr>
         <w:rPr>
           <w:lang w:val="en-US"/>
         </w:rPr>
@@ -515,10 +618,68 @@
         </w:rPr>
         <w:t>Pie Chart</w:t>
       </w:r>
+      <w:r>
+        <w:rPr>
+          <w:lang w:val="en-US"/>
+        </w:rPr>
+        <w:tab/>
+      </w:r>
+      <w:r>
+        <w:rPr>
+          <w:lang w:val="en-US"/>
+        </w:rPr>
+        <w:tab/>
+      </w:r>
+      <w:r>
+        <w:rPr>
+          <w:lang w:val="en-US"/>
+        </w:rPr>
+        <w:tab/>
+      </w:r>
+      <w:r>
+        <w:rPr>
+          <w:lang w:val="en-US"/>
+        </w:rPr>
+        <w:tab/>
+      </w:r>
+      <w:r>
+        <w:rPr>
+          <w:lang w:val="en-US"/>
+        </w:rPr>
+        <w:tab/>
+      </w:r>
+      <w:r>
+        <w:rPr>
+          <w:b/>
+          <w:bCs/>
+          <w:lang w:val="en-US"/>
+        </w:rPr>
+        <w:t xml:space="preserve">Basic </w:t>
+      </w:r>
+      <w:r>
+        <w:rPr>
+          <w:b/>
+          <w:bCs/>
+          <w:lang w:val="en-US"/>
+        </w:rPr>
+        <w:t>C</w:t>
+      </w:r>
+      <w:r>
+        <w:rPr>
+          <w:b/>
+          <w:bCs/>
+          <w:lang w:val="en-US"/>
+        </w:rPr>
+        <w:t>harts</w:t>
+      </w:r>
     </w:p>
     <w:p>
       <w:pPr>
         <w:pStyle w:val="Heading3"/>
+        <w:numPr>
+          <w:ilvl w:val="0"/>
+          <w:numId w:val="8"/>
+        </w:numPr>
         <w:rPr>
           <w:lang w:val="en-US"/>
         </w:rPr>
@@ -529,10 +690,38 @@
         </w:rPr>
         <w:t>Donut Chart</w:t>
       </w:r>
+      <w:r>
+        <w:rPr>
+          <w:lang w:val="en-US"/>
+        </w:rPr>
+        <w:tab/>
+      </w:r>
+      <w:r>
+        <w:rPr>
+          <w:lang w:val="en-US"/>
+        </w:rPr>
+        <w:tab/>
+      </w:r>
+      <w:r>
+        <w:rPr>
+          <w:lang w:val="en-US"/>
+        </w:rPr>
+        <w:tab/>
+      </w:r>
+      <w:r>
+        <w:rPr>
+          <w:lang w:val="en-US"/>
+        </w:rPr>
+        <w:tab/>
+      </w:r>
     </w:p>
     <w:p>
       <w:pPr>
         <w:pStyle w:val="Heading3"/>
+        <w:numPr>
+          <w:ilvl w:val="0"/>
+          <w:numId w:val="8"/>
+        </w:numPr>
         <w:rPr>
           <w:lang w:val="en-US"/>
         </w:rPr>
@@ -547,6 +736,10 @@
     <w:p>
       <w:pPr>
         <w:pStyle w:val="Heading3"/>
+        <w:numPr>
+          <w:ilvl w:val="0"/>
+          <w:numId w:val="8"/>
+        </w:numPr>
         <w:rPr>
           <w:lang w:val="en-US"/>
         </w:rPr>
@@ -560,65 +753,723 @@
     </w:p>
     <w:p>
       <w:pPr>
+        <w:rPr>
+          <w:b/>
+          <w:bCs/>
+          <w:lang w:val="en-US"/>
+        </w:rPr>
+      </w:pPr>
+    </w:p>
+    <w:p>
+      <w:pPr>
+        <w:pStyle w:val="Heading3"/>
+        <w:numPr>
+          <w:ilvl w:val="0"/>
+          <w:numId w:val="13"/>
+        </w:numPr>
+        <w:rPr>
+          <w:lang w:val="en-US"/>
+        </w:rPr>
+      </w:pPr>
+      <w:r>
+        <w:rPr>
+          <w:lang w:val="en-US"/>
+        </w:rPr>
+        <w:t>Include and Exclude:</w:t>
+      </w:r>
+    </w:p>
+    <w:p>
+      <w:pPr>
+        <w:rPr>
+          <w:lang w:val="en-US"/>
+        </w:rPr>
+      </w:pPr>
+      <w:r>
+        <w:rPr>
+          <w:lang w:val="en-US"/>
+        </w:rPr>
+        <w:t>It works like a filter where we can select multiple data points and make a separate view from the selected values.</w:t>
+      </w:r>
+    </w:p>
+    <w:p>
+      <w:pPr>
+        <w:pStyle w:val="Heading3"/>
+        <w:numPr>
+          <w:ilvl w:val="0"/>
+          <w:numId w:val="12"/>
+        </w:numPr>
+        <w:rPr>
+          <w:lang w:val="en-US"/>
+        </w:rPr>
+      </w:pPr>
+      <w:r>
+        <w:rPr>
+          <w:lang w:val="en-US"/>
+        </w:rPr>
+        <w:t>View data and Export:</w:t>
+      </w:r>
+    </w:p>
+    <w:p>
+      <w:pPr>
+        <w:rPr>
+          <w:lang w:val="en-US"/>
+        </w:rPr>
+      </w:pPr>
+      <w:r>
+        <w:rPr>
+          <w:lang w:val="en-US"/>
+        </w:rPr>
+        <w:t xml:space="preserve">Select customized data -&gt; Right click -&gt; click on (show data point as a table) -&gt; click on three dots located at the right top </w:t>
+      </w:r>
+      <w:r>
+        <w:rPr>
+          <w:lang w:val="en-US"/>
+        </w:rPr>
+        <w:t>corner</w:t>
+      </w:r>
+      <w:r>
+        <w:rPr>
+          <w:lang w:val="en-US"/>
+        </w:rPr>
+        <w:t xml:space="preserve"> -&gt; </w:t>
+      </w:r>
+      <w:r>
+        <w:rPr>
+          <w:lang w:val="en-US"/>
+        </w:rPr>
+        <w:t>click on export data.</w:t>
+      </w:r>
+    </w:p>
+    <w:p>
+      <w:pPr>
+        <w:rPr>
+          <w:lang w:val="en-US"/>
+        </w:rPr>
+      </w:pPr>
+      <w:r>
+        <w:rPr>
+          <w:lang w:val="en-US"/>
+        </w:rPr>
+        <w:t>We can also restrict the end user to do this operation of exporting data in settings field.</w:t>
+      </w:r>
+    </w:p>
+    <w:p>
+      <w:pPr>
         <w:ind w:left="360"/>
         <w:rPr>
           <w:rFonts w:ascii="Sans Serif Collection" w:hAnsi="Sans Serif Collection" w:cs="Sans Serif Collection"/>
           <w:lang w:val="en-US"/>
         </w:rPr>
       </w:pPr>
-    </w:p>
-    <w:p>
-      <w:pPr>
-        <w:rPr>
-          <w:rFonts w:ascii="Sans Serif Collection" w:hAnsi="Sans Serif Collection" w:cs="Sans Serif Collection"/>
-          <w:lang w:val="en-US"/>
-        </w:rPr>
-      </w:pPr>
-    </w:p>
-    <w:p>
-      <w:pPr>
-        <w:rPr>
-          <w:rFonts w:ascii="Sans Serif Collection" w:hAnsi="Sans Serif Collection" w:cs="Sans Serif Collection"/>
-          <w:lang w:val="en-US"/>
-        </w:rPr>
-      </w:pPr>
-    </w:p>
-    <w:p>
-      <w:pPr>
-        <w:rPr>
-          <w:rFonts w:ascii="Sans Serif Collection" w:hAnsi="Sans Serif Collection" w:cs="Sans Serif Collection"/>
-          <w:lang w:val="en-US"/>
-        </w:rPr>
-      </w:pPr>
-    </w:p>
-    <w:p>
-      <w:pPr>
-        <w:rPr>
-          <w:rFonts w:ascii="Sans Serif Collection" w:hAnsi="Sans Serif Collection" w:cs="Sans Serif Collection"/>
-          <w:lang w:val="en-US"/>
-        </w:rPr>
-      </w:pPr>
-    </w:p>
-    <w:p>
-      <w:pPr>
-        <w:rPr>
-          <w:rFonts w:ascii="Sans Serif Collection" w:hAnsi="Sans Serif Collection" w:cs="Sans Serif Collection"/>
-          <w:lang w:val="en-US"/>
-        </w:rPr>
-      </w:pPr>
-    </w:p>
-    <w:p>
-      <w:pPr>
-        <w:rPr>
-          <w:rFonts w:ascii="Sans Serif Collection" w:hAnsi="Sans Serif Collection" w:cs="Sans Serif Collection"/>
-          <w:lang w:val="en-US"/>
-        </w:rPr>
-      </w:pPr>
-    </w:p>
-    <w:p>
-      <w:pPr>
-        <w:rPr>
-          <w:rFonts w:ascii="Sans Serif Collection" w:hAnsi="Sans Serif Collection" w:cs="Sans Serif Collection"/>
+      <w:r>
+        <w:rPr>
+          <w:rFonts w:ascii="Sans Serif Collection" w:hAnsi="Sans Serif Collection" w:cs="Sans Serif Collection"/>
+          <w:noProof/>
+          <w:lang w:val="en-US"/>
+        </w:rPr>
+        <w:drawing>
+          <wp:anchor distT="0" distB="0" distL="114300" distR="114300" simplePos="0" relativeHeight="251658240" behindDoc="0" locked="0" layoutInCell="1" allowOverlap="1" wp14:anchorId="46E9BCF3" wp14:editId="4D0E736E">
+            <wp:simplePos x="0" y="0"/>
+            <wp:positionH relativeFrom="column">
+              <wp:posOffset>3367088</wp:posOffset>
+            </wp:positionH>
+            <wp:positionV relativeFrom="paragraph">
+              <wp:posOffset>305435</wp:posOffset>
+            </wp:positionV>
+            <wp:extent cx="3114675" cy="1550804"/>
+            <wp:effectExtent l="0" t="0" r="0" b="0"/>
+            <wp:wrapNone/>
+            <wp:docPr id="1179560986" name="Picture 1"/>
+            <wp:cNvGraphicFramePr>
+              <a:graphicFrameLocks xmlns:a="http://schemas.openxmlformats.org/drawingml/2006/main" noChangeAspect="1"/>
+            </wp:cNvGraphicFramePr>
+            <a:graphic xmlns:a="http://schemas.openxmlformats.org/drawingml/2006/main">
+              <a:graphicData uri="http://schemas.openxmlformats.org/drawingml/2006/picture">
+                <pic:pic xmlns:pic="http://schemas.openxmlformats.org/drawingml/2006/picture">
+                  <pic:nvPicPr>
+                    <pic:cNvPr id="1179560986" name=""/>
+                    <pic:cNvPicPr/>
+                  </pic:nvPicPr>
+                  <pic:blipFill>
+                    <a:blip r:embed="rId7">
+                      <a:extLst>
+                        <a:ext uri="{28A0092B-C50C-407E-A947-70E740481C1C}">
+                          <a14:useLocalDpi xmlns:a14="http://schemas.microsoft.com/office/drawing/2010/main" val="0"/>
+                        </a:ext>
+                      </a:extLst>
+                    </a:blip>
+                    <a:stretch>
+                      <a:fillRect/>
+                    </a:stretch>
+                  </pic:blipFill>
+                  <pic:spPr>
+                    <a:xfrm>
+                      <a:off x="0" y="0"/>
+                      <a:ext cx="3114675" cy="1550804"/>
+                    </a:xfrm>
+                    <a:prstGeom prst="rect">
+                      <a:avLst/>
+                    </a:prstGeom>
+                  </pic:spPr>
+                </pic:pic>
+              </a:graphicData>
+            </a:graphic>
+            <wp14:sizeRelH relativeFrom="page">
+              <wp14:pctWidth>0</wp14:pctWidth>
+            </wp14:sizeRelH>
+            <wp14:sizeRelV relativeFrom="page">
+              <wp14:pctHeight>0</wp14:pctHeight>
+            </wp14:sizeRelV>
+          </wp:anchor>
+        </w:drawing>
+      </w:r>
+      <w:r>
+        <w:rPr>
+          <w:noProof/>
+          <w:lang w:val="en-US"/>
+        </w:rPr>
+        <w:drawing>
+          <wp:anchor distT="0" distB="0" distL="114300" distR="114300" simplePos="0" relativeHeight="251659264" behindDoc="0" locked="0" layoutInCell="1" allowOverlap="1" wp14:anchorId="38D29CFD" wp14:editId="4B3AF3BE">
+            <wp:simplePos x="0" y="0"/>
+            <wp:positionH relativeFrom="column">
+              <wp:posOffset>228600</wp:posOffset>
+            </wp:positionH>
+            <wp:positionV relativeFrom="paragraph">
+              <wp:posOffset>-1270</wp:posOffset>
+            </wp:positionV>
+            <wp:extent cx="3079516" cy="2116016"/>
+            <wp:effectExtent l="0" t="0" r="6985" b="0"/>
+            <wp:wrapNone/>
+            <wp:docPr id="1926431401" name="Picture 1"/>
+            <wp:cNvGraphicFramePr>
+              <a:graphicFrameLocks xmlns:a="http://schemas.openxmlformats.org/drawingml/2006/main" noChangeAspect="1"/>
+            </wp:cNvGraphicFramePr>
+            <a:graphic xmlns:a="http://schemas.openxmlformats.org/drawingml/2006/main">
+              <a:graphicData uri="http://schemas.openxmlformats.org/drawingml/2006/picture">
+                <pic:pic xmlns:pic="http://schemas.openxmlformats.org/drawingml/2006/picture">
+                  <pic:nvPicPr>
+                    <pic:cNvPr id="1926431401" name=""/>
+                    <pic:cNvPicPr/>
+                  </pic:nvPicPr>
+                  <pic:blipFill>
+                    <a:blip r:embed="rId8" cstate="print">
+                      <a:extLst>
+                        <a:ext uri="{28A0092B-C50C-407E-A947-70E740481C1C}">
+                          <a14:useLocalDpi xmlns:a14="http://schemas.microsoft.com/office/drawing/2010/main" val="0"/>
+                        </a:ext>
+                      </a:extLst>
+                    </a:blip>
+                    <a:stretch>
+                      <a:fillRect/>
+                    </a:stretch>
+                  </pic:blipFill>
+                  <pic:spPr>
+                    <a:xfrm>
+                      <a:off x="0" y="0"/>
+                      <a:ext cx="3079516" cy="2116016"/>
+                    </a:xfrm>
+                    <a:prstGeom prst="rect">
+                      <a:avLst/>
+                    </a:prstGeom>
+                  </pic:spPr>
+                </pic:pic>
+              </a:graphicData>
+            </a:graphic>
+            <wp14:sizeRelH relativeFrom="page">
+              <wp14:pctWidth>0</wp14:pctWidth>
+            </wp14:sizeRelH>
+            <wp14:sizeRelV relativeFrom="page">
+              <wp14:pctHeight>0</wp14:pctHeight>
+            </wp14:sizeRelV>
+          </wp:anchor>
+        </w:drawing>
+      </w:r>
+    </w:p>
+    <w:p>
+      <w:pPr>
+        <w:rPr>
+          <w:rFonts w:ascii="Sans Serif Collection" w:hAnsi="Sans Serif Collection" w:cs="Sans Serif Collection"/>
+          <w:lang w:val="en-US"/>
+        </w:rPr>
+      </w:pPr>
+    </w:p>
+    <w:p>
+      <w:pPr>
+        <w:rPr>
+          <w:rFonts w:ascii="Sans Serif Collection" w:hAnsi="Sans Serif Collection" w:cs="Sans Serif Collection"/>
+          <w:lang w:val="en-US"/>
+        </w:rPr>
+      </w:pPr>
+    </w:p>
+    <w:p>
+      <w:pPr>
+        <w:rPr>
+          <w:rFonts w:ascii="Sans Serif Collection" w:hAnsi="Sans Serif Collection" w:cs="Sans Serif Collection"/>
+          <w:lang w:val="en-US"/>
+        </w:rPr>
+      </w:pPr>
+    </w:p>
+    <w:p>
+      <w:pPr>
+        <w:pStyle w:val="Heading3"/>
+        <w:rPr>
+          <w:lang w:val="en-US"/>
+        </w:rPr>
+      </w:pPr>
+    </w:p>
+    <w:p>
+      <w:pPr>
+        <w:pStyle w:val="Heading3"/>
+        <w:numPr>
+          <w:ilvl w:val="0"/>
+          <w:numId w:val="11"/>
+        </w:numPr>
+        <w:rPr>
+          <w:lang w:val="en-US"/>
+        </w:rPr>
+      </w:pPr>
+      <w:r>
+        <w:rPr>
+          <w:lang w:val="en-US"/>
+        </w:rPr>
+        <w:t>Map</w:t>
+      </w:r>
+    </w:p>
+    <w:p>
+      <w:pPr>
+        <w:pStyle w:val="Heading2"/>
+        <w:rPr>
+          <w:lang w:val="en-US"/>
+        </w:rPr>
+      </w:pPr>
+      <w:r>
+        <w:rPr>
+          <w:lang w:val="en-US"/>
+        </w:rPr>
+        <w:t>Table and Matrix in PowerBI</w:t>
+      </w:r>
+    </w:p>
+    <w:p>
+      <w:pPr>
+        <w:pStyle w:val="Heading3"/>
+        <w:numPr>
+          <w:ilvl w:val="0"/>
+          <w:numId w:val="7"/>
+        </w:numPr>
+        <w:rPr>
+          <w:lang w:val="en-US"/>
+        </w:rPr>
+      </w:pPr>
+      <w:r>
+        <w:rPr>
+          <w:noProof/>
+          <w:lang w:val="en-US"/>
+        </w:rPr>
+        <mc:AlternateContent>
+          <mc:Choice Requires="wps">
+            <w:drawing>
+              <wp:anchor distT="0" distB="0" distL="114300" distR="114300" simplePos="0" relativeHeight="251660288" behindDoc="0" locked="0" layoutInCell="1" allowOverlap="1" wp14:anchorId="3E2A8431" wp14:editId="76A5B690">
+                <wp:simplePos x="0" y="0"/>
+                <wp:positionH relativeFrom="column">
+                  <wp:posOffset>3525520</wp:posOffset>
+                </wp:positionH>
+                <wp:positionV relativeFrom="paragraph">
+                  <wp:posOffset>189230</wp:posOffset>
+                </wp:positionV>
+                <wp:extent cx="381000" cy="2392680"/>
+                <wp:effectExtent l="0" t="0" r="19050" b="26670"/>
+                <wp:wrapNone/>
+                <wp:docPr id="1857573724" name="Right Brace 3"/>
+                <wp:cNvGraphicFramePr/>
+                <a:graphic xmlns:a="http://schemas.openxmlformats.org/drawingml/2006/main">
+                  <a:graphicData uri="http://schemas.microsoft.com/office/word/2010/wordprocessingShape">
+                    <wps:wsp>
+                      <wps:cNvSpPr/>
+                      <wps:spPr>
+                        <a:xfrm>
+                          <a:off x="0" y="0"/>
+                          <a:ext cx="381000" cy="2392680"/>
+                        </a:xfrm>
+                        <a:prstGeom prst="rightBrace">
+                          <a:avLst>
+                            <a:gd name="adj1" fmla="val 8333"/>
+                            <a:gd name="adj2" fmla="val 50425"/>
+                          </a:avLst>
+                        </a:prstGeom>
+                      </wps:spPr>
+                      <wps:style>
+                        <a:lnRef idx="1">
+                          <a:schemeClr val="accent1"/>
+                        </a:lnRef>
+                        <a:fillRef idx="0">
+                          <a:schemeClr val="accent1"/>
+                        </a:fillRef>
+                        <a:effectRef idx="0">
+                          <a:schemeClr val="accent1"/>
+                        </a:effectRef>
+                        <a:fontRef idx="minor">
+                          <a:schemeClr val="tx1"/>
+                        </a:fontRef>
+                      </wps:style>
+                      <wps:bodyPr rot="0" spcFirstLastPara="0" vertOverflow="overflow" horzOverflow="overflow" vert="horz" wrap="square" lIns="91440" tIns="45720" rIns="91440" bIns="45720" numCol="1" spcCol="0" rtlCol="0" fromWordArt="0" anchor="ctr" anchorCtr="0" forceAA="0" compatLnSpc="1">
+                        <a:prstTxWarp prst="textNoShape">
+                          <a:avLst/>
+                        </a:prstTxWarp>
+                        <a:noAutofit/>
+                      </wps:bodyPr>
+                    </wps:wsp>
+                  </a:graphicData>
+                </a:graphic>
+                <wp14:sizeRelH relativeFrom="margin">
+                  <wp14:pctWidth>0</wp14:pctWidth>
+                </wp14:sizeRelH>
+              </wp:anchor>
+            </w:drawing>
+          </mc:Choice>
+          <mc:Fallback>
+            <w:pict>
+              <v:shape w14:anchorId="55D1A537" id="Right Brace 3" o:spid="_x0000_s1026" type="#_x0000_t88" style="position:absolute;margin-left:277.6pt;margin-top:14.9pt;width:30pt;height:188.4pt;z-index:251660288;visibility:visible;mso-wrap-style:square;mso-width-percent:0;mso-wrap-distance-left:9pt;mso-wrap-distance-top:0;mso-wrap-distance-right:9pt;mso-wrap-distance-bottom:0;mso-position-horizontal:absolute;mso-position-horizontal-relative:text;mso-position-vertical:absolute;mso-position-vertical-relative:text;mso-width-percent:0;mso-width-relative:margin;v-text-anchor:middle" o:gfxdata="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" adj="287,10892" strokecolor="#4472c4 [3204]" strokeweight=".5pt">
+                <v:stroke joinstyle="miter"/>
+              </v:shape>
+            </w:pict>
+          </mc:Fallback>
+        </mc:AlternateContent>
+      </w:r>
+      <w:r>
+        <w:rPr>
+          <w:lang w:val="en-US"/>
+        </w:rPr>
+        <w:t>Creating a Simple Table</w:t>
+      </w:r>
+    </w:p>
+    <w:p>
+      <w:pPr>
+        <w:pStyle w:val="Heading3"/>
+        <w:numPr>
+          <w:ilvl w:val="0"/>
+          <w:numId w:val="7"/>
+        </w:numPr>
+        <w:tabs>
+          <w:tab w:val="left" w:pos="5456"/>
+        </w:tabs>
+        <w:rPr>
+          <w:lang w:val="en-US"/>
+        </w:rPr>
+      </w:pPr>
+      <w:r>
+        <w:rPr>
+          <w:lang w:val="en-US"/>
+        </w:rPr>
+        <w:t>Formatting in Table</w:t>
+      </w:r>
+    </w:p>
+    <w:p>
+      <w:pPr>
+        <w:pStyle w:val="Heading3"/>
+        <w:numPr>
+          <w:ilvl w:val="0"/>
+          <w:numId w:val="7"/>
+        </w:numPr>
+        <w:rPr>
+          <w:lang w:val="en-US"/>
+        </w:rPr>
+      </w:pPr>
+      <w:r>
+        <w:rPr>
+          <w:lang w:val="en-US"/>
+        </w:rPr>
+        <w:t>Conditional Formatting in Table</w:t>
+      </w:r>
+    </w:p>
+    <w:p>
+      <w:pPr>
+        <w:pStyle w:val="Heading3"/>
+        <w:numPr>
+          <w:ilvl w:val="0"/>
+          <w:numId w:val="7"/>
+        </w:numPr>
+        <w:tabs>
+          <w:tab w:val="left" w:pos="6896"/>
+        </w:tabs>
+        <w:rPr>
+          <w:lang w:val="en-US"/>
+        </w:rPr>
+      </w:pPr>
+      <w:r>
+        <w:rPr>
+          <w:lang w:val="en-US"/>
+        </w:rPr>
+        <w:t>Creating a Matrix in Power BI</w:t>
+      </w:r>
+      <w:r>
+        <w:rPr>
+          <w:lang w:val="en-US"/>
+        </w:rPr>
+        <w:tab/>
+      </w:r>
+      <w:r>
+        <w:rPr>
+          <w:b/>
+          <w:bCs/>
+          <w:lang w:val="en-US"/>
+        </w:rPr>
+        <w:t>Table and Matrix</w:t>
+      </w:r>
+    </w:p>
+    <w:p>
+      <w:pPr>
+        <w:pStyle w:val="Heading3"/>
+        <w:numPr>
+          <w:ilvl w:val="0"/>
+          <w:numId w:val="7"/>
+        </w:numPr>
+        <w:tabs>
+          <w:tab w:val="left" w:pos="7336"/>
+        </w:tabs>
+        <w:rPr>
+          <w:lang w:val="en-US"/>
+        </w:rPr>
+      </w:pPr>
+      <w:r>
+        <w:rPr>
+          <w:lang w:val="en-US"/>
+        </w:rPr>
+        <w:t>Conditional Formatting in PowerBI</w:t>
+      </w:r>
+      <w:r>
+        <w:rPr>
+          <w:lang w:val="en-US"/>
+        </w:rPr>
+        <w:tab/>
+      </w:r>
+    </w:p>
+    <w:p>
+      <w:pPr>
+        <w:pStyle w:val="Heading3"/>
+        <w:numPr>
+          <w:ilvl w:val="0"/>
+          <w:numId w:val="7"/>
+        </w:numPr>
+        <w:rPr>
+          <w:lang w:val="en-US"/>
+        </w:rPr>
+      </w:pPr>
+      <w:r>
+        <w:rPr>
+          <w:lang w:val="en-US"/>
+        </w:rPr>
+        <w:t>Automatic Formatting in PowerBI</w:t>
+      </w:r>
+    </w:p>
+    <w:p>
+      <w:pPr>
+        <w:pStyle w:val="Heading3"/>
+        <w:numPr>
+          <w:ilvl w:val="0"/>
+          <w:numId w:val="7"/>
+        </w:numPr>
+        <w:rPr>
+          <w:lang w:val="en-US"/>
+        </w:rPr>
+      </w:pPr>
+      <w:r>
+        <w:rPr>
+          <w:lang w:val="en-US"/>
+        </w:rPr>
+        <w:t>Sub</w:t>
+      </w:r>
+      <w:r>
+        <w:rPr>
+          <w:lang w:val="en-US"/>
+        </w:rPr>
+        <w:t xml:space="preserve"> </w:t>
+      </w:r>
+      <w:r>
+        <w:rPr>
+          <w:lang w:val="en-US"/>
+        </w:rPr>
+        <w:t>Total and Grand Total</w:t>
+      </w:r>
+    </w:p>
+    <w:p>
+      <w:pPr>
+        <w:pStyle w:val="Heading3"/>
+        <w:numPr>
+          <w:ilvl w:val="0"/>
+          <w:numId w:val="7"/>
+        </w:numPr>
+        <w:rPr>
+          <w:lang w:val="en-US"/>
+        </w:rPr>
+      </w:pPr>
+      <w:r>
+        <w:rPr>
+          <w:lang w:val="en-US"/>
+        </w:rPr>
+        <w:t>Number Formatting in Table and Matrix</w:t>
+      </w:r>
+    </w:p>
+    <w:p>
+      <w:pPr>
+        <w:pStyle w:val="Heading2"/>
+        <w:rPr>
+          <w:lang w:val="en-US"/>
+        </w:rPr>
+      </w:pPr>
+      <w:r>
+        <w:rPr>
+          <w:lang w:val="en-US"/>
+        </w:rPr>
+        <w:t>Other Charts in PowerBI Desktop</w:t>
+      </w:r>
+    </w:p>
+    <w:p>
+      <w:pPr>
+        <w:pStyle w:val="Heading3"/>
+        <w:numPr>
+          <w:ilvl w:val="0"/>
+          <w:numId w:val="10"/>
+        </w:numPr>
+        <w:rPr>
+          <w:lang w:val="en-US"/>
+        </w:rPr>
+      </w:pPr>
+      <w:r>
+        <w:rPr>
+          <w:lang w:val="en-US"/>
+        </w:rPr>
+        <w:t>Line Chart</w:t>
+      </w:r>
+    </w:p>
+    <w:p>
+      <w:pPr>
+        <w:pStyle w:val="Heading3"/>
+        <w:numPr>
+          <w:ilvl w:val="0"/>
+          <w:numId w:val="10"/>
+        </w:numPr>
+        <w:rPr>
+          <w:lang w:val="en-US"/>
+        </w:rPr>
+      </w:pPr>
+      <w:r>
+        <w:rPr>
+          <w:lang w:val="en-US"/>
+        </w:rPr>
+        <w:t>Drill Down in Line Chart</w:t>
+      </w:r>
+    </w:p>
+    <w:p>
+      <w:pPr>
+        <w:pStyle w:val="Heading3"/>
+        <w:numPr>
+          <w:ilvl w:val="0"/>
+          <w:numId w:val="10"/>
+        </w:numPr>
+        <w:rPr>
+          <w:lang w:val="en-US"/>
+        </w:rPr>
+      </w:pPr>
+      <w:r>
+        <w:rPr>
+          <w:lang w:val="en-US"/>
+        </w:rPr>
+        <w:t>Area Chart</w:t>
+      </w:r>
+    </w:p>
+    <w:p>
+      <w:pPr>
+        <w:pStyle w:val="Heading3"/>
+        <w:numPr>
+          <w:ilvl w:val="0"/>
+          <w:numId w:val="10"/>
+        </w:numPr>
+        <w:rPr>
+          <w:lang w:val="en-US"/>
+        </w:rPr>
+      </w:pPr>
+      <w:r>
+        <w:rPr>
+          <w:lang w:val="en-US"/>
+        </w:rPr>
+        <w:t>Line vs Column Chart</w:t>
+      </w:r>
+    </w:p>
+    <w:p>
+      <w:pPr>
+        <w:pStyle w:val="Heading3"/>
+        <w:numPr>
+          <w:ilvl w:val="0"/>
+          <w:numId w:val="10"/>
+        </w:numPr>
+        <w:rPr>
+          <w:lang w:val="en-US"/>
+        </w:rPr>
+      </w:pPr>
+      <w:r>
+        <w:rPr>
+          <w:lang w:val="en-US"/>
+        </w:rPr>
+        <w:t>Scatter Plot</w:t>
+      </w:r>
+    </w:p>
+    <w:p>
+      <w:pPr>
+        <w:pStyle w:val="Heading3"/>
+        <w:numPr>
+          <w:ilvl w:val="0"/>
+          <w:numId w:val="10"/>
+        </w:numPr>
+        <w:rPr>
+          <w:lang w:val="en-US"/>
+        </w:rPr>
+      </w:pPr>
+      <w:r>
+        <w:rPr>
+          <w:lang w:val="en-US"/>
+        </w:rPr>
+        <w:t>Waterfall chart</w:t>
+      </w:r>
+    </w:p>
+    <w:p>
+      <w:pPr>
+        <w:pStyle w:val="Heading3"/>
+        <w:numPr>
+          <w:ilvl w:val="0"/>
+          <w:numId w:val="10"/>
+        </w:numPr>
+        <w:rPr>
+          <w:lang w:val="en-US"/>
+        </w:rPr>
+      </w:pPr>
+      <w:r>
+        <w:rPr>
+          <w:lang w:val="en-US"/>
+        </w:rPr>
+        <w:t>TreeMap</w:t>
+      </w:r>
+    </w:p>
+    <w:p>
+      <w:pPr>
+        <w:pStyle w:val="Heading3"/>
+        <w:numPr>
+          <w:ilvl w:val="0"/>
+          <w:numId w:val="10"/>
+        </w:numPr>
+        <w:rPr>
+          <w:lang w:val="en-US"/>
+        </w:rPr>
+      </w:pPr>
+      <w:r>
+        <w:rPr>
+          <w:lang w:val="en-US"/>
+        </w:rPr>
+        <w:t>Guage Chart</w:t>
+      </w:r>
+    </w:p>
+    <w:p>
+      <w:pPr>
+        <w:rPr>
           <w:lang w:val="en-US"/>
         </w:rPr>
       </w:pPr>
@@ -1023,6 +1874,232 @@
     </w:lvl>
   </w:abstractNum>
   <w:abstractNum w:abstractNumId="2" w15:restartNumberingAfterBreak="0">
+    <w:nsid w:val="0C902C5D"/>
+    <w:multiLevelType w:val="hybridMultilevel"/>
+    <w:tmpl w:val="353CA5F2"/>
+    <w:lvl w:ilvl="0" w:tplc="40090001">
+      <w:start w:val="1"/>
+      <w:numFmt w:val="bullet"/>
+      <w:lvlText w:val=""/>
+      <w:lvlJc w:val="left"/>
+      <w:pPr>
+        <w:ind w:left="720" w:hanging="360"/>
+      </w:pPr>
+      <w:rPr>
+        <w:rFonts w:ascii="Symbol" w:hAnsi="Symbol" w:hint="default"/>
+      </w:rPr>
+    </w:lvl>
+    <w:lvl w:ilvl="1" w:tplc="40090003" w:tentative="1">
+      <w:start w:val="1"/>
+      <w:numFmt w:val="bullet"/>
+      <w:lvlText w:val="o"/>
+      <w:lvlJc w:val="left"/>
+      <w:pPr>
+        <w:ind w:left="1440" w:hanging="360"/>
+      </w:pPr>
+      <w:rPr>
+        <w:rFonts w:ascii="Courier New" w:hAnsi="Courier New" w:cs="Courier New" w:hint="default"/>
+      </w:rPr>
+    </w:lvl>
+    <w:lvl w:ilvl="2" w:tplc="40090005" w:tentative="1">
+      <w:start w:val="1"/>
+      <w:numFmt w:val="bullet"/>
+      <w:lvlText w:val=""/>
+      <w:lvlJc w:val="left"/>
+      <w:pPr>
+        <w:ind w:left="2160" w:hanging="360"/>
+      </w:pPr>
+      <w:rPr>
+        <w:rFonts w:ascii="Wingdings" w:hAnsi="Wingdings" w:hint="default"/>
+      </w:rPr>
+    </w:lvl>
+    <w:lvl w:ilvl="3" w:tplc="40090001" w:tentative="1">
+      <w:start w:val="1"/>
+      <w:numFmt w:val="bullet"/>
+      <w:lvlText w:val=""/>
+      <w:lvlJc w:val="left"/>
+      <w:pPr>
+        <w:ind w:left="2880" w:hanging="360"/>
+      </w:pPr>
+      <w:rPr>
+        <w:rFonts w:ascii="Symbol" w:hAnsi="Symbol" w:hint="default"/>
+      </w:rPr>
+    </w:lvl>
+    <w:lvl w:ilvl="4" w:tplc="40090003" w:tentative="1">
+      <w:start w:val="1"/>
+      <w:numFmt w:val="bullet"/>
+      <w:lvlText w:val="o"/>
+      <w:lvlJc w:val="left"/>
+      <w:pPr>
+        <w:ind w:left="3600" w:hanging="360"/>
+      </w:pPr>
+      <w:rPr>
+        <w:rFonts w:ascii="Courier New" w:hAnsi="Courier New" w:cs="Courier New" w:hint="default"/>
+      </w:rPr>
+    </w:lvl>
+    <w:lvl w:ilvl="5" w:tplc="40090005" w:tentative="1">
+      <w:start w:val="1"/>
+      <w:numFmt w:val="bullet"/>
+      <w:lvlText w:val=""/>
+      <w:lvlJc w:val="left"/>
+      <w:pPr>
+        <w:ind w:left="4320" w:hanging="360"/>
+      </w:pPr>
+      <w:rPr>
+        <w:rFonts w:ascii="Wingdings" w:hAnsi="Wingdings" w:hint="default"/>
+      </w:rPr>
+    </w:lvl>
+    <w:lvl w:ilvl="6" w:tplc="40090001" w:tentative="1">
+      <w:start w:val="1"/>
+      <w:numFmt w:val="bullet"/>
+      <w:lvlText w:val=""/>
+      <w:lvlJc w:val="left"/>
+      <w:pPr>
+        <w:ind w:left="5040" w:hanging="360"/>
+      </w:pPr>
+      <w:rPr>
+        <w:rFonts w:ascii="Symbol" w:hAnsi="Symbol" w:hint="default"/>
+      </w:rPr>
+    </w:lvl>
+    <w:lvl w:ilvl="7" w:tplc="40090003" w:tentative="1">
+      <w:start w:val="1"/>
+      <w:numFmt w:val="bullet"/>
+      <w:lvlText w:val="o"/>
+      <w:lvlJc w:val="left"/>
+      <w:pPr>
+        <w:ind w:left="5760" w:hanging="360"/>
+      </w:pPr>
+      <w:rPr>
+        <w:rFonts w:ascii="Courier New" w:hAnsi="Courier New" w:cs="Courier New" w:hint="default"/>
+      </w:rPr>
+    </w:lvl>
+    <w:lvl w:ilvl="8" w:tplc="40090005" w:tentative="1">
+      <w:start w:val="1"/>
+      <w:numFmt w:val="bullet"/>
+      <w:lvlText w:val=""/>
+      <w:lvlJc w:val="left"/>
+      <w:pPr>
+        <w:ind w:left="6480" w:hanging="360"/>
+      </w:pPr>
+      <w:rPr>
+        <w:rFonts w:ascii="Wingdings" w:hAnsi="Wingdings" w:hint="default"/>
+      </w:rPr>
+    </w:lvl>
+  </w:abstractNum>
+  <w:abstractNum w:abstractNumId="3" w15:restartNumberingAfterBreak="0">
+    <w:nsid w:val="1869250F"/>
+    <w:multiLevelType w:val="hybridMultilevel"/>
+    <w:tmpl w:val="CA4080FC"/>
+    <w:lvl w:ilvl="0" w:tplc="40090001">
+      <w:start w:val="1"/>
+      <w:numFmt w:val="bullet"/>
+      <w:lvlText w:val=""/>
+      <w:lvlJc w:val="left"/>
+      <w:pPr>
+        <w:ind w:left="720" w:hanging="360"/>
+      </w:pPr>
+      <w:rPr>
+        <w:rFonts w:ascii="Symbol" w:hAnsi="Symbol" w:hint="default"/>
+      </w:rPr>
+    </w:lvl>
+    <w:lvl w:ilvl="1" w:tplc="40090003" w:tentative="1">
+      <w:start w:val="1"/>
+      <w:numFmt w:val="bullet"/>
+      <w:lvlText w:val="o"/>
+      <w:lvlJc w:val="left"/>
+      <w:pPr>
+        <w:ind w:left="1440" w:hanging="360"/>
+      </w:pPr>
+      <w:rPr>
+        <w:rFonts w:ascii="Courier New" w:hAnsi="Courier New" w:cs="Courier New" w:hint="default"/>
+      </w:rPr>
+    </w:lvl>
+    <w:lvl w:ilvl="2" w:tplc="40090005" w:tentative="1">
+      <w:start w:val="1"/>
+      <w:numFmt w:val="bullet"/>
+      <w:lvlText w:val=""/>
+      <w:lvlJc w:val="left"/>
+      <w:pPr>
+        <w:ind w:left="2160" w:hanging="360"/>
+      </w:pPr>
+      <w:rPr>
+        <w:rFonts w:ascii="Wingdings" w:hAnsi="Wingdings" w:hint="default"/>
+      </w:rPr>
+    </w:lvl>
+    <w:lvl w:ilvl="3" w:tplc="40090001" w:tentative="1">
+      <w:start w:val="1"/>
+      <w:numFmt w:val="bullet"/>
+      <w:lvlText w:val=""/>
+      <w:lvlJc w:val="left"/>
+      <w:pPr>
+        <w:ind w:left="2880" w:hanging="360"/>
+      </w:pPr>
+      <w:rPr>
+        <w:rFonts w:ascii="Symbol" w:hAnsi="Symbol" w:hint="default"/>
+      </w:rPr>
+    </w:lvl>
+    <w:lvl w:ilvl="4" w:tplc="40090003" w:tentative="1">
+      <w:start w:val="1"/>
+      <w:numFmt w:val="bullet"/>
+      <w:lvlText w:val="o"/>
+      <w:lvlJc w:val="left"/>
+      <w:pPr>
+        <w:ind w:left="3600" w:hanging="360"/>
+      </w:pPr>
+      <w:rPr>
+        <w:rFonts w:ascii="Courier New" w:hAnsi="Courier New" w:cs="Courier New" w:hint="default"/>
+      </w:rPr>
+    </w:lvl>
+    <w:lvl w:ilvl="5" w:tplc="40090005" w:tentative="1">
+      <w:start w:val="1"/>
+      <w:numFmt w:val="bullet"/>
+      <w:lvlText w:val=""/>
+      <w:lvlJc w:val="left"/>
+      <w:pPr>
+        <w:ind w:left="4320" w:hanging="360"/>
+      </w:pPr>
+      <w:rPr>
+        <w:rFonts w:ascii="Wingdings" w:hAnsi="Wingdings" w:hint="default"/>
+      </w:rPr>
+    </w:lvl>
+    <w:lvl w:ilvl="6" w:tplc="40090001" w:tentative="1">
+      <w:start w:val="1"/>
+      <w:numFmt w:val="bullet"/>
+      <w:lvlText w:val=""/>
+      <w:lvlJc w:val="left"/>
+      <w:pPr>
+        <w:ind w:left="5040" w:hanging="360"/>
+      </w:pPr>
+      <w:rPr>
+        <w:rFonts w:ascii="Symbol" w:hAnsi="Symbol" w:hint="default"/>
+      </w:rPr>
+    </w:lvl>
+    <w:lvl w:ilvl="7" w:tplc="40090003" w:tentative="1">
+      <w:start w:val="1"/>
+      <w:numFmt w:val="bullet"/>
+      <w:lvlText w:val="o"/>
+      <w:lvlJc w:val="left"/>
+      <w:pPr>
+        <w:ind w:left="5760" w:hanging="360"/>
+      </w:pPr>
+      <w:rPr>
+        <w:rFonts w:ascii="Courier New" w:hAnsi="Courier New" w:cs="Courier New" w:hint="default"/>
+      </w:rPr>
+    </w:lvl>
+    <w:lvl w:ilvl="8" w:tplc="40090005" w:tentative="1">
+      <w:start w:val="1"/>
+      <w:numFmt w:val="bullet"/>
+      <w:lvlText w:val=""/>
+      <w:lvlJc w:val="left"/>
+      <w:pPr>
+        <w:ind w:left="6480" w:hanging="360"/>
+      </w:pPr>
+      <w:rPr>
+        <w:rFonts w:ascii="Wingdings" w:hAnsi="Wingdings" w:hint="default"/>
+      </w:rPr>
+    </w:lvl>
+  </w:abstractNum>
+  <w:abstractNum w:abstractNumId="4" w15:restartNumberingAfterBreak="0">
     <w:nsid w:val="21BB388A"/>
     <w:multiLevelType w:val="multilevel"/>
     <w:tmpl w:val="8930811E"/>
@@ -1171,7 +2248,7 @@
       </w:rPr>
     </w:lvl>
   </w:abstractNum>
-  <w:abstractNum w:abstractNumId="3" w15:restartNumberingAfterBreak="0">
+  <w:abstractNum w:abstractNumId="5" w15:restartNumberingAfterBreak="0">
     <w:nsid w:val="21F315BE"/>
     <w:multiLevelType w:val="multilevel"/>
     <w:tmpl w:val="8930811E"/>
@@ -1320,7 +2397,7 @@
       </w:rPr>
     </w:lvl>
   </w:abstractNum>
-  <w:abstractNum w:abstractNumId="4" w15:restartNumberingAfterBreak="0">
+  <w:abstractNum w:abstractNumId="6" w15:restartNumberingAfterBreak="0">
     <w:nsid w:val="220F6007"/>
     <w:multiLevelType w:val="multilevel"/>
     <w:tmpl w:val="8930811E"/>
@@ -1469,7 +2546,120 @@
       </w:rPr>
     </w:lvl>
   </w:abstractNum>
-  <w:abstractNum w:abstractNumId="5" w15:restartNumberingAfterBreak="0">
+  <w:abstractNum w:abstractNumId="7" w15:restartNumberingAfterBreak="0">
+    <w:nsid w:val="53D67585"/>
+    <w:multiLevelType w:val="hybridMultilevel"/>
+    <w:tmpl w:val="A5F07C7A"/>
+    <w:lvl w:ilvl="0" w:tplc="40090001">
+      <w:start w:val="1"/>
+      <w:numFmt w:val="bullet"/>
+      <w:lvlText w:val=""/>
+      <w:lvlJc w:val="left"/>
+      <w:pPr>
+        <w:ind w:left="720" w:hanging="360"/>
+      </w:pPr>
+      <w:rPr>
+        <w:rFonts w:ascii="Symbol" w:hAnsi="Symbol" w:hint="default"/>
+      </w:rPr>
+    </w:lvl>
+    <w:lvl w:ilvl="1" w:tplc="40090003" w:tentative="1">
+      <w:start w:val="1"/>
+      <w:numFmt w:val="bullet"/>
+      <w:lvlText w:val="o"/>
+      <w:lvlJc w:val="left"/>
+      <w:pPr>
+        <w:ind w:left="1440" w:hanging="360"/>
+      </w:pPr>
+      <w:rPr>
+        <w:rFonts w:ascii="Courier New" w:hAnsi="Courier New" w:cs="Courier New" w:hint="default"/>
+      </w:rPr>
+    </w:lvl>
+    <w:lvl w:ilvl="2" w:tplc="40090005" w:tentative="1">
+      <w:start w:val="1"/>
+      <w:numFmt w:val="bullet"/>
+      <w:lvlText w:val=""/>
+      <w:lvlJc w:val="left"/>
+      <w:pPr>
+        <w:ind w:left="2160" w:hanging="360"/>
+      </w:pPr>
+      <w:rPr>
+        <w:rFonts w:ascii="Wingdings" w:hAnsi="Wingdings" w:hint="default"/>
+      </w:rPr>
+    </w:lvl>
+    <w:lvl w:ilvl="3" w:tplc="40090001" w:tentative="1">
+      <w:start w:val="1"/>
+      <w:numFmt w:val="bullet"/>
+      <w:lvlText w:val=""/>
+      <w:lvlJc w:val="left"/>
+      <w:pPr>
+        <w:ind w:left="2880" w:hanging="360"/>
+      </w:pPr>
+      <w:rPr>
+        <w:rFonts w:ascii="Symbol" w:hAnsi="Symbol" w:hint="default"/>
+      </w:rPr>
+    </w:lvl>
+    <w:lvl w:ilvl="4" w:tplc="40090003" w:tentative="1">
+      <w:start w:val="1"/>
+      <w:numFmt w:val="bullet"/>
+      <w:lvlText w:val="o"/>
+      <w:lvlJc w:val="left"/>
+      <w:pPr>
+        <w:ind w:left="3600" w:hanging="360"/>
+      </w:pPr>
+      <w:rPr>
+        <w:rFonts w:ascii="Courier New" w:hAnsi="Courier New" w:cs="Courier New" w:hint="default"/>
+      </w:rPr>
+    </w:lvl>
+    <w:lvl w:ilvl="5" w:tplc="40090005" w:tentative="1">
+      <w:start w:val="1"/>
+      <w:numFmt w:val="bullet"/>
+      <w:lvlText w:val=""/>
+      <w:lvlJc w:val="left"/>
+      <w:pPr>
+        <w:ind w:left="4320" w:hanging="360"/>
+      </w:pPr>
+      <w:rPr>
+        <w:rFonts w:ascii="Wingdings" w:hAnsi="Wingdings" w:hint="default"/>
+      </w:rPr>
+    </w:lvl>
+    <w:lvl w:ilvl="6" w:tplc="40090001" w:tentative="1">
+      <w:start w:val="1"/>
+      <w:numFmt w:val="bullet"/>
+      <w:lvlText w:val=""/>
+      <w:lvlJc w:val="left"/>
+      <w:pPr>
+        <w:ind w:left="5040" w:hanging="360"/>
+      </w:pPr>
+      <w:rPr>
+        <w:rFonts w:ascii="Symbol" w:hAnsi="Symbol" w:hint="default"/>
+      </w:rPr>
+    </w:lvl>
+    <w:lvl w:ilvl="7" w:tplc="40090003" w:tentative="1">
+      <w:start w:val="1"/>
+      <w:numFmt w:val="bullet"/>
+      <w:lvlText w:val="o"/>
+      <w:lvlJc w:val="left"/>
+      <w:pPr>
+        <w:ind w:left="5760" w:hanging="360"/>
+      </w:pPr>
+      <w:rPr>
+        <w:rFonts w:ascii="Courier New" w:hAnsi="Courier New" w:cs="Courier New" w:hint="default"/>
+      </w:rPr>
+    </w:lvl>
+    <w:lvl w:ilvl="8" w:tplc="40090005" w:tentative="1">
+      <w:start w:val="1"/>
+      <w:numFmt w:val="bullet"/>
+      <w:lvlText w:val=""/>
+      <w:lvlJc w:val="left"/>
+      <w:pPr>
+        <w:ind w:left="6480" w:hanging="360"/>
+      </w:pPr>
+      <w:rPr>
+        <w:rFonts w:ascii="Wingdings" w:hAnsi="Wingdings" w:hint="default"/>
+      </w:rPr>
+    </w:lvl>
+  </w:abstractNum>
+  <w:abstractNum w:abstractNumId="8" w15:restartNumberingAfterBreak="0">
     <w:nsid w:val="5610637A"/>
     <w:multiLevelType w:val="multilevel"/>
     <w:tmpl w:val="8930811E"/>
@@ -1618,23 +2808,496 @@
       </w:rPr>
     </w:lvl>
   </w:abstractNum>
+  <w:abstractNum w:abstractNumId="9" w15:restartNumberingAfterBreak="0">
+    <w:nsid w:val="58300010"/>
+    <w:multiLevelType w:val="hybridMultilevel"/>
+    <w:tmpl w:val="02864354"/>
+    <w:lvl w:ilvl="0" w:tplc="40090001">
+      <w:start w:val="1"/>
+      <w:numFmt w:val="bullet"/>
+      <w:lvlText w:val=""/>
+      <w:lvlJc w:val="left"/>
+      <w:pPr>
+        <w:ind w:left="720" w:hanging="360"/>
+      </w:pPr>
+      <w:rPr>
+        <w:rFonts w:ascii="Symbol" w:hAnsi="Symbol" w:hint="default"/>
+      </w:rPr>
+    </w:lvl>
+    <w:lvl w:ilvl="1" w:tplc="40090003" w:tentative="1">
+      <w:start w:val="1"/>
+      <w:numFmt w:val="bullet"/>
+      <w:lvlText w:val="o"/>
+      <w:lvlJc w:val="left"/>
+      <w:pPr>
+        <w:ind w:left="1440" w:hanging="360"/>
+      </w:pPr>
+      <w:rPr>
+        <w:rFonts w:ascii="Courier New" w:hAnsi="Courier New" w:cs="Courier New" w:hint="default"/>
+      </w:rPr>
+    </w:lvl>
+    <w:lvl w:ilvl="2" w:tplc="40090005" w:tentative="1">
+      <w:start w:val="1"/>
+      <w:numFmt w:val="bullet"/>
+      <w:lvlText w:val=""/>
+      <w:lvlJc w:val="left"/>
+      <w:pPr>
+        <w:ind w:left="2160" w:hanging="360"/>
+      </w:pPr>
+      <w:rPr>
+        <w:rFonts w:ascii="Wingdings" w:hAnsi="Wingdings" w:hint="default"/>
+      </w:rPr>
+    </w:lvl>
+    <w:lvl w:ilvl="3" w:tplc="40090001" w:tentative="1">
+      <w:start w:val="1"/>
+      <w:numFmt w:val="bullet"/>
+      <w:lvlText w:val=""/>
+      <w:lvlJc w:val="left"/>
+      <w:pPr>
+        <w:ind w:left="2880" w:hanging="360"/>
+      </w:pPr>
+      <w:rPr>
+        <w:rFonts w:ascii="Symbol" w:hAnsi="Symbol" w:hint="default"/>
+      </w:rPr>
+    </w:lvl>
+    <w:lvl w:ilvl="4" w:tplc="40090003" w:tentative="1">
+      <w:start w:val="1"/>
+      <w:numFmt w:val="bullet"/>
+      <w:lvlText w:val="o"/>
+      <w:lvlJc w:val="left"/>
+      <w:pPr>
+        <w:ind w:left="3600" w:hanging="360"/>
+      </w:pPr>
+      <w:rPr>
+        <w:rFonts w:ascii="Courier New" w:hAnsi="Courier New" w:cs="Courier New" w:hint="default"/>
+      </w:rPr>
+    </w:lvl>
+    <w:lvl w:ilvl="5" w:tplc="40090005" w:tentative="1">
+      <w:start w:val="1"/>
+      <w:numFmt w:val="bullet"/>
+      <w:lvlText w:val=""/>
+      <w:lvlJc w:val="left"/>
+      <w:pPr>
+        <w:ind w:left="4320" w:hanging="360"/>
+      </w:pPr>
+      <w:rPr>
+        <w:rFonts w:ascii="Wingdings" w:hAnsi="Wingdings" w:hint="default"/>
+      </w:rPr>
+    </w:lvl>
+    <w:lvl w:ilvl="6" w:tplc="40090001" w:tentative="1">
+      <w:start w:val="1"/>
+      <w:numFmt w:val="bullet"/>
+      <w:lvlText w:val=""/>
+      <w:lvlJc w:val="left"/>
+      <w:pPr>
+        <w:ind w:left="5040" w:hanging="360"/>
+      </w:pPr>
+      <w:rPr>
+        <w:rFonts w:ascii="Symbol" w:hAnsi="Symbol" w:hint="default"/>
+      </w:rPr>
+    </w:lvl>
+    <w:lvl w:ilvl="7" w:tplc="40090003" w:tentative="1">
+      <w:start w:val="1"/>
+      <w:numFmt w:val="bullet"/>
+      <w:lvlText w:val="o"/>
+      <w:lvlJc w:val="left"/>
+      <w:pPr>
+        <w:ind w:left="5760" w:hanging="360"/>
+      </w:pPr>
+      <w:rPr>
+        <w:rFonts w:ascii="Courier New" w:hAnsi="Courier New" w:cs="Courier New" w:hint="default"/>
+      </w:rPr>
+    </w:lvl>
+    <w:lvl w:ilvl="8" w:tplc="40090005" w:tentative="1">
+      <w:start w:val="1"/>
+      <w:numFmt w:val="bullet"/>
+      <w:lvlText w:val=""/>
+      <w:lvlJc w:val="left"/>
+      <w:pPr>
+        <w:ind w:left="6480" w:hanging="360"/>
+      </w:pPr>
+      <w:rPr>
+        <w:rFonts w:ascii="Wingdings" w:hAnsi="Wingdings" w:hint="default"/>
+      </w:rPr>
+    </w:lvl>
+  </w:abstractNum>
+  <w:abstractNum w:abstractNumId="10" w15:restartNumberingAfterBreak="0">
+    <w:nsid w:val="653D255F"/>
+    <w:multiLevelType w:val="hybridMultilevel"/>
+    <w:tmpl w:val="C010BAC8"/>
+    <w:lvl w:ilvl="0" w:tplc="40090001">
+      <w:start w:val="1"/>
+      <w:numFmt w:val="bullet"/>
+      <w:lvlText w:val=""/>
+      <w:lvlJc w:val="left"/>
+      <w:pPr>
+        <w:ind w:left="720" w:hanging="360"/>
+      </w:pPr>
+      <w:rPr>
+        <w:rFonts w:ascii="Symbol" w:hAnsi="Symbol" w:hint="default"/>
+      </w:rPr>
+    </w:lvl>
+    <w:lvl w:ilvl="1" w:tplc="40090003" w:tentative="1">
+      <w:start w:val="1"/>
+      <w:numFmt w:val="bullet"/>
+      <w:lvlText w:val="o"/>
+      <w:lvlJc w:val="left"/>
+      <w:pPr>
+        <w:ind w:left="1440" w:hanging="360"/>
+      </w:pPr>
+      <w:rPr>
+        <w:rFonts w:ascii="Courier New" w:hAnsi="Courier New" w:cs="Courier New" w:hint="default"/>
+      </w:rPr>
+    </w:lvl>
+    <w:lvl w:ilvl="2" w:tplc="40090005" w:tentative="1">
+      <w:start w:val="1"/>
+      <w:numFmt w:val="bullet"/>
+      <w:lvlText w:val=""/>
+      <w:lvlJc w:val="left"/>
+      <w:pPr>
+        <w:ind w:left="2160" w:hanging="360"/>
+      </w:pPr>
+      <w:rPr>
+        <w:rFonts w:ascii="Wingdings" w:hAnsi="Wingdings" w:hint="default"/>
+      </w:rPr>
+    </w:lvl>
+    <w:lvl w:ilvl="3" w:tplc="40090001" w:tentative="1">
+      <w:start w:val="1"/>
+      <w:numFmt w:val="bullet"/>
+      <w:lvlText w:val=""/>
+      <w:lvlJc w:val="left"/>
+      <w:pPr>
+        <w:ind w:left="2880" w:hanging="360"/>
+      </w:pPr>
+      <w:rPr>
+        <w:rFonts w:ascii="Symbol" w:hAnsi="Symbol" w:hint="default"/>
+      </w:rPr>
+    </w:lvl>
+    <w:lvl w:ilvl="4" w:tplc="40090003" w:tentative="1">
+      <w:start w:val="1"/>
+      <w:numFmt w:val="bullet"/>
+      <w:lvlText w:val="o"/>
+      <w:lvlJc w:val="left"/>
+      <w:pPr>
+        <w:ind w:left="3600" w:hanging="360"/>
+      </w:pPr>
+      <w:rPr>
+        <w:rFonts w:ascii="Courier New" w:hAnsi="Courier New" w:cs="Courier New" w:hint="default"/>
+      </w:rPr>
+    </w:lvl>
+    <w:lvl w:ilvl="5" w:tplc="40090005" w:tentative="1">
+      <w:start w:val="1"/>
+      <w:numFmt w:val="bullet"/>
+      <w:lvlText w:val=""/>
+      <w:lvlJc w:val="left"/>
+      <w:pPr>
+        <w:ind w:left="4320" w:hanging="360"/>
+      </w:pPr>
+      <w:rPr>
+        <w:rFonts w:ascii="Wingdings" w:hAnsi="Wingdings" w:hint="default"/>
+      </w:rPr>
+    </w:lvl>
+    <w:lvl w:ilvl="6" w:tplc="40090001" w:tentative="1">
+      <w:start w:val="1"/>
+      <w:numFmt w:val="bullet"/>
+      <w:lvlText w:val=""/>
+      <w:lvlJc w:val="left"/>
+      <w:pPr>
+        <w:ind w:left="5040" w:hanging="360"/>
+      </w:pPr>
+      <w:rPr>
+        <w:rFonts w:ascii="Symbol" w:hAnsi="Symbol" w:hint="default"/>
+      </w:rPr>
+    </w:lvl>
+    <w:lvl w:ilvl="7" w:tplc="40090003" w:tentative="1">
+      <w:start w:val="1"/>
+      <w:numFmt w:val="bullet"/>
+      <w:lvlText w:val="o"/>
+      <w:lvlJc w:val="left"/>
+      <w:pPr>
+        <w:ind w:left="5760" w:hanging="360"/>
+      </w:pPr>
+      <w:rPr>
+        <w:rFonts w:ascii="Courier New" w:hAnsi="Courier New" w:cs="Courier New" w:hint="default"/>
+      </w:rPr>
+    </w:lvl>
+    <w:lvl w:ilvl="8" w:tplc="40090005" w:tentative="1">
+      <w:start w:val="1"/>
+      <w:numFmt w:val="bullet"/>
+      <w:lvlText w:val=""/>
+      <w:lvlJc w:val="left"/>
+      <w:pPr>
+        <w:ind w:left="6480" w:hanging="360"/>
+      </w:pPr>
+      <w:rPr>
+        <w:rFonts w:ascii="Wingdings" w:hAnsi="Wingdings" w:hint="default"/>
+      </w:rPr>
+    </w:lvl>
+  </w:abstractNum>
+  <w:abstractNum w:abstractNumId="11" w15:restartNumberingAfterBreak="0">
+    <w:nsid w:val="6F5C7BF3"/>
+    <w:multiLevelType w:val="hybridMultilevel"/>
+    <w:tmpl w:val="FD30C946"/>
+    <w:lvl w:ilvl="0" w:tplc="40090001">
+      <w:start w:val="1"/>
+      <w:numFmt w:val="bullet"/>
+      <w:lvlText w:val=""/>
+      <w:lvlJc w:val="left"/>
+      <w:pPr>
+        <w:ind w:left="720" w:hanging="360"/>
+      </w:pPr>
+      <w:rPr>
+        <w:rFonts w:ascii="Symbol" w:hAnsi="Symbol" w:hint="default"/>
+      </w:rPr>
+    </w:lvl>
+    <w:lvl w:ilvl="1" w:tplc="40090003" w:tentative="1">
+      <w:start w:val="1"/>
+      <w:numFmt w:val="bullet"/>
+      <w:lvlText w:val="o"/>
+      <w:lvlJc w:val="left"/>
+      <w:pPr>
+        <w:ind w:left="1440" w:hanging="360"/>
+      </w:pPr>
+      <w:rPr>
+        <w:rFonts w:ascii="Courier New" w:hAnsi="Courier New" w:cs="Courier New" w:hint="default"/>
+      </w:rPr>
+    </w:lvl>
+    <w:lvl w:ilvl="2" w:tplc="40090005" w:tentative="1">
+      <w:start w:val="1"/>
+      <w:numFmt w:val="bullet"/>
+      <w:lvlText w:val=""/>
+      <w:lvlJc w:val="left"/>
+      <w:pPr>
+        <w:ind w:left="2160" w:hanging="360"/>
+      </w:pPr>
+      <w:rPr>
+        <w:rFonts w:ascii="Wingdings" w:hAnsi="Wingdings" w:hint="default"/>
+      </w:rPr>
+    </w:lvl>
+    <w:lvl w:ilvl="3" w:tplc="40090001" w:tentative="1">
+      <w:start w:val="1"/>
+      <w:numFmt w:val="bullet"/>
+      <w:lvlText w:val=""/>
+      <w:lvlJc w:val="left"/>
+      <w:pPr>
+        <w:ind w:left="2880" w:hanging="360"/>
+      </w:pPr>
+      <w:rPr>
+        <w:rFonts w:ascii="Symbol" w:hAnsi="Symbol" w:hint="default"/>
+      </w:rPr>
+    </w:lvl>
+    <w:lvl w:ilvl="4" w:tplc="40090003" w:tentative="1">
+      <w:start w:val="1"/>
+      <w:numFmt w:val="bullet"/>
+      <w:lvlText w:val="o"/>
+      <w:lvlJc w:val="left"/>
+      <w:pPr>
+        <w:ind w:left="3600" w:hanging="360"/>
+      </w:pPr>
+      <w:rPr>
+        <w:rFonts w:ascii="Courier New" w:hAnsi="Courier New" w:cs="Courier New" w:hint="default"/>
+      </w:rPr>
+    </w:lvl>
+    <w:lvl w:ilvl="5" w:tplc="40090005" w:tentative="1">
+      <w:start w:val="1"/>
+      <w:numFmt w:val="bullet"/>
+      <w:lvlText w:val=""/>
+      <w:lvlJc w:val="left"/>
+      <w:pPr>
+        <w:ind w:left="4320" w:hanging="360"/>
+      </w:pPr>
+      <w:rPr>
+        <w:rFonts w:ascii="Wingdings" w:hAnsi="Wingdings" w:hint="default"/>
+      </w:rPr>
+    </w:lvl>
+    <w:lvl w:ilvl="6" w:tplc="40090001" w:tentative="1">
+      <w:start w:val="1"/>
+      <w:numFmt w:val="bullet"/>
+      <w:lvlText w:val=""/>
+      <w:lvlJc w:val="left"/>
+      <w:pPr>
+        <w:ind w:left="5040" w:hanging="360"/>
+      </w:pPr>
+      <w:rPr>
+        <w:rFonts w:ascii="Symbol" w:hAnsi="Symbol" w:hint="default"/>
+      </w:rPr>
+    </w:lvl>
+    <w:lvl w:ilvl="7" w:tplc="40090003" w:tentative="1">
+      <w:start w:val="1"/>
+      <w:numFmt w:val="bullet"/>
+      <w:lvlText w:val="o"/>
+      <w:lvlJc w:val="left"/>
+      <w:pPr>
+        <w:ind w:left="5760" w:hanging="360"/>
+      </w:pPr>
+      <w:rPr>
+        <w:rFonts w:ascii="Courier New" w:hAnsi="Courier New" w:cs="Courier New" w:hint="default"/>
+      </w:rPr>
+    </w:lvl>
+    <w:lvl w:ilvl="8" w:tplc="40090005" w:tentative="1">
+      <w:start w:val="1"/>
+      <w:numFmt w:val="bullet"/>
+      <w:lvlText w:val=""/>
+      <w:lvlJc w:val="left"/>
+      <w:pPr>
+        <w:ind w:left="6480" w:hanging="360"/>
+      </w:pPr>
+      <w:rPr>
+        <w:rFonts w:ascii="Wingdings" w:hAnsi="Wingdings" w:hint="default"/>
+      </w:rPr>
+    </w:lvl>
+  </w:abstractNum>
+  <w:abstractNum w:abstractNumId="12" w15:restartNumberingAfterBreak="0">
+    <w:nsid w:val="70177E63"/>
+    <w:multiLevelType w:val="hybridMultilevel"/>
+    <w:tmpl w:val="F2BCE1AA"/>
+    <w:lvl w:ilvl="0" w:tplc="40090001">
+      <w:start w:val="1"/>
+      <w:numFmt w:val="bullet"/>
+      <w:lvlText w:val=""/>
+      <w:lvlJc w:val="left"/>
+      <w:pPr>
+        <w:ind w:left="720" w:hanging="360"/>
+      </w:pPr>
+      <w:rPr>
+        <w:rFonts w:ascii="Symbol" w:hAnsi="Symbol" w:hint="default"/>
+      </w:rPr>
+    </w:lvl>
+    <w:lvl w:ilvl="1" w:tplc="40090003" w:tentative="1">
+      <w:start w:val="1"/>
+      <w:numFmt w:val="bullet"/>
+      <w:lvlText w:val="o"/>
+      <w:lvlJc w:val="left"/>
+      <w:pPr>
+        <w:ind w:left="1440" w:hanging="360"/>
+      </w:pPr>
+      <w:rPr>
+        <w:rFonts w:ascii="Courier New" w:hAnsi="Courier New" w:cs="Courier New" w:hint="default"/>
+      </w:rPr>
+    </w:lvl>
+    <w:lvl w:ilvl="2" w:tplc="40090005" w:tentative="1">
+      <w:start w:val="1"/>
+      <w:numFmt w:val="bullet"/>
+      <w:lvlText w:val=""/>
+      <w:lvlJc w:val="left"/>
+      <w:pPr>
+        <w:ind w:left="2160" w:hanging="360"/>
+      </w:pPr>
+      <w:rPr>
+        <w:rFonts w:ascii="Wingdings" w:hAnsi="Wingdings" w:hint="default"/>
+      </w:rPr>
+    </w:lvl>
+    <w:lvl w:ilvl="3" w:tplc="40090001" w:tentative="1">
+      <w:start w:val="1"/>
+      <w:numFmt w:val="bullet"/>
+      <w:lvlText w:val=""/>
+      <w:lvlJc w:val="left"/>
+      <w:pPr>
+        <w:ind w:left="2880" w:hanging="360"/>
+      </w:pPr>
+      <w:rPr>
+        <w:rFonts w:ascii="Symbol" w:hAnsi="Symbol" w:hint="default"/>
+      </w:rPr>
+    </w:lvl>
+    <w:lvl w:ilvl="4" w:tplc="40090003" w:tentative="1">
+      <w:start w:val="1"/>
+      <w:numFmt w:val="bullet"/>
+      <w:lvlText w:val="o"/>
+      <w:lvlJc w:val="left"/>
+      <w:pPr>
+        <w:ind w:left="3600" w:hanging="360"/>
+      </w:pPr>
+      <w:rPr>
+        <w:rFonts w:ascii="Courier New" w:hAnsi="Courier New" w:cs="Courier New" w:hint="default"/>
+      </w:rPr>
+    </w:lvl>
+    <w:lvl w:ilvl="5" w:tplc="40090005" w:tentative="1">
+      <w:start w:val="1"/>
+      <w:numFmt w:val="bullet"/>
+      <w:lvlText w:val=""/>
+      <w:lvlJc w:val="left"/>
+      <w:pPr>
+        <w:ind w:left="4320" w:hanging="360"/>
+      </w:pPr>
+      <w:rPr>
+        <w:rFonts w:ascii="Wingdings" w:hAnsi="Wingdings" w:hint="default"/>
+      </w:rPr>
+    </w:lvl>
+    <w:lvl w:ilvl="6" w:tplc="40090001" w:tentative="1">
+      <w:start w:val="1"/>
+      <w:numFmt w:val="bullet"/>
+      <w:lvlText w:val=""/>
+      <w:lvlJc w:val="left"/>
+      <w:pPr>
+        <w:ind w:left="5040" w:hanging="360"/>
+      </w:pPr>
+      <w:rPr>
+        <w:rFonts w:ascii="Symbol" w:hAnsi="Symbol" w:hint="default"/>
+      </w:rPr>
+    </w:lvl>
+    <w:lvl w:ilvl="7" w:tplc="40090003" w:tentative="1">
+      <w:start w:val="1"/>
+      <w:numFmt w:val="bullet"/>
+      <w:lvlText w:val="o"/>
+      <w:lvlJc w:val="left"/>
+      <w:pPr>
+        <w:ind w:left="5760" w:hanging="360"/>
+      </w:pPr>
+      <w:rPr>
+        <w:rFonts w:ascii="Courier New" w:hAnsi="Courier New" w:cs="Courier New" w:hint="default"/>
+      </w:rPr>
+    </w:lvl>
+    <w:lvl w:ilvl="8" w:tplc="40090005" w:tentative="1">
+      <w:start w:val="1"/>
+      <w:numFmt w:val="bullet"/>
+      <w:lvlText w:val=""/>
+      <w:lvlJc w:val="left"/>
+      <w:pPr>
+        <w:ind w:left="6480" w:hanging="360"/>
+      </w:pPr>
+      <w:rPr>
+        <w:rFonts w:ascii="Wingdings" w:hAnsi="Wingdings" w:hint="default"/>
+      </w:rPr>
+    </w:lvl>
+  </w:abstractNum>
   <w:num w:numId="1" w16cid:durableId="1991982957">
-    <w:abstractNumId w:val="4"/>
+    <w:abstractNumId w:val="6"/>
   </w:num>
   <w:num w:numId="2" w16cid:durableId="863402590">
     <w:abstractNumId w:val="1"/>
   </w:num>
   <w:num w:numId="3" w16cid:durableId="1045957112">
-    <w:abstractNumId w:val="2"/>
+    <w:abstractNumId w:val="4"/>
   </w:num>
   <w:num w:numId="4" w16cid:durableId="1147162070">
-    <w:abstractNumId w:val="3"/>
+    <w:abstractNumId w:val="5"/>
   </w:num>
   <w:num w:numId="5" w16cid:durableId="151526633">
-    <w:abstractNumId w:val="5"/>
+    <w:abstractNumId w:val="8"/>
   </w:num>
   <w:num w:numId="6" w16cid:durableId="1515806625">
     <w:abstractNumId w:val="0"/>
+  </w:num>
+  <w:num w:numId="7" w16cid:durableId="453329740">
+    <w:abstractNumId w:val="12"/>
+  </w:num>
+  <w:num w:numId="8" w16cid:durableId="2125227583">
+    <w:abstractNumId w:val="7"/>
+  </w:num>
+  <w:num w:numId="9" w16cid:durableId="1839156719">
+    <w:abstractNumId w:val="2"/>
+  </w:num>
+  <w:num w:numId="10" w16cid:durableId="1766732755">
+    <w:abstractNumId w:val="10"/>
+  </w:num>
+  <w:num w:numId="11" w16cid:durableId="736971650">
+    <w:abstractNumId w:val="11"/>
+  </w:num>
+  <w:num w:numId="12" w16cid:durableId="1798600185">
+    <w:abstractNumId w:val="3"/>
+  </w:num>
+  <w:num w:numId="13" w16cid:durableId="1663507486">
+    <w:abstractNumId w:val="9"/>
   </w:num>
 </w:numbering>
 </file>
@@ -2240,6 +3903,7 @@
   <w:style w:type="character" w:default="1" w:styleId="DefaultParagraphFont">
     <w:name w:val="Default Paragraph Font"/>
     <w:uiPriority w:val="1"/>
+    <w:semiHidden/>
     <w:unhideWhenUsed/>
   </w:style>
   <w:style w:type="table" w:default="1" w:styleId="TableNormal">
@@ -2847,4 +4511,16 @@
     </a:ext>
   </a:extLst>
 </a:theme>
+</file>
+
+<file path=customXml/item1.xml><?xml version="1.0" encoding="utf-8"?>
+<b:Sources xmlns:b="http://schemas.openxmlformats.org/officeDocument/2006/bibliography" xmlns="http://schemas.openxmlformats.org/officeDocument/2006/bibliography" SelectedStyle="\APASixthEditionOfficeOnline.xsl" StyleName="APA" Version="6"/>
+</file>
+
+<file path=customXml/itemProps1.xml><?xml version="1.0" encoding="utf-8"?>
+<ds:datastoreItem xmlns:ds="http://schemas.openxmlformats.org/officeDocument/2006/customXml" ds:itemID="{315EF0D8-B2BF-4D7C-BE56-3B537B151D64}">
+  <ds:schemaRefs>
+    <ds:schemaRef ds:uri="http://schemas.openxmlformats.org/officeDocument/2006/bibliography"/>
+  </ds:schemaRefs>
+</ds:datastoreItem>
 </file>
</xml_diff>

<commit_message>
Added Cards Filters and Slicers
</commit_message>
<xml_diff>
--- a/PowerBI Works/Documentation(PBI).docx
+++ b/PowerBI Works/Documentation(PBI).docx
@@ -457,6 +457,35 @@
           <w:lang w:val="en-US"/>
         </w:rPr>
       </w:pPr>
+      <w:r>
+        <w:rPr>
+          <w:rFonts w:ascii="Sans Serif Collection" w:hAnsi="Sans Serif Collection" w:cs="Sans Serif Collection"/>
+          <w:b/>
+          <w:bCs/>
+        </w:rPr>
+        <w:lastRenderedPageBreak/>
+        <w:t>KPIs in Power BI are just visual indicators</w:t>
+      </w:r>
+      <w:r>
+        <w:rPr>
+          <w:rFonts w:ascii="Sans Serif Collection" w:hAnsi="Sans Serif Collection" w:cs="Sans Serif Collection"/>
+        </w:rPr>
+        <w:t xml:space="preserve"> that help track performance and data consistency. They </w:t>
+      </w:r>
+      <w:r>
+        <w:rPr>
+          <w:rFonts w:ascii="Sans Serif Collection" w:hAnsi="Sans Serif Collection" w:cs="Sans Serif Collection"/>
+          <w:b/>
+          <w:bCs/>
+        </w:rPr>
+        <w:t>don’t change the data</w:t>
+      </w:r>
+      <w:r>
+        <w:rPr>
+          <w:rFonts w:ascii="Sans Serif Collection" w:hAnsi="Sans Serif Collection" w:cs="Sans Serif Collection"/>
+        </w:rPr>
+        <w:t xml:space="preserve"> but make it easier to understand whether you are meeting your goals.</w:t>
+      </w:r>
     </w:p>
     <w:p>
       <w:pPr>
@@ -471,7 +500,6 @@
           <w:rFonts w:ascii="Sans Serif Collection" w:hAnsi="Sans Serif Collection" w:cs="Sans Serif Collection"/>
           <w:lang w:val="en-US"/>
         </w:rPr>
-        <w:lastRenderedPageBreak/>
         <w:t>Basic Charts in Power BI Desktop</w:t>
       </w:r>
     </w:p>
@@ -929,7 +957,7 @@
           <w:lang w:val="en-US"/>
         </w:rPr>
         <w:drawing>
-          <wp:anchor distT="0" distB="0" distL="114300" distR="114300" simplePos="0" relativeHeight="251659264" behindDoc="0" locked="0" layoutInCell="1" allowOverlap="1" wp14:anchorId="38D29CFD" wp14:editId="4B3AF3BE">
+          <wp:anchor distT="0" distB="0" distL="114300" distR="114300" simplePos="0" relativeHeight="251659264" behindDoc="0" locked="0" layoutInCell="1" allowOverlap="1" wp14:anchorId="38D29CFD" wp14:editId="0AF9E70A">
             <wp:simplePos x="0" y="0"/>
             <wp:positionH relativeFrom="column">
               <wp:posOffset>228600</wp:posOffset>
@@ -1336,6 +1364,105 @@
       </w:pPr>
       <w:r>
         <w:rPr>
+          <w:noProof/>
+          <w:lang w:val="en-US"/>
+        </w:rPr>
+        <mc:AlternateContent>
+          <mc:Choice Requires="wps">
+            <w:drawing>
+              <wp:anchor distT="0" distB="0" distL="114300" distR="114300" simplePos="0" relativeHeight="251663360" behindDoc="0" locked="0" layoutInCell="1" allowOverlap="1" wp14:anchorId="08C93553" wp14:editId="1248FC16">
+                <wp:simplePos x="0" y="0"/>
+                <wp:positionH relativeFrom="column">
+                  <wp:posOffset>2331720</wp:posOffset>
+                </wp:positionH>
+                <wp:positionV relativeFrom="paragraph">
+                  <wp:posOffset>212090</wp:posOffset>
+                </wp:positionV>
+                <wp:extent cx="381000" cy="2428240"/>
+                <wp:effectExtent l="0" t="0" r="19050" b="10160"/>
+                <wp:wrapNone/>
+                <wp:docPr id="551913548" name="Right Brace 3"/>
+                <wp:cNvGraphicFramePr/>
+                <a:graphic xmlns:a="http://schemas.openxmlformats.org/drawingml/2006/main">
+                  <a:graphicData uri="http://schemas.microsoft.com/office/word/2010/wordprocessingShape">
+                    <wps:wsp>
+                      <wps:cNvSpPr/>
+                      <wps:spPr>
+                        <a:xfrm>
+                          <a:off x="0" y="0"/>
+                          <a:ext cx="381000" cy="2428240"/>
+                        </a:xfrm>
+                        <a:prstGeom prst="rightBrace">
+                          <a:avLst>
+                            <a:gd name="adj1" fmla="val 8333"/>
+                            <a:gd name="adj2" fmla="val 50425"/>
+                          </a:avLst>
+                        </a:prstGeom>
+                      </wps:spPr>
+                      <wps:style>
+                        <a:lnRef idx="1">
+                          <a:schemeClr val="accent1"/>
+                        </a:lnRef>
+                        <a:fillRef idx="0">
+                          <a:schemeClr val="accent1"/>
+                        </a:fillRef>
+                        <a:effectRef idx="0">
+                          <a:schemeClr val="accent1"/>
+                        </a:effectRef>
+                        <a:fontRef idx="minor">
+                          <a:schemeClr val="tx1"/>
+                        </a:fontRef>
+                      </wps:style>
+                      <wps:bodyPr rot="0" spcFirstLastPara="0" vertOverflow="overflow" horzOverflow="overflow" vert="horz" wrap="square" lIns="91440" tIns="45720" rIns="91440" bIns="45720" numCol="1" spcCol="0" rtlCol="0" fromWordArt="0" anchor="ctr" anchorCtr="0" forceAA="0" compatLnSpc="1">
+                        <a:prstTxWarp prst="textNoShape">
+                          <a:avLst/>
+                        </a:prstTxWarp>
+                        <a:noAutofit/>
+                      </wps:bodyPr>
+                    </wps:wsp>
+                  </a:graphicData>
+                </a:graphic>
+                <wp14:sizeRelH relativeFrom="margin">
+                  <wp14:pctWidth>0</wp14:pctWidth>
+                </wp14:sizeRelH>
+                <wp14:sizeRelV relativeFrom="margin">
+                  <wp14:pctHeight>0</wp14:pctHeight>
+                </wp14:sizeRelV>
+              </wp:anchor>
+            </w:drawing>
+          </mc:Choice>
+          <mc:Fallback>
+            <w:pict>
+              <v:shapetype w14:anchorId="33C01AEF" id="_x0000_t88" coordsize="21600,21600" o:spt="88" adj="1800,10800" path="m,qx10800@0l10800@2qy21600@11,10800@3l10800@1qy,21600e" filled="f">
+                <v:formulas>
+                  <v:f eqn="val #0"/>
+                  <v:f eqn="sum 21600 0 #0"/>
+                  <v:f eqn="sum #1 0 #0"/>
+                  <v:f eqn="sum #1 #0 0"/>
+                  <v:f eqn="prod #0 9598 32768"/>
+                  <v:f eqn="sum 21600 0 @4"/>
+                  <v:f eqn="sum 21600 0 #1"/>
+                  <v:f eqn="min #1 @6"/>
+                  <v:f eqn="prod @7 1 2"/>
+                  <v:f eqn="prod #0 2 1"/>
+                  <v:f eqn="sum 21600 0 @9"/>
+                  <v:f eqn="val #1"/>
+                </v:formulas>
+                <v:path arrowok="t" o:connecttype="custom" o:connectlocs="0,0;21600,@11;0,21600" textboxrect="0,@4,7637,@5"/>
+                <v:handles>
+                  <v:h position="center,#0" yrange="0,@8"/>
+                  <v:h position="bottomRight,#1" yrange="@9,@10"/>
+                </v:handles>
+              </v:shapetype>
+              <v:shape id="Right Brace 3" o:spid="_x0000_s1026" type="#_x0000_t88" style="position:absolute;margin-left:183.6pt;margin-top:16.7pt;width:30pt;height:191.2pt;z-index:251663360;visibility:visible;mso-wrap-style:square;mso-width-percent:0;mso-height-percent:0;mso-wrap-distance-left:9pt;mso-wrap-distance-top:0;mso-wrap-distance-right:9pt;mso-wrap-distance-bottom:0;mso-position-horizontal:absolute;mso-position-horizontal-relative:text;mso-position-vertical:absolute;mso-position-vertical-relative:text;mso-width-percent:0;mso-height-percent:0;mso-width-relative:margin;mso-height-relative:margin;v-text-anchor:middle" o:gfxdata="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" adj="282,10892" strokecolor="#4472c4 [3204]" strokeweight=".5pt">
+                <v:stroke joinstyle="miter"/>
+              </v:shape>
+            </w:pict>
+          </mc:Fallback>
+        </mc:AlternateContent>
+      </w:r>
+      <w:r>
+        <w:rPr>
           <w:lang w:val="en-US"/>
         </w:rPr>
         <w:t>Line Chart</w:t>
@@ -1412,6 +1539,37 @@
         </w:rPr>
         <w:t>Scatter Plot</w:t>
       </w:r>
+      <w:r>
+        <w:rPr>
+          <w:lang w:val="en-US"/>
+        </w:rPr>
+        <w:tab/>
+      </w:r>
+      <w:r>
+        <w:rPr>
+          <w:lang w:val="en-US"/>
+        </w:rPr>
+        <w:tab/>
+      </w:r>
+      <w:r>
+        <w:rPr>
+          <w:lang w:val="en-US"/>
+        </w:rPr>
+        <w:tab/>
+      </w:r>
+      <w:r>
+        <w:rPr>
+          <w:lang w:val="en-US"/>
+        </w:rPr>
+        <w:tab/>
+      </w:r>
+      <w:r>
+        <w:rPr>
+          <w:lang w:val="en-US"/>
+        </w:rPr>
+        <w:tab/>
+        <w:t>Other Charts</w:t>
+      </w:r>
     </w:p>
     <w:p>
       <w:pPr>
@@ -1469,162 +1627,547 @@
     </w:p>
     <w:p>
       <w:pPr>
-        <w:rPr>
-          <w:lang w:val="en-US"/>
-        </w:rPr>
-      </w:pPr>
-    </w:p>
-    <w:p>
-      <w:pPr>
-        <w:rPr>
-          <w:rFonts w:ascii="Sans Serif Collection" w:hAnsi="Sans Serif Collection" w:cs="Sans Serif Collection"/>
-          <w:lang w:val="en-US"/>
-        </w:rPr>
-      </w:pPr>
-    </w:p>
-    <w:p>
-      <w:pPr>
-        <w:rPr>
-          <w:rFonts w:ascii="Sans Serif Collection" w:hAnsi="Sans Serif Collection" w:cs="Sans Serif Collection"/>
-          <w:lang w:val="en-US"/>
-        </w:rPr>
-      </w:pPr>
-    </w:p>
-    <w:p>
-      <w:pPr>
-        <w:rPr>
-          <w:rFonts w:ascii="Sans Serif Collection" w:hAnsi="Sans Serif Collection" w:cs="Sans Serif Collection"/>
-          <w:lang w:val="en-US"/>
-        </w:rPr>
-      </w:pPr>
-    </w:p>
-    <w:p>
-      <w:pPr>
-        <w:rPr>
-          <w:rFonts w:ascii="Sans Serif Collection" w:hAnsi="Sans Serif Collection" w:cs="Sans Serif Collection"/>
-          <w:lang w:val="en-US"/>
-        </w:rPr>
-      </w:pPr>
-    </w:p>
-    <w:p>
-      <w:pPr>
-        <w:rPr>
-          <w:rFonts w:ascii="Sans Serif Collection" w:hAnsi="Sans Serif Collection" w:cs="Sans Serif Collection"/>
-          <w:lang w:val="en-US"/>
-        </w:rPr>
-      </w:pPr>
-    </w:p>
-    <w:p>
-      <w:pPr>
-        <w:rPr>
-          <w:rFonts w:ascii="Sans Serif Collection" w:hAnsi="Sans Serif Collection" w:cs="Sans Serif Collection"/>
-          <w:lang w:val="en-US"/>
-        </w:rPr>
-      </w:pPr>
-    </w:p>
-    <w:p>
-      <w:pPr>
-        <w:rPr>
-          <w:rFonts w:ascii="Sans Serif Collection" w:hAnsi="Sans Serif Collection" w:cs="Sans Serif Collection"/>
-          <w:lang w:val="en-US"/>
-        </w:rPr>
-      </w:pPr>
-    </w:p>
-    <w:p>
-      <w:pPr>
-        <w:rPr>
-          <w:rFonts w:ascii="Sans Serif Collection" w:hAnsi="Sans Serif Collection" w:cs="Sans Serif Collection"/>
-          <w:lang w:val="en-US"/>
-        </w:rPr>
-      </w:pPr>
-    </w:p>
-    <w:p>
-      <w:pPr>
-        <w:rPr>
-          <w:rFonts w:ascii="Sans Serif Collection" w:hAnsi="Sans Serif Collection" w:cs="Sans Serif Collection"/>
-          <w:lang w:val="en-US"/>
-        </w:rPr>
-      </w:pPr>
-    </w:p>
-    <w:p>
-      <w:pPr>
-        <w:rPr>
-          <w:rFonts w:ascii="Sans Serif Collection" w:hAnsi="Sans Serif Collection" w:cs="Sans Serif Collection"/>
-          <w:lang w:val="en-US"/>
-        </w:rPr>
-      </w:pPr>
-    </w:p>
-    <w:p>
-      <w:pPr>
-        <w:rPr>
-          <w:rFonts w:ascii="Sans Serif Collection" w:hAnsi="Sans Serif Collection" w:cs="Sans Serif Collection"/>
-          <w:lang w:val="en-US"/>
-        </w:rPr>
-      </w:pPr>
-    </w:p>
-    <w:p>
-      <w:pPr>
-        <w:rPr>
-          <w:rFonts w:ascii="Sans Serif Collection" w:hAnsi="Sans Serif Collection" w:cs="Sans Serif Collection"/>
-          <w:lang w:val="en-US"/>
-        </w:rPr>
-      </w:pPr>
-    </w:p>
-    <w:p>
-      <w:pPr>
-        <w:rPr>
-          <w:rFonts w:ascii="Sans Serif Collection" w:hAnsi="Sans Serif Collection" w:cs="Sans Serif Collection"/>
-          <w:lang w:val="en-US"/>
-        </w:rPr>
-      </w:pPr>
-    </w:p>
-    <w:p>
-      <w:pPr>
-        <w:rPr>
-          <w:rFonts w:ascii="Sans Serif Collection" w:hAnsi="Sans Serif Collection" w:cs="Sans Serif Collection"/>
-          <w:lang w:val="en-US"/>
-        </w:rPr>
-      </w:pPr>
-    </w:p>
-    <w:p>
-      <w:pPr>
-        <w:rPr>
-          <w:rFonts w:ascii="Sans Serif Collection" w:hAnsi="Sans Serif Collection" w:cs="Sans Serif Collection"/>
-          <w:lang w:val="en-US"/>
-        </w:rPr>
-      </w:pPr>
-    </w:p>
-    <w:p>
-      <w:pPr>
-        <w:rPr>
-          <w:rFonts w:ascii="Sans Serif Collection" w:hAnsi="Sans Serif Collection" w:cs="Sans Serif Collection"/>
-          <w:lang w:val="en-US"/>
-        </w:rPr>
-      </w:pPr>
-    </w:p>
-    <w:p>
-      <w:pPr>
-        <w:rPr>
-          <w:rFonts w:ascii="Sans Serif Collection" w:hAnsi="Sans Serif Collection" w:cs="Sans Serif Collection"/>
-          <w:lang w:val="en-US"/>
-        </w:rPr>
-      </w:pPr>
-    </w:p>
-    <w:p>
-      <w:pPr>
-        <w:rPr>
-          <w:rFonts w:ascii="Sans Serif Collection" w:hAnsi="Sans Serif Collection" w:cs="Sans Serif Collection"/>
-          <w:lang w:val="en-US"/>
-        </w:rPr>
-      </w:pPr>
-    </w:p>
-    <w:p>
-      <w:pPr>
-        <w:rPr>
-          <w:rFonts w:ascii="Sans Serif Collection" w:hAnsi="Sans Serif Collection" w:cs="Sans Serif Collection"/>
-          <w:lang w:val="en-US"/>
-        </w:rPr>
-      </w:pPr>
+        <w:pStyle w:val="Heading2"/>
+        <w:rPr>
+          <w:lang w:val="en-US"/>
+        </w:rPr>
+      </w:pPr>
+      <w:r>
+        <w:rPr>
+          <w:lang w:val="en-US"/>
+        </w:rPr>
+        <w:t>Cards and Filters</w:t>
+      </w:r>
+    </w:p>
+    <w:p>
+      <w:pPr>
+        <w:pStyle w:val="Heading3"/>
+        <w:numPr>
+          <w:ilvl w:val="0"/>
+          <w:numId w:val="15"/>
+        </w:numPr>
+        <w:rPr>
+          <w:lang w:val="en-US"/>
+        </w:rPr>
+      </w:pPr>
+      <w:r>
+        <w:rPr>
+          <w:noProof/>
+          <w:lang w:val="en-US"/>
+        </w:rPr>
+        <mc:AlternateContent>
+          <mc:Choice Requires="wps">
+            <w:drawing>
+              <wp:anchor distT="0" distB="0" distL="114300" distR="114300" simplePos="0" relativeHeight="251665408" behindDoc="0" locked="0" layoutInCell="1" allowOverlap="1" wp14:anchorId="5B0EC97F" wp14:editId="5741B37C">
+                <wp:simplePos x="0" y="0"/>
+                <wp:positionH relativeFrom="column">
+                  <wp:posOffset>2245360</wp:posOffset>
+                </wp:positionH>
+                <wp:positionV relativeFrom="paragraph">
+                  <wp:posOffset>57785</wp:posOffset>
+                </wp:positionV>
+                <wp:extent cx="381000" cy="2392680"/>
+                <wp:effectExtent l="0" t="0" r="19050" b="26670"/>
+                <wp:wrapNone/>
+                <wp:docPr id="1275939960" name="Right Brace 3"/>
+                <wp:cNvGraphicFramePr/>
+                <a:graphic xmlns:a="http://schemas.openxmlformats.org/drawingml/2006/main">
+                  <a:graphicData uri="http://schemas.microsoft.com/office/word/2010/wordprocessingShape">
+                    <wps:wsp>
+                      <wps:cNvSpPr/>
+                      <wps:spPr>
+                        <a:xfrm>
+                          <a:off x="0" y="0"/>
+                          <a:ext cx="381000" cy="2392680"/>
+                        </a:xfrm>
+                        <a:prstGeom prst="rightBrace">
+                          <a:avLst>
+                            <a:gd name="adj1" fmla="val 8333"/>
+                            <a:gd name="adj2" fmla="val 50425"/>
+                          </a:avLst>
+                        </a:prstGeom>
+                      </wps:spPr>
+                      <wps:style>
+                        <a:lnRef idx="1">
+                          <a:schemeClr val="accent1"/>
+                        </a:lnRef>
+                        <a:fillRef idx="0">
+                          <a:schemeClr val="accent1"/>
+                        </a:fillRef>
+                        <a:effectRef idx="0">
+                          <a:schemeClr val="accent1"/>
+                        </a:effectRef>
+                        <a:fontRef idx="minor">
+                          <a:schemeClr val="tx1"/>
+                        </a:fontRef>
+                      </wps:style>
+                      <wps:bodyPr rot="0" spcFirstLastPara="0" vertOverflow="overflow" horzOverflow="overflow" vert="horz" wrap="square" lIns="91440" tIns="45720" rIns="91440" bIns="45720" numCol="1" spcCol="0" rtlCol="0" fromWordArt="0" anchor="ctr" anchorCtr="0" forceAA="0" compatLnSpc="1">
+                        <a:prstTxWarp prst="textNoShape">
+                          <a:avLst/>
+                        </a:prstTxWarp>
+                        <a:noAutofit/>
+                      </wps:bodyPr>
+                    </wps:wsp>
+                  </a:graphicData>
+                </a:graphic>
+                <wp14:sizeRelH relativeFrom="margin">
+                  <wp14:pctWidth>0</wp14:pctWidth>
+                </wp14:sizeRelH>
+              </wp:anchor>
+            </w:drawing>
+          </mc:Choice>
+          <mc:Fallback>
+            <w:pict>
+              <v:shape w14:anchorId="276CE211" id="Right Brace 3" o:spid="_x0000_s1026" type="#_x0000_t88" style="position:absolute;margin-left:176.8pt;margin-top:4.55pt;width:30pt;height:188.4pt;z-index:251665408;visibility:visible;mso-wrap-style:square;mso-width-percent:0;mso-wrap-distance-left:9pt;mso-wrap-distance-top:0;mso-wrap-distance-right:9pt;mso-wrap-distance-bottom:0;mso-position-horizontal:absolute;mso-position-horizontal-relative:text;mso-position-vertical:absolute;mso-position-vertical-relative:text;mso-width-percent:0;mso-width-relative:margin;v-text-anchor:middle" o:gfxdata="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" adj="287,10892" strokecolor="#4472c4 [3204]" strokeweight=".5pt">
+                <v:stroke joinstyle="miter"/>
+              </v:shape>
+            </w:pict>
+          </mc:Fallback>
+        </mc:AlternateContent>
+      </w:r>
+      <w:r>
+        <w:rPr>
+          <w:lang w:val="en-US"/>
+        </w:rPr>
+        <w:t>Number Card</w:t>
+      </w:r>
+    </w:p>
+    <w:p>
+      <w:pPr>
+        <w:pStyle w:val="Heading3"/>
+        <w:numPr>
+          <w:ilvl w:val="0"/>
+          <w:numId w:val="14"/>
+        </w:numPr>
+        <w:rPr>
+          <w:lang w:val="en-US"/>
+        </w:rPr>
+      </w:pPr>
+      <w:r>
+        <w:rPr>
+          <w:lang w:val="en-US"/>
+        </w:rPr>
+        <w:t>Text Card</w:t>
+      </w:r>
+    </w:p>
+    <w:p>
+      <w:pPr>
+        <w:pStyle w:val="Heading3"/>
+        <w:numPr>
+          <w:ilvl w:val="0"/>
+          <w:numId w:val="14"/>
+        </w:numPr>
+        <w:rPr>
+          <w:lang w:val="en-US"/>
+        </w:rPr>
+      </w:pPr>
+      <w:r>
+        <w:rPr>
+          <w:lang w:val="en-US"/>
+        </w:rPr>
+        <w:t>Date Card</w:t>
+      </w:r>
+    </w:p>
+    <w:p>
+      <w:pPr>
+        <w:pStyle w:val="Heading3"/>
+        <w:numPr>
+          <w:ilvl w:val="0"/>
+          <w:numId w:val="14"/>
+        </w:numPr>
+        <w:rPr>
+          <w:lang w:val="en-US"/>
+        </w:rPr>
+      </w:pPr>
+      <w:r>
+        <w:rPr>
+          <w:lang w:val="en-US"/>
+        </w:rPr>
+        <w:t>Multi-Row Card</w:t>
+      </w:r>
+      <w:r>
+        <w:rPr>
+          <w:lang w:val="en-US"/>
+        </w:rPr>
+        <w:tab/>
+      </w:r>
+      <w:r>
+        <w:rPr>
+          <w:lang w:val="en-US"/>
+        </w:rPr>
+        <w:tab/>
+      </w:r>
+      <w:r>
+        <w:rPr>
+          <w:lang w:val="en-US"/>
+        </w:rPr>
+        <w:tab/>
+      </w:r>
+      <w:r>
+        <w:rPr>
+          <w:lang w:val="en-US"/>
+        </w:rPr>
+        <w:tab/>
+        <w:t>Cards and Filters</w:t>
+      </w:r>
+    </w:p>
+    <w:p>
+      <w:pPr>
+        <w:pStyle w:val="Heading3"/>
+        <w:numPr>
+          <w:ilvl w:val="0"/>
+          <w:numId w:val="14"/>
+        </w:numPr>
+        <w:rPr>
+          <w:lang w:val="en-US"/>
+        </w:rPr>
+      </w:pPr>
+      <w:r>
+        <w:rPr>
+          <w:noProof/>
+          <w:lang w:val="en-US"/>
+        </w:rPr>
+        <w:lastRenderedPageBreak/>
+        <mc:AlternateContent>
+          <mc:Choice Requires="wps">
+            <w:drawing>
+              <wp:anchor distT="0" distB="0" distL="114300" distR="114300" simplePos="0" relativeHeight="251667456" behindDoc="0" locked="0" layoutInCell="1" allowOverlap="1" wp14:anchorId="334AF8E0" wp14:editId="485B22BA">
+                <wp:simplePos x="0" y="0"/>
+                <wp:positionH relativeFrom="column">
+                  <wp:posOffset>2245360</wp:posOffset>
+                </wp:positionH>
+                <wp:positionV relativeFrom="paragraph">
+                  <wp:posOffset>-1407160</wp:posOffset>
+                </wp:positionV>
+                <wp:extent cx="381000" cy="2626360"/>
+                <wp:effectExtent l="0" t="0" r="19050" b="21590"/>
+                <wp:wrapNone/>
+                <wp:docPr id="185472361" name="Right Brace 3"/>
+                <wp:cNvGraphicFramePr/>
+                <a:graphic xmlns:a="http://schemas.openxmlformats.org/drawingml/2006/main">
+                  <a:graphicData uri="http://schemas.microsoft.com/office/word/2010/wordprocessingShape">
+                    <wps:wsp>
+                      <wps:cNvSpPr/>
+                      <wps:spPr>
+                        <a:xfrm>
+                          <a:off x="0" y="0"/>
+                          <a:ext cx="381000" cy="2626360"/>
+                        </a:xfrm>
+                        <a:prstGeom prst="rightBrace">
+                          <a:avLst>
+                            <a:gd name="adj1" fmla="val 8333"/>
+                            <a:gd name="adj2" fmla="val 50425"/>
+                          </a:avLst>
+                        </a:prstGeom>
+                      </wps:spPr>
+                      <wps:style>
+                        <a:lnRef idx="1">
+                          <a:schemeClr val="accent1"/>
+                        </a:lnRef>
+                        <a:fillRef idx="0">
+                          <a:schemeClr val="accent1"/>
+                        </a:fillRef>
+                        <a:effectRef idx="0">
+                          <a:schemeClr val="accent1"/>
+                        </a:effectRef>
+                        <a:fontRef idx="minor">
+                          <a:schemeClr val="tx1"/>
+                        </a:fontRef>
+                      </wps:style>
+                      <wps:bodyPr rot="0" spcFirstLastPara="0" vertOverflow="overflow" horzOverflow="overflow" vert="horz" wrap="square" lIns="91440" tIns="45720" rIns="91440" bIns="45720" numCol="1" spcCol="0" rtlCol="0" fromWordArt="0" anchor="ctr" anchorCtr="0" forceAA="0" compatLnSpc="1">
+                        <a:prstTxWarp prst="textNoShape">
+                          <a:avLst/>
+                        </a:prstTxWarp>
+                        <a:noAutofit/>
+                      </wps:bodyPr>
+                    </wps:wsp>
+                  </a:graphicData>
+                </a:graphic>
+                <wp14:sizeRelH relativeFrom="margin">
+                  <wp14:pctWidth>0</wp14:pctWidth>
+                </wp14:sizeRelH>
+                <wp14:sizeRelV relativeFrom="margin">
+                  <wp14:pctHeight>0</wp14:pctHeight>
+                </wp14:sizeRelV>
+              </wp:anchor>
+            </w:drawing>
+          </mc:Choice>
+          <mc:Fallback>
+            <w:pict>
+              <v:shape w14:anchorId="77BD76E4" id="Right Brace 3" o:spid="_x0000_s1026" type="#_x0000_t88" style="position:absolute;margin-left:176.8pt;margin-top:-110.8pt;width:30pt;height:206.8pt;z-index:251667456;visibility:visible;mso-wrap-style:square;mso-width-percent:0;mso-height-percent:0;mso-wrap-distance-left:9pt;mso-wrap-distance-top:0;mso-wrap-distance-right:9pt;mso-wrap-distance-bottom:0;mso-position-horizontal:absolute;mso-position-horizontal-relative:text;mso-position-vertical:absolute;mso-position-vertical-relative:text;mso-width-percent:0;mso-height-percent:0;mso-width-relative:margin;mso-height-relative:margin;v-text-anchor:middle" o:gfxdata="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" adj="261,10892" strokecolor="#4472c4 [3204]" strokeweight=".5pt">
+                <v:stroke joinstyle="miter"/>
+              </v:shape>
+            </w:pict>
+          </mc:Fallback>
+        </mc:AlternateContent>
+      </w:r>
+      <w:r>
+        <w:rPr>
+          <w:lang w:val="en-US"/>
+        </w:rPr>
+        <w:t>Filter on Visual</w:t>
+      </w:r>
+    </w:p>
+    <w:p>
+      <w:pPr>
+        <w:pStyle w:val="Heading3"/>
+        <w:numPr>
+          <w:ilvl w:val="0"/>
+          <w:numId w:val="14"/>
+        </w:numPr>
+        <w:rPr>
+          <w:lang w:val="en-US"/>
+        </w:rPr>
+      </w:pPr>
+      <w:r>
+        <w:rPr>
+          <w:lang w:val="en-US"/>
+        </w:rPr>
+        <w:t>Filter on Page</w:t>
+      </w:r>
+    </w:p>
+    <w:p>
+      <w:pPr>
+        <w:pStyle w:val="Heading3"/>
+        <w:numPr>
+          <w:ilvl w:val="0"/>
+          <w:numId w:val="14"/>
+        </w:numPr>
+        <w:rPr>
+          <w:lang w:val="en-US"/>
+        </w:rPr>
+      </w:pPr>
+      <w:r>
+        <w:rPr>
+          <w:lang w:val="en-US"/>
+        </w:rPr>
+        <w:t>Filter on All Pages</w:t>
+      </w:r>
+    </w:p>
+    <w:p>
+      <w:pPr>
+        <w:pStyle w:val="Heading3"/>
+        <w:numPr>
+          <w:ilvl w:val="0"/>
+          <w:numId w:val="14"/>
+        </w:numPr>
+        <w:rPr>
+          <w:lang w:val="en-US"/>
+        </w:rPr>
+      </w:pPr>
+      <w:r>
+        <w:rPr>
+          <w:lang w:val="en-US"/>
+        </w:rPr>
+        <w:t>Drill Through</w:t>
+      </w:r>
+    </w:p>
+    <w:p>
+      <w:pPr>
+        <w:pStyle w:val="Heading2"/>
+        <w:rPr>
+          <w:lang w:val="en-US"/>
+        </w:rPr>
+      </w:pPr>
+      <w:r>
+        <w:rPr>
+          <w:lang w:val="en-US"/>
+        </w:rPr>
+        <w:t>Slicers in PowerBI Desktop</w:t>
+      </w:r>
+    </w:p>
+    <w:p>
+      <w:pPr>
+        <w:pStyle w:val="Heading3"/>
+        <w:numPr>
+          <w:ilvl w:val="0"/>
+          <w:numId w:val="17"/>
+        </w:numPr>
+        <w:rPr>
+          <w:lang w:val="en-US"/>
+        </w:rPr>
+      </w:pPr>
+      <w:r>
+        <w:rPr>
+          <w:noProof/>
+          <w:lang w:val="en-US"/>
+        </w:rPr>
+        <mc:AlternateContent>
+          <mc:Choice Requires="wps">
+            <w:drawing>
+              <wp:anchor distT="0" distB="0" distL="114300" distR="114300" simplePos="0" relativeHeight="251669504" behindDoc="0" locked="0" layoutInCell="1" allowOverlap="1" wp14:anchorId="685A8385" wp14:editId="09A87288">
+                <wp:simplePos x="0" y="0"/>
+                <wp:positionH relativeFrom="column">
+                  <wp:posOffset>1965960</wp:posOffset>
+                </wp:positionH>
+                <wp:positionV relativeFrom="paragraph">
+                  <wp:posOffset>57785</wp:posOffset>
+                </wp:positionV>
+                <wp:extent cx="381000" cy="1625600"/>
+                <wp:effectExtent l="0" t="0" r="19050" b="12700"/>
+                <wp:wrapNone/>
+                <wp:docPr id="2041420054" name="Right Brace 3"/>
+                <wp:cNvGraphicFramePr/>
+                <a:graphic xmlns:a="http://schemas.openxmlformats.org/drawingml/2006/main">
+                  <a:graphicData uri="http://schemas.microsoft.com/office/word/2010/wordprocessingShape">
+                    <wps:wsp>
+                      <wps:cNvSpPr/>
+                      <wps:spPr>
+                        <a:xfrm>
+                          <a:off x="0" y="0"/>
+                          <a:ext cx="381000" cy="1625600"/>
+                        </a:xfrm>
+                        <a:prstGeom prst="rightBrace">
+                          <a:avLst>
+                            <a:gd name="adj1" fmla="val 8333"/>
+                            <a:gd name="adj2" fmla="val 50425"/>
+                          </a:avLst>
+                        </a:prstGeom>
+                      </wps:spPr>
+                      <wps:style>
+                        <a:lnRef idx="1">
+                          <a:schemeClr val="accent1"/>
+                        </a:lnRef>
+                        <a:fillRef idx="0">
+                          <a:schemeClr val="accent1"/>
+                        </a:fillRef>
+                        <a:effectRef idx="0">
+                          <a:schemeClr val="accent1"/>
+                        </a:effectRef>
+                        <a:fontRef idx="minor">
+                          <a:schemeClr val="tx1"/>
+                        </a:fontRef>
+                      </wps:style>
+                      <wps:bodyPr rot="0" spcFirstLastPara="0" vertOverflow="overflow" horzOverflow="overflow" vert="horz" wrap="square" lIns="91440" tIns="45720" rIns="91440" bIns="45720" numCol="1" spcCol="0" rtlCol="0" fromWordArt="0" anchor="ctr" anchorCtr="0" forceAA="0" compatLnSpc="1">
+                        <a:prstTxWarp prst="textNoShape">
+                          <a:avLst/>
+                        </a:prstTxWarp>
+                        <a:noAutofit/>
+                      </wps:bodyPr>
+                    </wps:wsp>
+                  </a:graphicData>
+                </a:graphic>
+                <wp14:sizeRelH relativeFrom="margin">
+                  <wp14:pctWidth>0</wp14:pctWidth>
+                </wp14:sizeRelH>
+                <wp14:sizeRelV relativeFrom="margin">
+                  <wp14:pctHeight>0</wp14:pctHeight>
+                </wp14:sizeRelV>
+              </wp:anchor>
+            </w:drawing>
+          </mc:Choice>
+          <mc:Fallback>
+            <w:pict>
+              <v:shape w14:anchorId="3086E7C4" id="Right Brace 3" o:spid="_x0000_s1026" type="#_x0000_t88" style="position:absolute;margin-left:154.8pt;margin-top:4.55pt;width:30pt;height:128pt;z-index:251669504;visibility:visible;mso-wrap-style:square;mso-width-percent:0;mso-height-percent:0;mso-wrap-distance-left:9pt;mso-wrap-distance-top:0;mso-wrap-distance-right:9pt;mso-wrap-distance-bottom:0;mso-position-horizontal:absolute;mso-position-horizontal-relative:text;mso-position-vertical:absolute;mso-position-vertical-relative:text;mso-width-percent:0;mso-height-percent:0;mso-width-relative:margin;mso-height-relative:margin;v-text-anchor:middle" o:gfxdata="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" adj="422,10892" strokecolor="#4472c4 [3204]" strokeweight=".5pt">
+                <v:stroke joinstyle="miter"/>
+              </v:shape>
+            </w:pict>
+          </mc:Fallback>
+        </mc:AlternateContent>
+      </w:r>
+      <w:r>
+        <w:rPr>
+          <w:lang w:val="en-US"/>
+        </w:rPr>
+        <w:t>Slicer For Text</w:t>
+      </w:r>
+    </w:p>
+    <w:p>
+      <w:pPr>
+        <w:pStyle w:val="Heading3"/>
+        <w:numPr>
+          <w:ilvl w:val="0"/>
+          <w:numId w:val="17"/>
+        </w:numPr>
+        <w:rPr>
+          <w:lang w:val="en-US"/>
+        </w:rPr>
+      </w:pPr>
+      <w:r>
+        <w:rPr>
+          <w:lang w:val="en-US"/>
+        </w:rPr>
+        <w:t>Format Text Slicer</w:t>
+      </w:r>
+    </w:p>
+    <w:p>
+      <w:pPr>
+        <w:pStyle w:val="Heading3"/>
+        <w:numPr>
+          <w:ilvl w:val="0"/>
+          <w:numId w:val="17"/>
+        </w:numPr>
+        <w:rPr>
+          <w:lang w:val="en-US"/>
+        </w:rPr>
+      </w:pPr>
+      <w:r>
+        <w:rPr>
+          <w:lang w:val="en-US"/>
+        </w:rPr>
+        <w:t>Data Slicer</w:t>
+      </w:r>
+      <w:r>
+        <w:rPr>
+          <w:lang w:val="en-US"/>
+        </w:rPr>
+        <w:tab/>
+      </w:r>
+      <w:r>
+        <w:rPr>
+          <w:lang w:val="en-US"/>
+        </w:rPr>
+        <w:tab/>
+      </w:r>
+      <w:r>
+        <w:rPr>
+          <w:lang w:val="en-US"/>
+        </w:rPr>
+        <w:tab/>
+      </w:r>
+      <w:r>
+        <w:rPr>
+          <w:lang w:val="en-US"/>
+        </w:rPr>
+        <w:tab/>
+        <w:t>Slicers</w:t>
+      </w:r>
+    </w:p>
+    <w:p>
+      <w:pPr>
+        <w:pStyle w:val="Heading3"/>
+        <w:numPr>
+          <w:ilvl w:val="0"/>
+          <w:numId w:val="17"/>
+        </w:numPr>
+        <w:rPr>
+          <w:lang w:val="en-US"/>
+        </w:rPr>
+      </w:pPr>
+      <w:r>
+        <w:rPr>
+          <w:lang w:val="en-US"/>
+        </w:rPr>
+        <w:t>Format Data Slicer</w:t>
+      </w:r>
+    </w:p>
+    <w:p>
+      <w:pPr>
+        <w:pStyle w:val="Heading3"/>
+        <w:numPr>
+          <w:ilvl w:val="0"/>
+          <w:numId w:val="17"/>
+        </w:numPr>
+        <w:rPr>
+          <w:lang w:val="en-US"/>
+        </w:rPr>
+      </w:pPr>
+      <w:r>
+        <w:rPr>
+          <w:lang w:val="en-US"/>
+        </w:rPr>
+        <w:t>Number Slicer</w:t>
+      </w:r>
     </w:p>
     <w:sectPr>
       <w:pgSz w:w="11906" w:h="16838"/>
@@ -1987,6 +2530,119 @@
     </w:lvl>
   </w:abstractNum>
   <w:abstractNum w:abstractNumId="3" w15:restartNumberingAfterBreak="0">
+    <w:nsid w:val="0E5D3130"/>
+    <w:multiLevelType w:val="hybridMultilevel"/>
+    <w:tmpl w:val="599C2D2A"/>
+    <w:lvl w:ilvl="0" w:tplc="40090001">
+      <w:start w:val="1"/>
+      <w:numFmt w:val="bullet"/>
+      <w:lvlText w:val=""/>
+      <w:lvlJc w:val="left"/>
+      <w:pPr>
+        <w:ind w:left="720" w:hanging="360"/>
+      </w:pPr>
+      <w:rPr>
+        <w:rFonts w:ascii="Symbol" w:hAnsi="Symbol" w:hint="default"/>
+      </w:rPr>
+    </w:lvl>
+    <w:lvl w:ilvl="1" w:tplc="40090003" w:tentative="1">
+      <w:start w:val="1"/>
+      <w:numFmt w:val="bullet"/>
+      <w:lvlText w:val="o"/>
+      <w:lvlJc w:val="left"/>
+      <w:pPr>
+        <w:ind w:left="1440" w:hanging="360"/>
+      </w:pPr>
+      <w:rPr>
+        <w:rFonts w:ascii="Courier New" w:hAnsi="Courier New" w:cs="Courier New" w:hint="default"/>
+      </w:rPr>
+    </w:lvl>
+    <w:lvl w:ilvl="2" w:tplc="40090005" w:tentative="1">
+      <w:start w:val="1"/>
+      <w:numFmt w:val="bullet"/>
+      <w:lvlText w:val=""/>
+      <w:lvlJc w:val="left"/>
+      <w:pPr>
+        <w:ind w:left="2160" w:hanging="360"/>
+      </w:pPr>
+      <w:rPr>
+        <w:rFonts w:ascii="Wingdings" w:hAnsi="Wingdings" w:hint="default"/>
+      </w:rPr>
+    </w:lvl>
+    <w:lvl w:ilvl="3" w:tplc="40090001" w:tentative="1">
+      <w:start w:val="1"/>
+      <w:numFmt w:val="bullet"/>
+      <w:lvlText w:val=""/>
+      <w:lvlJc w:val="left"/>
+      <w:pPr>
+        <w:ind w:left="2880" w:hanging="360"/>
+      </w:pPr>
+      <w:rPr>
+        <w:rFonts w:ascii="Symbol" w:hAnsi="Symbol" w:hint="default"/>
+      </w:rPr>
+    </w:lvl>
+    <w:lvl w:ilvl="4" w:tplc="40090003" w:tentative="1">
+      <w:start w:val="1"/>
+      <w:numFmt w:val="bullet"/>
+      <w:lvlText w:val="o"/>
+      <w:lvlJc w:val="left"/>
+      <w:pPr>
+        <w:ind w:left="3600" w:hanging="360"/>
+      </w:pPr>
+      <w:rPr>
+        <w:rFonts w:ascii="Courier New" w:hAnsi="Courier New" w:cs="Courier New" w:hint="default"/>
+      </w:rPr>
+    </w:lvl>
+    <w:lvl w:ilvl="5" w:tplc="40090005" w:tentative="1">
+      <w:start w:val="1"/>
+      <w:numFmt w:val="bullet"/>
+      <w:lvlText w:val=""/>
+      <w:lvlJc w:val="left"/>
+      <w:pPr>
+        <w:ind w:left="4320" w:hanging="360"/>
+      </w:pPr>
+      <w:rPr>
+        <w:rFonts w:ascii="Wingdings" w:hAnsi="Wingdings" w:hint="default"/>
+      </w:rPr>
+    </w:lvl>
+    <w:lvl w:ilvl="6" w:tplc="40090001" w:tentative="1">
+      <w:start w:val="1"/>
+      <w:numFmt w:val="bullet"/>
+      <w:lvlText w:val=""/>
+      <w:lvlJc w:val="left"/>
+      <w:pPr>
+        <w:ind w:left="5040" w:hanging="360"/>
+      </w:pPr>
+      <w:rPr>
+        <w:rFonts w:ascii="Symbol" w:hAnsi="Symbol" w:hint="default"/>
+      </w:rPr>
+    </w:lvl>
+    <w:lvl w:ilvl="7" w:tplc="40090003" w:tentative="1">
+      <w:start w:val="1"/>
+      <w:numFmt w:val="bullet"/>
+      <w:lvlText w:val="o"/>
+      <w:lvlJc w:val="left"/>
+      <w:pPr>
+        <w:ind w:left="5760" w:hanging="360"/>
+      </w:pPr>
+      <w:rPr>
+        <w:rFonts w:ascii="Courier New" w:hAnsi="Courier New" w:cs="Courier New" w:hint="default"/>
+      </w:rPr>
+    </w:lvl>
+    <w:lvl w:ilvl="8" w:tplc="40090005" w:tentative="1">
+      <w:start w:val="1"/>
+      <w:numFmt w:val="bullet"/>
+      <w:lvlText w:val=""/>
+      <w:lvlJc w:val="left"/>
+      <w:pPr>
+        <w:ind w:left="6480" w:hanging="360"/>
+      </w:pPr>
+      <w:rPr>
+        <w:rFonts w:ascii="Wingdings" w:hAnsi="Wingdings" w:hint="default"/>
+      </w:rPr>
+    </w:lvl>
+  </w:abstractNum>
+  <w:abstractNum w:abstractNumId="4" w15:restartNumberingAfterBreak="0">
     <w:nsid w:val="1869250F"/>
     <w:multiLevelType w:val="hybridMultilevel"/>
     <w:tmpl w:val="CA4080FC"/>
@@ -2099,7 +2755,7 @@
       </w:rPr>
     </w:lvl>
   </w:abstractNum>
-  <w:abstractNum w:abstractNumId="4" w15:restartNumberingAfterBreak="0">
+  <w:abstractNum w:abstractNumId="5" w15:restartNumberingAfterBreak="0">
     <w:nsid w:val="21BB388A"/>
     <w:multiLevelType w:val="multilevel"/>
     <w:tmpl w:val="8930811E"/>
@@ -2248,7 +2904,7 @@
       </w:rPr>
     </w:lvl>
   </w:abstractNum>
-  <w:abstractNum w:abstractNumId="5" w15:restartNumberingAfterBreak="0">
+  <w:abstractNum w:abstractNumId="6" w15:restartNumberingAfterBreak="0">
     <w:nsid w:val="21F315BE"/>
     <w:multiLevelType w:val="multilevel"/>
     <w:tmpl w:val="8930811E"/>
@@ -2397,7 +3053,7 @@
       </w:rPr>
     </w:lvl>
   </w:abstractNum>
-  <w:abstractNum w:abstractNumId="6" w15:restartNumberingAfterBreak="0">
+  <w:abstractNum w:abstractNumId="7" w15:restartNumberingAfterBreak="0">
     <w:nsid w:val="220F6007"/>
     <w:multiLevelType w:val="multilevel"/>
     <w:tmpl w:val="8930811E"/>
@@ -2546,7 +3202,7 @@
       </w:rPr>
     </w:lvl>
   </w:abstractNum>
-  <w:abstractNum w:abstractNumId="7" w15:restartNumberingAfterBreak="0">
+  <w:abstractNum w:abstractNumId="8" w15:restartNumberingAfterBreak="0">
     <w:nsid w:val="53D67585"/>
     <w:multiLevelType w:val="hybridMultilevel"/>
     <w:tmpl w:val="A5F07C7A"/>
@@ -2659,7 +3315,7 @@
       </w:rPr>
     </w:lvl>
   </w:abstractNum>
-  <w:abstractNum w:abstractNumId="8" w15:restartNumberingAfterBreak="0">
+  <w:abstractNum w:abstractNumId="9" w15:restartNumberingAfterBreak="0">
     <w:nsid w:val="5610637A"/>
     <w:multiLevelType w:val="multilevel"/>
     <w:tmpl w:val="8930811E"/>
@@ -2808,7 +3464,7 @@
       </w:rPr>
     </w:lvl>
   </w:abstractNum>
-  <w:abstractNum w:abstractNumId="9" w15:restartNumberingAfterBreak="0">
+  <w:abstractNum w:abstractNumId="10" w15:restartNumberingAfterBreak="0">
     <w:nsid w:val="58300010"/>
     <w:multiLevelType w:val="hybridMultilevel"/>
     <w:tmpl w:val="02864354"/>
@@ -2921,7 +3577,120 @@
       </w:rPr>
     </w:lvl>
   </w:abstractNum>
-  <w:abstractNum w:abstractNumId="10" w15:restartNumberingAfterBreak="0">
+  <w:abstractNum w:abstractNumId="11" w15:restartNumberingAfterBreak="0">
+    <w:nsid w:val="627F6583"/>
+    <w:multiLevelType w:val="hybridMultilevel"/>
+    <w:tmpl w:val="1DB05262"/>
+    <w:lvl w:ilvl="0" w:tplc="40090001">
+      <w:start w:val="1"/>
+      <w:numFmt w:val="bullet"/>
+      <w:lvlText w:val=""/>
+      <w:lvlJc w:val="left"/>
+      <w:pPr>
+        <w:ind w:left="720" w:hanging="360"/>
+      </w:pPr>
+      <w:rPr>
+        <w:rFonts w:ascii="Symbol" w:hAnsi="Symbol" w:hint="default"/>
+      </w:rPr>
+    </w:lvl>
+    <w:lvl w:ilvl="1" w:tplc="40090003" w:tentative="1">
+      <w:start w:val="1"/>
+      <w:numFmt w:val="bullet"/>
+      <w:lvlText w:val="o"/>
+      <w:lvlJc w:val="left"/>
+      <w:pPr>
+        <w:ind w:left="1440" w:hanging="360"/>
+      </w:pPr>
+      <w:rPr>
+        <w:rFonts w:ascii="Courier New" w:hAnsi="Courier New" w:cs="Courier New" w:hint="default"/>
+      </w:rPr>
+    </w:lvl>
+    <w:lvl w:ilvl="2" w:tplc="40090005" w:tentative="1">
+      <w:start w:val="1"/>
+      <w:numFmt w:val="bullet"/>
+      <w:lvlText w:val=""/>
+      <w:lvlJc w:val="left"/>
+      <w:pPr>
+        <w:ind w:left="2160" w:hanging="360"/>
+      </w:pPr>
+      <w:rPr>
+        <w:rFonts w:ascii="Wingdings" w:hAnsi="Wingdings" w:hint="default"/>
+      </w:rPr>
+    </w:lvl>
+    <w:lvl w:ilvl="3" w:tplc="40090001" w:tentative="1">
+      <w:start w:val="1"/>
+      <w:numFmt w:val="bullet"/>
+      <w:lvlText w:val=""/>
+      <w:lvlJc w:val="left"/>
+      <w:pPr>
+        <w:ind w:left="2880" w:hanging="360"/>
+      </w:pPr>
+      <w:rPr>
+        <w:rFonts w:ascii="Symbol" w:hAnsi="Symbol" w:hint="default"/>
+      </w:rPr>
+    </w:lvl>
+    <w:lvl w:ilvl="4" w:tplc="40090003" w:tentative="1">
+      <w:start w:val="1"/>
+      <w:numFmt w:val="bullet"/>
+      <w:lvlText w:val="o"/>
+      <w:lvlJc w:val="left"/>
+      <w:pPr>
+        <w:ind w:left="3600" w:hanging="360"/>
+      </w:pPr>
+      <w:rPr>
+        <w:rFonts w:ascii="Courier New" w:hAnsi="Courier New" w:cs="Courier New" w:hint="default"/>
+      </w:rPr>
+    </w:lvl>
+    <w:lvl w:ilvl="5" w:tplc="40090005" w:tentative="1">
+      <w:start w:val="1"/>
+      <w:numFmt w:val="bullet"/>
+      <w:lvlText w:val=""/>
+      <w:lvlJc w:val="left"/>
+      <w:pPr>
+        <w:ind w:left="4320" w:hanging="360"/>
+      </w:pPr>
+      <w:rPr>
+        <w:rFonts w:ascii="Wingdings" w:hAnsi="Wingdings" w:hint="default"/>
+      </w:rPr>
+    </w:lvl>
+    <w:lvl w:ilvl="6" w:tplc="40090001" w:tentative="1">
+      <w:start w:val="1"/>
+      <w:numFmt w:val="bullet"/>
+      <w:lvlText w:val=""/>
+      <w:lvlJc w:val="left"/>
+      <w:pPr>
+        <w:ind w:left="5040" w:hanging="360"/>
+      </w:pPr>
+      <w:rPr>
+        <w:rFonts w:ascii="Symbol" w:hAnsi="Symbol" w:hint="default"/>
+      </w:rPr>
+    </w:lvl>
+    <w:lvl w:ilvl="7" w:tplc="40090003" w:tentative="1">
+      <w:start w:val="1"/>
+      <w:numFmt w:val="bullet"/>
+      <w:lvlText w:val="o"/>
+      <w:lvlJc w:val="left"/>
+      <w:pPr>
+        <w:ind w:left="5760" w:hanging="360"/>
+      </w:pPr>
+      <w:rPr>
+        <w:rFonts w:ascii="Courier New" w:hAnsi="Courier New" w:cs="Courier New" w:hint="default"/>
+      </w:rPr>
+    </w:lvl>
+    <w:lvl w:ilvl="8" w:tplc="40090005" w:tentative="1">
+      <w:start w:val="1"/>
+      <w:numFmt w:val="bullet"/>
+      <w:lvlText w:val=""/>
+      <w:lvlJc w:val="left"/>
+      <w:pPr>
+        <w:ind w:left="6480" w:hanging="360"/>
+      </w:pPr>
+      <w:rPr>
+        <w:rFonts w:ascii="Wingdings" w:hAnsi="Wingdings" w:hint="default"/>
+      </w:rPr>
+    </w:lvl>
+  </w:abstractNum>
+  <w:abstractNum w:abstractNumId="12" w15:restartNumberingAfterBreak="0">
     <w:nsid w:val="653D255F"/>
     <w:multiLevelType w:val="hybridMultilevel"/>
     <w:tmpl w:val="C010BAC8"/>
@@ -3034,7 +3803,120 @@
       </w:rPr>
     </w:lvl>
   </w:abstractNum>
-  <w:abstractNum w:abstractNumId="11" w15:restartNumberingAfterBreak="0">
+  <w:abstractNum w:abstractNumId="13" w15:restartNumberingAfterBreak="0">
+    <w:nsid w:val="67962698"/>
+    <w:multiLevelType w:val="hybridMultilevel"/>
+    <w:tmpl w:val="BF84BBA4"/>
+    <w:lvl w:ilvl="0" w:tplc="40090001">
+      <w:start w:val="1"/>
+      <w:numFmt w:val="bullet"/>
+      <w:lvlText w:val=""/>
+      <w:lvlJc w:val="left"/>
+      <w:pPr>
+        <w:ind w:left="720" w:hanging="360"/>
+      </w:pPr>
+      <w:rPr>
+        <w:rFonts w:ascii="Symbol" w:hAnsi="Symbol" w:hint="default"/>
+      </w:rPr>
+    </w:lvl>
+    <w:lvl w:ilvl="1" w:tplc="40090003" w:tentative="1">
+      <w:start w:val="1"/>
+      <w:numFmt w:val="bullet"/>
+      <w:lvlText w:val="o"/>
+      <w:lvlJc w:val="left"/>
+      <w:pPr>
+        <w:ind w:left="1440" w:hanging="360"/>
+      </w:pPr>
+      <w:rPr>
+        <w:rFonts w:ascii="Courier New" w:hAnsi="Courier New" w:cs="Courier New" w:hint="default"/>
+      </w:rPr>
+    </w:lvl>
+    <w:lvl w:ilvl="2" w:tplc="40090005" w:tentative="1">
+      <w:start w:val="1"/>
+      <w:numFmt w:val="bullet"/>
+      <w:lvlText w:val=""/>
+      <w:lvlJc w:val="left"/>
+      <w:pPr>
+        <w:ind w:left="2160" w:hanging="360"/>
+      </w:pPr>
+      <w:rPr>
+        <w:rFonts w:ascii="Wingdings" w:hAnsi="Wingdings" w:hint="default"/>
+      </w:rPr>
+    </w:lvl>
+    <w:lvl w:ilvl="3" w:tplc="40090001" w:tentative="1">
+      <w:start w:val="1"/>
+      <w:numFmt w:val="bullet"/>
+      <w:lvlText w:val=""/>
+      <w:lvlJc w:val="left"/>
+      <w:pPr>
+        <w:ind w:left="2880" w:hanging="360"/>
+      </w:pPr>
+      <w:rPr>
+        <w:rFonts w:ascii="Symbol" w:hAnsi="Symbol" w:hint="default"/>
+      </w:rPr>
+    </w:lvl>
+    <w:lvl w:ilvl="4" w:tplc="40090003" w:tentative="1">
+      <w:start w:val="1"/>
+      <w:numFmt w:val="bullet"/>
+      <w:lvlText w:val="o"/>
+      <w:lvlJc w:val="left"/>
+      <w:pPr>
+        <w:ind w:left="3600" w:hanging="360"/>
+      </w:pPr>
+      <w:rPr>
+        <w:rFonts w:ascii="Courier New" w:hAnsi="Courier New" w:cs="Courier New" w:hint="default"/>
+      </w:rPr>
+    </w:lvl>
+    <w:lvl w:ilvl="5" w:tplc="40090005" w:tentative="1">
+      <w:start w:val="1"/>
+      <w:numFmt w:val="bullet"/>
+      <w:lvlText w:val=""/>
+      <w:lvlJc w:val="left"/>
+      <w:pPr>
+        <w:ind w:left="4320" w:hanging="360"/>
+      </w:pPr>
+      <w:rPr>
+        <w:rFonts w:ascii="Wingdings" w:hAnsi="Wingdings" w:hint="default"/>
+      </w:rPr>
+    </w:lvl>
+    <w:lvl w:ilvl="6" w:tplc="40090001" w:tentative="1">
+      <w:start w:val="1"/>
+      <w:numFmt w:val="bullet"/>
+      <w:lvlText w:val=""/>
+      <w:lvlJc w:val="left"/>
+      <w:pPr>
+        <w:ind w:left="5040" w:hanging="360"/>
+      </w:pPr>
+      <w:rPr>
+        <w:rFonts w:ascii="Symbol" w:hAnsi="Symbol" w:hint="default"/>
+      </w:rPr>
+    </w:lvl>
+    <w:lvl w:ilvl="7" w:tplc="40090003" w:tentative="1">
+      <w:start w:val="1"/>
+      <w:numFmt w:val="bullet"/>
+      <w:lvlText w:val="o"/>
+      <w:lvlJc w:val="left"/>
+      <w:pPr>
+        <w:ind w:left="5760" w:hanging="360"/>
+      </w:pPr>
+      <w:rPr>
+        <w:rFonts w:ascii="Courier New" w:hAnsi="Courier New" w:cs="Courier New" w:hint="default"/>
+      </w:rPr>
+    </w:lvl>
+    <w:lvl w:ilvl="8" w:tplc="40090005" w:tentative="1">
+      <w:start w:val="1"/>
+      <w:numFmt w:val="bullet"/>
+      <w:lvlText w:val=""/>
+      <w:lvlJc w:val="left"/>
+      <w:pPr>
+        <w:ind w:left="6480" w:hanging="360"/>
+      </w:pPr>
+      <w:rPr>
+        <w:rFonts w:ascii="Wingdings" w:hAnsi="Wingdings" w:hint="default"/>
+      </w:rPr>
+    </w:lvl>
+  </w:abstractNum>
+  <w:abstractNum w:abstractNumId="14" w15:restartNumberingAfterBreak="0">
     <w:nsid w:val="6F5C7BF3"/>
     <w:multiLevelType w:val="hybridMultilevel"/>
     <w:tmpl w:val="FD30C946"/>
@@ -3147,7 +4029,7 @@
       </w:rPr>
     </w:lvl>
   </w:abstractNum>
-  <w:abstractNum w:abstractNumId="12" w15:restartNumberingAfterBreak="0">
+  <w:abstractNum w:abstractNumId="15" w15:restartNumberingAfterBreak="0">
     <w:nsid w:val="70177E63"/>
     <w:multiLevelType w:val="hybridMultilevel"/>
     <w:tmpl w:val="F2BCE1AA"/>
@@ -3260,44 +4142,169 @@
       </w:rPr>
     </w:lvl>
   </w:abstractNum>
+  <w:abstractNum w:abstractNumId="16" w15:restartNumberingAfterBreak="0">
+    <w:nsid w:val="7B942A2D"/>
+    <w:multiLevelType w:val="hybridMultilevel"/>
+    <w:tmpl w:val="9C68C81A"/>
+    <w:lvl w:ilvl="0" w:tplc="40090001">
+      <w:start w:val="1"/>
+      <w:numFmt w:val="bullet"/>
+      <w:lvlText w:val=""/>
+      <w:lvlJc w:val="left"/>
+      <w:pPr>
+        <w:ind w:left="720" w:hanging="360"/>
+      </w:pPr>
+      <w:rPr>
+        <w:rFonts w:ascii="Symbol" w:hAnsi="Symbol" w:hint="default"/>
+      </w:rPr>
+    </w:lvl>
+    <w:lvl w:ilvl="1" w:tplc="40090003" w:tentative="1">
+      <w:start w:val="1"/>
+      <w:numFmt w:val="bullet"/>
+      <w:lvlText w:val="o"/>
+      <w:lvlJc w:val="left"/>
+      <w:pPr>
+        <w:ind w:left="1440" w:hanging="360"/>
+      </w:pPr>
+      <w:rPr>
+        <w:rFonts w:ascii="Courier New" w:hAnsi="Courier New" w:cs="Courier New" w:hint="default"/>
+      </w:rPr>
+    </w:lvl>
+    <w:lvl w:ilvl="2" w:tplc="40090005" w:tentative="1">
+      <w:start w:val="1"/>
+      <w:numFmt w:val="bullet"/>
+      <w:lvlText w:val=""/>
+      <w:lvlJc w:val="left"/>
+      <w:pPr>
+        <w:ind w:left="2160" w:hanging="360"/>
+      </w:pPr>
+      <w:rPr>
+        <w:rFonts w:ascii="Wingdings" w:hAnsi="Wingdings" w:hint="default"/>
+      </w:rPr>
+    </w:lvl>
+    <w:lvl w:ilvl="3" w:tplc="40090001" w:tentative="1">
+      <w:start w:val="1"/>
+      <w:numFmt w:val="bullet"/>
+      <w:lvlText w:val=""/>
+      <w:lvlJc w:val="left"/>
+      <w:pPr>
+        <w:ind w:left="2880" w:hanging="360"/>
+      </w:pPr>
+      <w:rPr>
+        <w:rFonts w:ascii="Symbol" w:hAnsi="Symbol" w:hint="default"/>
+      </w:rPr>
+    </w:lvl>
+    <w:lvl w:ilvl="4" w:tplc="40090003" w:tentative="1">
+      <w:start w:val="1"/>
+      <w:numFmt w:val="bullet"/>
+      <w:lvlText w:val="o"/>
+      <w:lvlJc w:val="left"/>
+      <w:pPr>
+        <w:ind w:left="3600" w:hanging="360"/>
+      </w:pPr>
+      <w:rPr>
+        <w:rFonts w:ascii="Courier New" w:hAnsi="Courier New" w:cs="Courier New" w:hint="default"/>
+      </w:rPr>
+    </w:lvl>
+    <w:lvl w:ilvl="5" w:tplc="40090005" w:tentative="1">
+      <w:start w:val="1"/>
+      <w:numFmt w:val="bullet"/>
+      <w:lvlText w:val=""/>
+      <w:lvlJc w:val="left"/>
+      <w:pPr>
+        <w:ind w:left="4320" w:hanging="360"/>
+      </w:pPr>
+      <w:rPr>
+        <w:rFonts w:ascii="Wingdings" w:hAnsi="Wingdings" w:hint="default"/>
+      </w:rPr>
+    </w:lvl>
+    <w:lvl w:ilvl="6" w:tplc="40090001" w:tentative="1">
+      <w:start w:val="1"/>
+      <w:numFmt w:val="bullet"/>
+      <w:lvlText w:val=""/>
+      <w:lvlJc w:val="left"/>
+      <w:pPr>
+        <w:ind w:left="5040" w:hanging="360"/>
+      </w:pPr>
+      <w:rPr>
+        <w:rFonts w:ascii="Symbol" w:hAnsi="Symbol" w:hint="default"/>
+      </w:rPr>
+    </w:lvl>
+    <w:lvl w:ilvl="7" w:tplc="40090003" w:tentative="1">
+      <w:start w:val="1"/>
+      <w:numFmt w:val="bullet"/>
+      <w:lvlText w:val="o"/>
+      <w:lvlJc w:val="left"/>
+      <w:pPr>
+        <w:ind w:left="5760" w:hanging="360"/>
+      </w:pPr>
+      <w:rPr>
+        <w:rFonts w:ascii="Courier New" w:hAnsi="Courier New" w:cs="Courier New" w:hint="default"/>
+      </w:rPr>
+    </w:lvl>
+    <w:lvl w:ilvl="8" w:tplc="40090005" w:tentative="1">
+      <w:start w:val="1"/>
+      <w:numFmt w:val="bullet"/>
+      <w:lvlText w:val=""/>
+      <w:lvlJc w:val="left"/>
+      <w:pPr>
+        <w:ind w:left="6480" w:hanging="360"/>
+      </w:pPr>
+      <w:rPr>
+        <w:rFonts w:ascii="Wingdings" w:hAnsi="Wingdings" w:hint="default"/>
+      </w:rPr>
+    </w:lvl>
+  </w:abstractNum>
   <w:num w:numId="1" w16cid:durableId="1991982957">
-    <w:abstractNumId w:val="6"/>
+    <w:abstractNumId w:val="7"/>
   </w:num>
   <w:num w:numId="2" w16cid:durableId="863402590">
     <w:abstractNumId w:val="1"/>
   </w:num>
   <w:num w:numId="3" w16cid:durableId="1045957112">
-    <w:abstractNumId w:val="4"/>
+    <w:abstractNumId w:val="5"/>
   </w:num>
   <w:num w:numId="4" w16cid:durableId="1147162070">
-    <w:abstractNumId w:val="5"/>
+    <w:abstractNumId w:val="6"/>
   </w:num>
   <w:num w:numId="5" w16cid:durableId="151526633">
-    <w:abstractNumId w:val="8"/>
+    <w:abstractNumId w:val="9"/>
   </w:num>
   <w:num w:numId="6" w16cid:durableId="1515806625">
     <w:abstractNumId w:val="0"/>
   </w:num>
   <w:num w:numId="7" w16cid:durableId="453329740">
-    <w:abstractNumId w:val="12"/>
+    <w:abstractNumId w:val="15"/>
   </w:num>
   <w:num w:numId="8" w16cid:durableId="2125227583">
-    <w:abstractNumId w:val="7"/>
+    <w:abstractNumId w:val="8"/>
   </w:num>
   <w:num w:numId="9" w16cid:durableId="1839156719">
     <w:abstractNumId w:val="2"/>
   </w:num>
   <w:num w:numId="10" w16cid:durableId="1766732755">
+    <w:abstractNumId w:val="12"/>
+  </w:num>
+  <w:num w:numId="11" w16cid:durableId="736971650">
+    <w:abstractNumId w:val="14"/>
+  </w:num>
+  <w:num w:numId="12" w16cid:durableId="1798600185">
+    <w:abstractNumId w:val="4"/>
+  </w:num>
+  <w:num w:numId="13" w16cid:durableId="1663507486">
     <w:abstractNumId w:val="10"/>
   </w:num>
-  <w:num w:numId="11" w16cid:durableId="736971650">
+  <w:num w:numId="14" w16cid:durableId="1825462424">
+    <w:abstractNumId w:val="3"/>
+  </w:num>
+  <w:num w:numId="15" w16cid:durableId="1165825485">
+    <w:abstractNumId w:val="16"/>
+  </w:num>
+  <w:num w:numId="16" w16cid:durableId="15499098">
     <w:abstractNumId w:val="11"/>
   </w:num>
-  <w:num w:numId="12" w16cid:durableId="1798600185">
-    <w:abstractNumId w:val="3"/>
-  </w:num>
-  <w:num w:numId="13" w16cid:durableId="1663507486">
-    <w:abstractNumId w:val="9"/>
+  <w:num w:numId="17" w16cid:durableId="2115126889">
+    <w:abstractNumId w:val="13"/>
   </w:num>
 </w:numbering>
 </file>

</xml_diff>

<commit_message>
Committed PowerBI Service based topics
</commit_message>
<xml_diff>
--- a/PowerBI Works/Documentation(PBI).docx
+++ b/PowerBI Works/Documentation(PBI).docx
@@ -957,7 +957,7 @@
           <w:lang w:val="en-US"/>
         </w:rPr>
         <w:drawing>
-          <wp:anchor distT="0" distB="0" distL="114300" distR="114300" simplePos="0" relativeHeight="251659264" behindDoc="0" locked="0" layoutInCell="1" allowOverlap="1" wp14:anchorId="38D29CFD" wp14:editId="0AF9E70A">
+          <wp:anchor distT="0" distB="0" distL="114300" distR="114300" simplePos="0" relativeHeight="251659264" behindDoc="0" locked="0" layoutInCell="1" allowOverlap="1" wp14:anchorId="38D29CFD" wp14:editId="6C24D418">
             <wp:simplePos x="0" y="0"/>
             <wp:positionH relativeFrom="column">
               <wp:posOffset>228600</wp:posOffset>
@@ -2169,6 +2169,473 @@
         <w:t>Number Slicer</w:t>
       </w:r>
     </w:p>
+    <w:p>
+      <w:pPr>
+        <w:pStyle w:val="Heading2"/>
+        <w:rPr>
+          <w:lang w:val="en-US"/>
+        </w:rPr>
+      </w:pPr>
+      <w:r>
+        <w:rPr>
+          <w:lang w:val="en-US"/>
+        </w:rPr>
+        <w:t>Advanced Charts in PowerBI</w:t>
+      </w:r>
+    </w:p>
+    <w:p>
+      <w:pPr>
+        <w:pStyle w:val="Heading3"/>
+        <w:numPr>
+          <w:ilvl w:val="0"/>
+          <w:numId w:val="18"/>
+        </w:numPr>
+        <w:rPr>
+          <w:lang w:val="en-US"/>
+        </w:rPr>
+      </w:pPr>
+      <w:r>
+        <w:rPr>
+          <w:lang w:val="en-US"/>
+        </w:rPr>
+        <w:t>Animated Bar Chart Race</w:t>
+      </w:r>
+    </w:p>
+    <w:p>
+      <w:pPr>
+        <w:pStyle w:val="Heading3"/>
+        <w:numPr>
+          <w:ilvl w:val="0"/>
+          <w:numId w:val="18"/>
+        </w:numPr>
+        <w:rPr>
+          <w:lang w:val="en-US"/>
+        </w:rPr>
+      </w:pPr>
+      <w:r>
+        <w:rPr>
+          <w:lang w:val="en-US"/>
+        </w:rPr>
+        <w:t>Drill Down Donut Chart</w:t>
+      </w:r>
+    </w:p>
+    <w:p>
+      <w:pPr>
+        <w:pStyle w:val="Heading3"/>
+        <w:numPr>
+          <w:ilvl w:val="0"/>
+          <w:numId w:val="18"/>
+        </w:numPr>
+        <w:rPr>
+          <w:lang w:val="en-US"/>
+        </w:rPr>
+      </w:pPr>
+      <w:r>
+        <w:rPr>
+          <w:lang w:val="en-US"/>
+        </w:rPr>
+        <w:t>Drill Down Column Chart</w:t>
+      </w:r>
+    </w:p>
+    <w:p>
+      <w:pPr>
+        <w:pStyle w:val="Heading3"/>
+        <w:numPr>
+          <w:ilvl w:val="0"/>
+          <w:numId w:val="18"/>
+        </w:numPr>
+        <w:rPr>
+          <w:lang w:val="en-US"/>
+        </w:rPr>
+      </w:pPr>
+      <w:r>
+        <w:rPr>
+          <w:lang w:val="en-US"/>
+        </w:rPr>
+        <w:t>Word Chart</w:t>
+      </w:r>
+    </w:p>
+    <w:p>
+      <w:pPr>
+        <w:pStyle w:val="Heading3"/>
+        <w:numPr>
+          <w:ilvl w:val="0"/>
+          <w:numId w:val="18"/>
+        </w:numPr>
+        <w:rPr>
+          <w:lang w:val="en-US"/>
+        </w:rPr>
+      </w:pPr>
+      <w:r>
+        <w:rPr>
+          <w:lang w:val="en-US"/>
+        </w:rPr>
+        <w:t>Sankey Chart</w:t>
+      </w:r>
+    </w:p>
+    <w:p>
+      <w:pPr>
+        <w:pStyle w:val="Heading3"/>
+        <w:numPr>
+          <w:ilvl w:val="0"/>
+          <w:numId w:val="18"/>
+        </w:numPr>
+        <w:rPr>
+          <w:lang w:val="en-US"/>
+        </w:rPr>
+      </w:pPr>
+      <w:r>
+        <w:rPr>
+          <w:lang w:val="en-US"/>
+        </w:rPr>
+        <w:t>Infographic</w:t>
+      </w:r>
+    </w:p>
+    <w:p>
+      <w:pPr>
+        <w:pStyle w:val="Heading3"/>
+        <w:numPr>
+          <w:ilvl w:val="0"/>
+          <w:numId w:val="18"/>
+        </w:numPr>
+        <w:rPr>
+          <w:lang w:val="en-US"/>
+        </w:rPr>
+      </w:pPr>
+      <w:r>
+        <w:rPr>
+          <w:lang w:val="en-US"/>
+        </w:rPr>
+        <w:t>Play Axis</w:t>
+      </w:r>
+    </w:p>
+    <w:p>
+      <w:pPr>
+        <w:pStyle w:val="Heading3"/>
+        <w:numPr>
+          <w:ilvl w:val="0"/>
+          <w:numId w:val="18"/>
+        </w:numPr>
+        <w:rPr>
+          <w:lang w:val="en-US"/>
+        </w:rPr>
+      </w:pPr>
+      <w:proofErr w:type="spellStart"/>
+      <w:r>
+        <w:rPr>
+          <w:lang w:val="en-US"/>
+        </w:rPr>
+        <w:t>Scoller</w:t>
+      </w:r>
+      <w:proofErr w:type="spellEnd"/>
+    </w:p>
+    <w:p>
+      <w:pPr>
+        <w:pStyle w:val="Heading3"/>
+        <w:numPr>
+          <w:ilvl w:val="0"/>
+          <w:numId w:val="18"/>
+        </w:numPr>
+        <w:rPr>
+          <w:lang w:val="en-US"/>
+        </w:rPr>
+      </w:pPr>
+      <w:proofErr w:type="spellStart"/>
+      <w:r>
+        <w:rPr>
+          <w:lang w:val="en-US"/>
+        </w:rPr>
+        <w:t>SunBurst</w:t>
+      </w:r>
+      <w:proofErr w:type="spellEnd"/>
+      <w:r>
+        <w:rPr>
+          <w:lang w:val="en-US"/>
+        </w:rPr>
+        <w:t xml:space="preserve"> Chart</w:t>
+      </w:r>
+    </w:p>
+    <w:p>
+      <w:pPr>
+        <w:pStyle w:val="Heading3"/>
+        <w:numPr>
+          <w:ilvl w:val="0"/>
+          <w:numId w:val="18"/>
+        </w:numPr>
+        <w:rPr>
+          <w:lang w:val="en-US"/>
+        </w:rPr>
+      </w:pPr>
+      <w:r>
+        <w:rPr>
+          <w:lang w:val="en-US"/>
+        </w:rPr>
+        <w:t>Histogram</w:t>
+      </w:r>
+    </w:p>
+    <w:p>
+      <w:pPr>
+        <w:pStyle w:val="Heading2"/>
+        <w:rPr>
+          <w:lang w:val="en-US"/>
+        </w:rPr>
+      </w:pPr>
+      <w:r>
+        <w:rPr>
+          <w:lang w:val="en-US"/>
+        </w:rPr>
+        <w:t>Insert Tab Operations</w:t>
+      </w:r>
+    </w:p>
+    <w:p>
+      <w:pPr>
+        <w:pStyle w:val="Heading3"/>
+        <w:numPr>
+          <w:ilvl w:val="0"/>
+          <w:numId w:val="19"/>
+        </w:numPr>
+        <w:rPr>
+          <w:lang w:val="en-US"/>
+        </w:rPr>
+      </w:pPr>
+      <w:r>
+        <w:rPr>
+          <w:lang w:val="en-US"/>
+        </w:rPr>
+        <w:t>Insert Images, Objects</w:t>
+      </w:r>
+    </w:p>
+    <w:p>
+      <w:pPr>
+        <w:pStyle w:val="Heading3"/>
+        <w:numPr>
+          <w:ilvl w:val="0"/>
+          <w:numId w:val="19"/>
+        </w:numPr>
+        <w:rPr>
+          <w:lang w:val="en-US"/>
+        </w:rPr>
+      </w:pPr>
+      <w:r>
+        <w:rPr>
+          <w:lang w:val="en-US"/>
+        </w:rPr>
+        <w:t>Creating Index page to navigate to the other pages</w:t>
+      </w:r>
+    </w:p>
+    <w:p>
+      <w:pPr>
+        <w:pStyle w:val="Heading3"/>
+        <w:numPr>
+          <w:ilvl w:val="0"/>
+          <w:numId w:val="19"/>
+        </w:numPr>
+        <w:rPr>
+          <w:lang w:val="en-US"/>
+        </w:rPr>
+      </w:pPr>
+      <w:r>
+        <w:rPr>
+          <w:lang w:val="en-US"/>
+        </w:rPr>
+        <w:t>Bookmark action</w:t>
+      </w:r>
+    </w:p>
+    <w:p>
+      <w:pPr>
+        <w:pStyle w:val="Heading3"/>
+        <w:numPr>
+          <w:ilvl w:val="0"/>
+          <w:numId w:val="19"/>
+        </w:numPr>
+        <w:rPr>
+          <w:lang w:val="en-US"/>
+        </w:rPr>
+      </w:pPr>
+      <w:r>
+        <w:rPr>
+          <w:lang w:val="en-US"/>
+        </w:rPr>
+        <w:lastRenderedPageBreak/>
+        <w:t>Drillthrough Action</w:t>
+      </w:r>
+    </w:p>
+    <w:p>
+      <w:pPr>
+        <w:pStyle w:val="Heading2"/>
+        <w:rPr>
+          <w:lang w:val="en-US"/>
+        </w:rPr>
+      </w:pPr>
+      <w:r>
+        <w:rPr>
+          <w:lang w:val="en-US"/>
+        </w:rPr>
+        <w:t>Power BI Service Introduction</w:t>
+      </w:r>
+    </w:p>
+    <w:p>
+      <w:pPr>
+        <w:pStyle w:val="Heading3"/>
+        <w:numPr>
+          <w:ilvl w:val="0"/>
+          <w:numId w:val="20"/>
+        </w:numPr>
+        <w:rPr>
+          <w:lang w:val="en-US"/>
+        </w:rPr>
+      </w:pPr>
+      <w:r>
+        <w:rPr>
+          <w:lang w:val="en-US"/>
+        </w:rPr>
+        <w:t>Creating a SuperStore Report</w:t>
+      </w:r>
+    </w:p>
+    <w:p>
+      <w:pPr>
+        <w:pStyle w:val="Heading3"/>
+        <w:numPr>
+          <w:ilvl w:val="0"/>
+          <w:numId w:val="20"/>
+        </w:numPr>
+        <w:rPr>
+          <w:lang w:val="en-US"/>
+        </w:rPr>
+      </w:pPr>
+      <w:r>
+        <w:rPr>
+          <w:lang w:val="en-US"/>
+        </w:rPr>
+        <w:t>Create an account PowerBi service</w:t>
+      </w:r>
+    </w:p>
+    <w:p>
+      <w:pPr>
+        <w:pStyle w:val="Heading3"/>
+        <w:numPr>
+          <w:ilvl w:val="0"/>
+          <w:numId w:val="20"/>
+        </w:numPr>
+        <w:rPr>
+          <w:lang w:val="en-US"/>
+        </w:rPr>
+      </w:pPr>
+      <w:r>
+        <w:rPr>
+          <w:lang w:val="en-US"/>
+        </w:rPr>
+        <w:t>Publish Report to Power BI Service Account</w:t>
+      </w:r>
+    </w:p>
+    <w:p>
+      <w:pPr>
+        <w:pStyle w:val="Heading3"/>
+        <w:numPr>
+          <w:ilvl w:val="0"/>
+          <w:numId w:val="20"/>
+        </w:numPr>
+        <w:rPr>
+          <w:lang w:val="en-US"/>
+        </w:rPr>
+      </w:pPr>
+      <w:r>
+        <w:rPr>
+          <w:lang w:val="en-US"/>
+        </w:rPr>
+        <w:t>Export (PPT, PDF, PBIX) Report and Share</w:t>
+      </w:r>
+    </w:p>
+    <w:p>
+      <w:pPr>
+        <w:pStyle w:val="Heading3"/>
+        <w:numPr>
+          <w:ilvl w:val="0"/>
+          <w:numId w:val="20"/>
+        </w:numPr>
+        <w:rPr>
+          <w:lang w:val="en-US"/>
+        </w:rPr>
+      </w:pPr>
+      <w:r>
+        <w:rPr>
+          <w:lang w:val="en-US"/>
+        </w:rPr>
+        <w:t>Comment, Share and Subscribe to a report</w:t>
+      </w:r>
+    </w:p>
+    <w:p>
+      <w:pPr>
+        <w:pStyle w:val="Heading3"/>
+        <w:numPr>
+          <w:ilvl w:val="0"/>
+          <w:numId w:val="20"/>
+        </w:numPr>
+        <w:rPr>
+          <w:lang w:val="en-US"/>
+        </w:rPr>
+      </w:pPr>
+      <w:r>
+        <w:rPr>
+          <w:lang w:val="en-US"/>
+        </w:rPr>
+        <w:t>Create a Dashboard in a powerBI service</w:t>
+      </w:r>
+    </w:p>
+    <w:p>
+      <w:pPr>
+        <w:pStyle w:val="Heading3"/>
+        <w:numPr>
+          <w:ilvl w:val="0"/>
+          <w:numId w:val="20"/>
+        </w:numPr>
+        <w:rPr>
+          <w:lang w:val="en-US"/>
+        </w:rPr>
+      </w:pPr>
+      <w:r>
+        <w:rPr>
+          <w:lang w:val="en-US"/>
+        </w:rPr>
+        <w:t>Problem in PowerBI Dashboard and its solution</w:t>
+      </w:r>
+    </w:p>
+    <w:p>
+      <w:pPr>
+        <w:pStyle w:val="Heading3"/>
+        <w:numPr>
+          <w:ilvl w:val="0"/>
+          <w:numId w:val="20"/>
+        </w:numPr>
+        <w:rPr>
+          <w:lang w:val="en-US"/>
+        </w:rPr>
+      </w:pPr>
+      <w:r>
+        <w:rPr>
+          <w:lang w:val="en-US"/>
+        </w:rPr>
+        <w:t>Automatic Refresh – Data Gateway</w:t>
+      </w:r>
+    </w:p>
+    <w:p>
+      <w:pPr>
+        <w:pStyle w:val="Heading3"/>
+        <w:numPr>
+          <w:ilvl w:val="0"/>
+          <w:numId w:val="20"/>
+        </w:numPr>
+        <w:rPr>
+          <w:lang w:val="en-US"/>
+        </w:rPr>
+      </w:pPr>
+      <w:r>
+        <w:rPr>
+          <w:lang w:val="en-US"/>
+        </w:rPr>
+        <w:t>Create Report Directly in Power Bi service</w:t>
+      </w:r>
+    </w:p>
     <w:sectPr>
       <w:pgSz w:w="11906" w:h="16838"/>
       <w:pgMar w:top="1440" w:right="1440" w:bottom="1440" w:left="1440" w:header="708" w:footer="708" w:gutter="0"/>
@@ -2643,6 +3110,119 @@
     </w:lvl>
   </w:abstractNum>
   <w:abstractNum w:abstractNumId="4" w15:restartNumberingAfterBreak="0">
+    <w:nsid w:val="13416116"/>
+    <w:multiLevelType w:val="hybridMultilevel"/>
+    <w:tmpl w:val="A894B4D6"/>
+    <w:lvl w:ilvl="0" w:tplc="40090001">
+      <w:start w:val="1"/>
+      <w:numFmt w:val="bullet"/>
+      <w:lvlText w:val=""/>
+      <w:lvlJc w:val="left"/>
+      <w:pPr>
+        <w:ind w:left="720" w:hanging="360"/>
+      </w:pPr>
+      <w:rPr>
+        <w:rFonts w:ascii="Symbol" w:hAnsi="Symbol" w:hint="default"/>
+      </w:rPr>
+    </w:lvl>
+    <w:lvl w:ilvl="1" w:tplc="40090003" w:tentative="1">
+      <w:start w:val="1"/>
+      <w:numFmt w:val="bullet"/>
+      <w:lvlText w:val="o"/>
+      <w:lvlJc w:val="left"/>
+      <w:pPr>
+        <w:ind w:left="1440" w:hanging="360"/>
+      </w:pPr>
+      <w:rPr>
+        <w:rFonts w:ascii="Courier New" w:hAnsi="Courier New" w:cs="Courier New" w:hint="default"/>
+      </w:rPr>
+    </w:lvl>
+    <w:lvl w:ilvl="2" w:tplc="40090005" w:tentative="1">
+      <w:start w:val="1"/>
+      <w:numFmt w:val="bullet"/>
+      <w:lvlText w:val=""/>
+      <w:lvlJc w:val="left"/>
+      <w:pPr>
+        <w:ind w:left="2160" w:hanging="360"/>
+      </w:pPr>
+      <w:rPr>
+        <w:rFonts w:ascii="Wingdings" w:hAnsi="Wingdings" w:hint="default"/>
+      </w:rPr>
+    </w:lvl>
+    <w:lvl w:ilvl="3" w:tplc="40090001" w:tentative="1">
+      <w:start w:val="1"/>
+      <w:numFmt w:val="bullet"/>
+      <w:lvlText w:val=""/>
+      <w:lvlJc w:val="left"/>
+      <w:pPr>
+        <w:ind w:left="2880" w:hanging="360"/>
+      </w:pPr>
+      <w:rPr>
+        <w:rFonts w:ascii="Symbol" w:hAnsi="Symbol" w:hint="default"/>
+      </w:rPr>
+    </w:lvl>
+    <w:lvl w:ilvl="4" w:tplc="40090003" w:tentative="1">
+      <w:start w:val="1"/>
+      <w:numFmt w:val="bullet"/>
+      <w:lvlText w:val="o"/>
+      <w:lvlJc w:val="left"/>
+      <w:pPr>
+        <w:ind w:left="3600" w:hanging="360"/>
+      </w:pPr>
+      <w:rPr>
+        <w:rFonts w:ascii="Courier New" w:hAnsi="Courier New" w:cs="Courier New" w:hint="default"/>
+      </w:rPr>
+    </w:lvl>
+    <w:lvl w:ilvl="5" w:tplc="40090005" w:tentative="1">
+      <w:start w:val="1"/>
+      <w:numFmt w:val="bullet"/>
+      <w:lvlText w:val=""/>
+      <w:lvlJc w:val="left"/>
+      <w:pPr>
+        <w:ind w:left="4320" w:hanging="360"/>
+      </w:pPr>
+      <w:rPr>
+        <w:rFonts w:ascii="Wingdings" w:hAnsi="Wingdings" w:hint="default"/>
+      </w:rPr>
+    </w:lvl>
+    <w:lvl w:ilvl="6" w:tplc="40090001" w:tentative="1">
+      <w:start w:val="1"/>
+      <w:numFmt w:val="bullet"/>
+      <w:lvlText w:val=""/>
+      <w:lvlJc w:val="left"/>
+      <w:pPr>
+        <w:ind w:left="5040" w:hanging="360"/>
+      </w:pPr>
+      <w:rPr>
+        <w:rFonts w:ascii="Symbol" w:hAnsi="Symbol" w:hint="default"/>
+      </w:rPr>
+    </w:lvl>
+    <w:lvl w:ilvl="7" w:tplc="40090003" w:tentative="1">
+      <w:start w:val="1"/>
+      <w:numFmt w:val="bullet"/>
+      <w:lvlText w:val="o"/>
+      <w:lvlJc w:val="left"/>
+      <w:pPr>
+        <w:ind w:left="5760" w:hanging="360"/>
+      </w:pPr>
+      <w:rPr>
+        <w:rFonts w:ascii="Courier New" w:hAnsi="Courier New" w:cs="Courier New" w:hint="default"/>
+      </w:rPr>
+    </w:lvl>
+    <w:lvl w:ilvl="8" w:tplc="40090005" w:tentative="1">
+      <w:start w:val="1"/>
+      <w:numFmt w:val="bullet"/>
+      <w:lvlText w:val=""/>
+      <w:lvlJc w:val="left"/>
+      <w:pPr>
+        <w:ind w:left="6480" w:hanging="360"/>
+      </w:pPr>
+      <w:rPr>
+        <w:rFonts w:ascii="Wingdings" w:hAnsi="Wingdings" w:hint="default"/>
+      </w:rPr>
+    </w:lvl>
+  </w:abstractNum>
+  <w:abstractNum w:abstractNumId="5" w15:restartNumberingAfterBreak="0">
     <w:nsid w:val="1869250F"/>
     <w:multiLevelType w:val="hybridMultilevel"/>
     <w:tmpl w:val="CA4080FC"/>
@@ -2755,7 +3335,7 @@
       </w:rPr>
     </w:lvl>
   </w:abstractNum>
-  <w:abstractNum w:abstractNumId="5" w15:restartNumberingAfterBreak="0">
+  <w:abstractNum w:abstractNumId="6" w15:restartNumberingAfterBreak="0">
     <w:nsid w:val="21BB388A"/>
     <w:multiLevelType w:val="multilevel"/>
     <w:tmpl w:val="8930811E"/>
@@ -2904,7 +3484,7 @@
       </w:rPr>
     </w:lvl>
   </w:abstractNum>
-  <w:abstractNum w:abstractNumId="6" w15:restartNumberingAfterBreak="0">
+  <w:abstractNum w:abstractNumId="7" w15:restartNumberingAfterBreak="0">
     <w:nsid w:val="21F315BE"/>
     <w:multiLevelType w:val="multilevel"/>
     <w:tmpl w:val="8930811E"/>
@@ -3053,7 +3633,7 @@
       </w:rPr>
     </w:lvl>
   </w:abstractNum>
-  <w:abstractNum w:abstractNumId="7" w15:restartNumberingAfterBreak="0">
+  <w:abstractNum w:abstractNumId="8" w15:restartNumberingAfterBreak="0">
     <w:nsid w:val="220F6007"/>
     <w:multiLevelType w:val="multilevel"/>
     <w:tmpl w:val="8930811E"/>
@@ -3202,7 +3782,233 @@
       </w:rPr>
     </w:lvl>
   </w:abstractNum>
-  <w:abstractNum w:abstractNumId="8" w15:restartNumberingAfterBreak="0">
+  <w:abstractNum w:abstractNumId="9" w15:restartNumberingAfterBreak="0">
+    <w:nsid w:val="387B164E"/>
+    <w:multiLevelType w:val="hybridMultilevel"/>
+    <w:tmpl w:val="AF0ABE42"/>
+    <w:lvl w:ilvl="0" w:tplc="40090001">
+      <w:start w:val="1"/>
+      <w:numFmt w:val="bullet"/>
+      <w:lvlText w:val=""/>
+      <w:lvlJc w:val="left"/>
+      <w:pPr>
+        <w:ind w:left="720" w:hanging="360"/>
+      </w:pPr>
+      <w:rPr>
+        <w:rFonts w:ascii="Symbol" w:hAnsi="Symbol" w:hint="default"/>
+      </w:rPr>
+    </w:lvl>
+    <w:lvl w:ilvl="1" w:tplc="40090003" w:tentative="1">
+      <w:start w:val="1"/>
+      <w:numFmt w:val="bullet"/>
+      <w:lvlText w:val="o"/>
+      <w:lvlJc w:val="left"/>
+      <w:pPr>
+        <w:ind w:left="1440" w:hanging="360"/>
+      </w:pPr>
+      <w:rPr>
+        <w:rFonts w:ascii="Courier New" w:hAnsi="Courier New" w:cs="Courier New" w:hint="default"/>
+      </w:rPr>
+    </w:lvl>
+    <w:lvl w:ilvl="2" w:tplc="40090005" w:tentative="1">
+      <w:start w:val="1"/>
+      <w:numFmt w:val="bullet"/>
+      <w:lvlText w:val=""/>
+      <w:lvlJc w:val="left"/>
+      <w:pPr>
+        <w:ind w:left="2160" w:hanging="360"/>
+      </w:pPr>
+      <w:rPr>
+        <w:rFonts w:ascii="Wingdings" w:hAnsi="Wingdings" w:hint="default"/>
+      </w:rPr>
+    </w:lvl>
+    <w:lvl w:ilvl="3" w:tplc="40090001" w:tentative="1">
+      <w:start w:val="1"/>
+      <w:numFmt w:val="bullet"/>
+      <w:lvlText w:val=""/>
+      <w:lvlJc w:val="left"/>
+      <w:pPr>
+        <w:ind w:left="2880" w:hanging="360"/>
+      </w:pPr>
+      <w:rPr>
+        <w:rFonts w:ascii="Symbol" w:hAnsi="Symbol" w:hint="default"/>
+      </w:rPr>
+    </w:lvl>
+    <w:lvl w:ilvl="4" w:tplc="40090003" w:tentative="1">
+      <w:start w:val="1"/>
+      <w:numFmt w:val="bullet"/>
+      <w:lvlText w:val="o"/>
+      <w:lvlJc w:val="left"/>
+      <w:pPr>
+        <w:ind w:left="3600" w:hanging="360"/>
+      </w:pPr>
+      <w:rPr>
+        <w:rFonts w:ascii="Courier New" w:hAnsi="Courier New" w:cs="Courier New" w:hint="default"/>
+      </w:rPr>
+    </w:lvl>
+    <w:lvl w:ilvl="5" w:tplc="40090005" w:tentative="1">
+      <w:start w:val="1"/>
+      <w:numFmt w:val="bullet"/>
+      <w:lvlText w:val=""/>
+      <w:lvlJc w:val="left"/>
+      <w:pPr>
+        <w:ind w:left="4320" w:hanging="360"/>
+      </w:pPr>
+      <w:rPr>
+        <w:rFonts w:ascii="Wingdings" w:hAnsi="Wingdings" w:hint="default"/>
+      </w:rPr>
+    </w:lvl>
+    <w:lvl w:ilvl="6" w:tplc="40090001" w:tentative="1">
+      <w:start w:val="1"/>
+      <w:numFmt w:val="bullet"/>
+      <w:lvlText w:val=""/>
+      <w:lvlJc w:val="left"/>
+      <w:pPr>
+        <w:ind w:left="5040" w:hanging="360"/>
+      </w:pPr>
+      <w:rPr>
+        <w:rFonts w:ascii="Symbol" w:hAnsi="Symbol" w:hint="default"/>
+      </w:rPr>
+    </w:lvl>
+    <w:lvl w:ilvl="7" w:tplc="40090003" w:tentative="1">
+      <w:start w:val="1"/>
+      <w:numFmt w:val="bullet"/>
+      <w:lvlText w:val="o"/>
+      <w:lvlJc w:val="left"/>
+      <w:pPr>
+        <w:ind w:left="5760" w:hanging="360"/>
+      </w:pPr>
+      <w:rPr>
+        <w:rFonts w:ascii="Courier New" w:hAnsi="Courier New" w:cs="Courier New" w:hint="default"/>
+      </w:rPr>
+    </w:lvl>
+    <w:lvl w:ilvl="8" w:tplc="40090005" w:tentative="1">
+      <w:start w:val="1"/>
+      <w:numFmt w:val="bullet"/>
+      <w:lvlText w:val=""/>
+      <w:lvlJc w:val="left"/>
+      <w:pPr>
+        <w:ind w:left="6480" w:hanging="360"/>
+      </w:pPr>
+      <w:rPr>
+        <w:rFonts w:ascii="Wingdings" w:hAnsi="Wingdings" w:hint="default"/>
+      </w:rPr>
+    </w:lvl>
+  </w:abstractNum>
+  <w:abstractNum w:abstractNumId="10" w15:restartNumberingAfterBreak="0">
+    <w:nsid w:val="462C51AA"/>
+    <w:multiLevelType w:val="hybridMultilevel"/>
+    <w:tmpl w:val="482C2854"/>
+    <w:lvl w:ilvl="0" w:tplc="40090001">
+      <w:start w:val="1"/>
+      <w:numFmt w:val="bullet"/>
+      <w:lvlText w:val=""/>
+      <w:lvlJc w:val="left"/>
+      <w:pPr>
+        <w:ind w:left="720" w:hanging="360"/>
+      </w:pPr>
+      <w:rPr>
+        <w:rFonts w:ascii="Symbol" w:hAnsi="Symbol" w:hint="default"/>
+      </w:rPr>
+    </w:lvl>
+    <w:lvl w:ilvl="1" w:tplc="40090003" w:tentative="1">
+      <w:start w:val="1"/>
+      <w:numFmt w:val="bullet"/>
+      <w:lvlText w:val="o"/>
+      <w:lvlJc w:val="left"/>
+      <w:pPr>
+        <w:ind w:left="1440" w:hanging="360"/>
+      </w:pPr>
+      <w:rPr>
+        <w:rFonts w:ascii="Courier New" w:hAnsi="Courier New" w:cs="Courier New" w:hint="default"/>
+      </w:rPr>
+    </w:lvl>
+    <w:lvl w:ilvl="2" w:tplc="40090005" w:tentative="1">
+      <w:start w:val="1"/>
+      <w:numFmt w:val="bullet"/>
+      <w:lvlText w:val=""/>
+      <w:lvlJc w:val="left"/>
+      <w:pPr>
+        <w:ind w:left="2160" w:hanging="360"/>
+      </w:pPr>
+      <w:rPr>
+        <w:rFonts w:ascii="Wingdings" w:hAnsi="Wingdings" w:hint="default"/>
+      </w:rPr>
+    </w:lvl>
+    <w:lvl w:ilvl="3" w:tplc="40090001" w:tentative="1">
+      <w:start w:val="1"/>
+      <w:numFmt w:val="bullet"/>
+      <w:lvlText w:val=""/>
+      <w:lvlJc w:val="left"/>
+      <w:pPr>
+        <w:ind w:left="2880" w:hanging="360"/>
+      </w:pPr>
+      <w:rPr>
+        <w:rFonts w:ascii="Symbol" w:hAnsi="Symbol" w:hint="default"/>
+      </w:rPr>
+    </w:lvl>
+    <w:lvl w:ilvl="4" w:tplc="40090003" w:tentative="1">
+      <w:start w:val="1"/>
+      <w:numFmt w:val="bullet"/>
+      <w:lvlText w:val="o"/>
+      <w:lvlJc w:val="left"/>
+      <w:pPr>
+        <w:ind w:left="3600" w:hanging="360"/>
+      </w:pPr>
+      <w:rPr>
+        <w:rFonts w:ascii="Courier New" w:hAnsi="Courier New" w:cs="Courier New" w:hint="default"/>
+      </w:rPr>
+    </w:lvl>
+    <w:lvl w:ilvl="5" w:tplc="40090005" w:tentative="1">
+      <w:start w:val="1"/>
+      <w:numFmt w:val="bullet"/>
+      <w:lvlText w:val=""/>
+      <w:lvlJc w:val="left"/>
+      <w:pPr>
+        <w:ind w:left="4320" w:hanging="360"/>
+      </w:pPr>
+      <w:rPr>
+        <w:rFonts w:ascii="Wingdings" w:hAnsi="Wingdings" w:hint="default"/>
+      </w:rPr>
+    </w:lvl>
+    <w:lvl w:ilvl="6" w:tplc="40090001" w:tentative="1">
+      <w:start w:val="1"/>
+      <w:numFmt w:val="bullet"/>
+      <w:lvlText w:val=""/>
+      <w:lvlJc w:val="left"/>
+      <w:pPr>
+        <w:ind w:left="5040" w:hanging="360"/>
+      </w:pPr>
+      <w:rPr>
+        <w:rFonts w:ascii="Symbol" w:hAnsi="Symbol" w:hint="default"/>
+      </w:rPr>
+    </w:lvl>
+    <w:lvl w:ilvl="7" w:tplc="40090003" w:tentative="1">
+      <w:start w:val="1"/>
+      <w:numFmt w:val="bullet"/>
+      <w:lvlText w:val="o"/>
+      <w:lvlJc w:val="left"/>
+      <w:pPr>
+        <w:ind w:left="5760" w:hanging="360"/>
+      </w:pPr>
+      <w:rPr>
+        <w:rFonts w:ascii="Courier New" w:hAnsi="Courier New" w:cs="Courier New" w:hint="default"/>
+      </w:rPr>
+    </w:lvl>
+    <w:lvl w:ilvl="8" w:tplc="40090005" w:tentative="1">
+      <w:start w:val="1"/>
+      <w:numFmt w:val="bullet"/>
+      <w:lvlText w:val=""/>
+      <w:lvlJc w:val="left"/>
+      <w:pPr>
+        <w:ind w:left="6480" w:hanging="360"/>
+      </w:pPr>
+      <w:rPr>
+        <w:rFonts w:ascii="Wingdings" w:hAnsi="Wingdings" w:hint="default"/>
+      </w:rPr>
+    </w:lvl>
+  </w:abstractNum>
+  <w:abstractNum w:abstractNumId="11" w15:restartNumberingAfterBreak="0">
     <w:nsid w:val="53D67585"/>
     <w:multiLevelType w:val="hybridMultilevel"/>
     <w:tmpl w:val="A5F07C7A"/>
@@ -3315,7 +4121,7 @@
       </w:rPr>
     </w:lvl>
   </w:abstractNum>
-  <w:abstractNum w:abstractNumId="9" w15:restartNumberingAfterBreak="0">
+  <w:abstractNum w:abstractNumId="12" w15:restartNumberingAfterBreak="0">
     <w:nsid w:val="5610637A"/>
     <w:multiLevelType w:val="multilevel"/>
     <w:tmpl w:val="8930811E"/>
@@ -3464,7 +4270,7 @@
       </w:rPr>
     </w:lvl>
   </w:abstractNum>
-  <w:abstractNum w:abstractNumId="10" w15:restartNumberingAfterBreak="0">
+  <w:abstractNum w:abstractNumId="13" w15:restartNumberingAfterBreak="0">
     <w:nsid w:val="58300010"/>
     <w:multiLevelType w:val="hybridMultilevel"/>
     <w:tmpl w:val="02864354"/>
@@ -3577,7 +4383,7 @@
       </w:rPr>
     </w:lvl>
   </w:abstractNum>
-  <w:abstractNum w:abstractNumId="11" w15:restartNumberingAfterBreak="0">
+  <w:abstractNum w:abstractNumId="14" w15:restartNumberingAfterBreak="0">
     <w:nsid w:val="627F6583"/>
     <w:multiLevelType w:val="hybridMultilevel"/>
     <w:tmpl w:val="1DB05262"/>
@@ -3690,7 +4496,7 @@
       </w:rPr>
     </w:lvl>
   </w:abstractNum>
-  <w:abstractNum w:abstractNumId="12" w15:restartNumberingAfterBreak="0">
+  <w:abstractNum w:abstractNumId="15" w15:restartNumberingAfterBreak="0">
     <w:nsid w:val="653D255F"/>
     <w:multiLevelType w:val="hybridMultilevel"/>
     <w:tmpl w:val="C010BAC8"/>
@@ -3803,7 +4609,7 @@
       </w:rPr>
     </w:lvl>
   </w:abstractNum>
-  <w:abstractNum w:abstractNumId="13" w15:restartNumberingAfterBreak="0">
+  <w:abstractNum w:abstractNumId="16" w15:restartNumberingAfterBreak="0">
     <w:nsid w:val="67962698"/>
     <w:multiLevelType w:val="hybridMultilevel"/>
     <w:tmpl w:val="BF84BBA4"/>
@@ -3916,7 +4722,7 @@
       </w:rPr>
     </w:lvl>
   </w:abstractNum>
-  <w:abstractNum w:abstractNumId="14" w15:restartNumberingAfterBreak="0">
+  <w:abstractNum w:abstractNumId="17" w15:restartNumberingAfterBreak="0">
     <w:nsid w:val="6F5C7BF3"/>
     <w:multiLevelType w:val="hybridMultilevel"/>
     <w:tmpl w:val="FD30C946"/>
@@ -4029,7 +4835,7 @@
       </w:rPr>
     </w:lvl>
   </w:abstractNum>
-  <w:abstractNum w:abstractNumId="15" w15:restartNumberingAfterBreak="0">
+  <w:abstractNum w:abstractNumId="18" w15:restartNumberingAfterBreak="0">
     <w:nsid w:val="70177E63"/>
     <w:multiLevelType w:val="hybridMultilevel"/>
     <w:tmpl w:val="F2BCE1AA"/>
@@ -4142,7 +4948,7 @@
       </w:rPr>
     </w:lvl>
   </w:abstractNum>
-  <w:abstractNum w:abstractNumId="16" w15:restartNumberingAfterBreak="0">
+  <w:abstractNum w:abstractNumId="19" w15:restartNumberingAfterBreak="0">
     <w:nsid w:val="7B942A2D"/>
     <w:multiLevelType w:val="hybridMultilevel"/>
     <w:tmpl w:val="9C68C81A"/>
@@ -4256,55 +5062,64 @@
     </w:lvl>
   </w:abstractNum>
   <w:num w:numId="1" w16cid:durableId="1991982957">
-    <w:abstractNumId w:val="7"/>
+    <w:abstractNumId w:val="8"/>
   </w:num>
   <w:num w:numId="2" w16cid:durableId="863402590">
     <w:abstractNumId w:val="1"/>
   </w:num>
   <w:num w:numId="3" w16cid:durableId="1045957112">
-    <w:abstractNumId w:val="5"/>
+    <w:abstractNumId w:val="6"/>
   </w:num>
   <w:num w:numId="4" w16cid:durableId="1147162070">
-    <w:abstractNumId w:val="6"/>
+    <w:abstractNumId w:val="7"/>
   </w:num>
   <w:num w:numId="5" w16cid:durableId="151526633">
-    <w:abstractNumId w:val="9"/>
+    <w:abstractNumId w:val="12"/>
   </w:num>
   <w:num w:numId="6" w16cid:durableId="1515806625">
     <w:abstractNumId w:val="0"/>
   </w:num>
   <w:num w:numId="7" w16cid:durableId="453329740">
-    <w:abstractNumId w:val="15"/>
+    <w:abstractNumId w:val="18"/>
   </w:num>
   <w:num w:numId="8" w16cid:durableId="2125227583">
-    <w:abstractNumId w:val="8"/>
+    <w:abstractNumId w:val="11"/>
   </w:num>
   <w:num w:numId="9" w16cid:durableId="1839156719">
     <w:abstractNumId w:val="2"/>
   </w:num>
   <w:num w:numId="10" w16cid:durableId="1766732755">
-    <w:abstractNumId w:val="12"/>
+    <w:abstractNumId w:val="15"/>
   </w:num>
   <w:num w:numId="11" w16cid:durableId="736971650">
-    <w:abstractNumId w:val="14"/>
+    <w:abstractNumId w:val="17"/>
   </w:num>
   <w:num w:numId="12" w16cid:durableId="1798600185">
-    <w:abstractNumId w:val="4"/>
+    <w:abstractNumId w:val="5"/>
   </w:num>
   <w:num w:numId="13" w16cid:durableId="1663507486">
-    <w:abstractNumId w:val="10"/>
+    <w:abstractNumId w:val="13"/>
   </w:num>
   <w:num w:numId="14" w16cid:durableId="1825462424">
     <w:abstractNumId w:val="3"/>
   </w:num>
   <w:num w:numId="15" w16cid:durableId="1165825485">
+    <w:abstractNumId w:val="19"/>
+  </w:num>
+  <w:num w:numId="16" w16cid:durableId="15499098">
+    <w:abstractNumId w:val="14"/>
+  </w:num>
+  <w:num w:numId="17" w16cid:durableId="2115126889">
     <w:abstractNumId w:val="16"/>
   </w:num>
-  <w:num w:numId="16" w16cid:durableId="15499098">
-    <w:abstractNumId w:val="11"/>
+  <w:num w:numId="18" w16cid:durableId="1645616827">
+    <w:abstractNumId w:val="4"/>
   </w:num>
-  <w:num w:numId="17" w16cid:durableId="2115126889">
-    <w:abstractNumId w:val="13"/>
+  <w:num w:numId="19" w16cid:durableId="270674077">
+    <w:abstractNumId w:val="10"/>
+  </w:num>
+  <w:num w:numId="20" w16cid:durableId="1173449632">
+    <w:abstractNumId w:val="9"/>
   </w:num>
 </w:numbering>
 </file>

</xml_diff>

<commit_message>
Added 4 Transformations oerations
</commit_message>
<xml_diff>
--- a/PowerBI Works/Documentation(PBI).docx
+++ b/PowerBI Works/Documentation(PBI).docx
@@ -5,6 +5,7 @@
     <w:p>
       <w:pPr>
         <w:pStyle w:val="Heading1"/>
+        <w:jc w:val="both"/>
         <w:rPr>
           <w:rFonts w:ascii="Sans Serif Collection" w:hAnsi="Sans Serif Collection" w:cs="Sans Serif Collection"/>
           <w:lang w:val="en-US"/>
@@ -20,6 +21,27 @@
     </w:p>
     <w:p>
       <w:pPr>
+        <w:shd w:val="clear" w:color="auto" w:fill="BDD6EE" w:themeFill="accent5" w:themeFillTint="66"/>
+        <w:jc w:val="both"/>
+        <w:rPr>
+          <w:color w:val="FFFFFF" w:themeColor="background1"/>
+          <w:lang w:val="en-US"/>
+        </w:rPr>
+      </w:pPr>
+      <w:hyperlink r:id="rId6" w:history="1">
+        <w:r>
+          <w:rPr>
+            <w:rStyle w:val="Hyperlink"/>
+            <w:color w:val="FFFFFF" w:themeColor="background1"/>
+            <w:lang w:val="en-US"/>
+          </w:rPr>
+          <w:t>https://drive.google.com/drive/u/0/mobile/folders/1m-aT0FI4IJcaa-G5KaInF_Ro9ZL4NXe0</w:t>
+        </w:r>
+      </w:hyperlink>
+    </w:p>
+    <w:p>
+      <w:pPr>
+        <w:jc w:val="both"/>
         <w:rPr>
           <w:rFonts w:ascii="Sans Serif Collection" w:hAnsi="Sans Serif Collection" w:cs="Sans Serif Collection"/>
           <w:lang w:val="en-US"/>
@@ -44,6 +66,7 @@
     </w:p>
     <w:p>
       <w:pPr>
+        <w:jc w:val="both"/>
         <w:rPr>
           <w:rFonts w:ascii="Sans Serif Collection" w:hAnsi="Sans Serif Collection" w:cs="Sans Serif Collection"/>
           <w:lang w:val="en-US"/>
@@ -63,11 +86,27 @@
           <w:rFonts w:ascii="Sans Serif Collection" w:hAnsi="Sans Serif Collection" w:cs="Sans Serif Collection"/>
           <w:lang w:val="en-US"/>
         </w:rPr>
-        <w:t>: -&gt; File -&gt; Options and Settings -&gt; Preview Fields -&gt; Mark necessary checkboxes and restart the application.</w:t>
-      </w:r>
-    </w:p>
-    <w:p>
-      <w:pPr>
+        <w:t xml:space="preserve">: -&gt; File -&gt; Options and </w:t>
+      </w:r>
+      <w:r>
+        <w:rPr>
+          <w:rFonts w:ascii="Sans Serif Collection" w:hAnsi="Sans Serif Collection" w:cs="Sans Serif Collection"/>
+          <w:color w:val="FF0000"/>
+          <w:lang w:val="en-US"/>
+        </w:rPr>
+        <w:t>Settings</w:t>
+      </w:r>
+      <w:r>
+        <w:rPr>
+          <w:rFonts w:ascii="Sans Serif Collection" w:hAnsi="Sans Serif Collection" w:cs="Sans Serif Collection"/>
+          <w:lang w:val="en-US"/>
+        </w:rPr>
+        <w:t xml:space="preserve"> -&gt; Preview Fields -&gt; Mark necessary checkboxes and restart the application.</w:t>
+      </w:r>
+    </w:p>
+    <w:p>
+      <w:pPr>
+        <w:jc w:val="both"/>
         <w:rPr>
           <w:rFonts w:ascii="Sans Serif Collection" w:hAnsi="Sans Serif Collection" w:cs="Sans Serif Collection"/>
           <w:lang w:val="en-US"/>
@@ -95,7 +134,7 @@
                     <pic:cNvPicPr/>
                   </pic:nvPicPr>
                   <pic:blipFill>
-                    <a:blip r:embed="rId6"/>
+                    <a:blip r:embed="rId7"/>
                     <a:stretch>
                       <a:fillRect/>
                     </a:stretch>
@@ -119,6 +158,7 @@
     <w:p>
       <w:pPr>
         <w:pStyle w:val="Heading2"/>
+        <w:jc w:val="both"/>
         <w:rPr>
           <w:rFonts w:ascii="Sans Serif Collection" w:hAnsi="Sans Serif Collection" w:cs="Sans Serif Collection"/>
           <w:lang w:val="en-US"/>
@@ -134,6 +174,7 @@
     </w:p>
     <w:p>
       <w:pPr>
+        <w:jc w:val="both"/>
         <w:rPr>
           <w:rFonts w:ascii="Sans Serif Collection" w:hAnsi="Sans Serif Collection" w:cs="Sans Serif Collection"/>
           <w:b/>
@@ -156,6 +197,7 @@
     <w:p>
       <w:pPr>
         <w:pStyle w:val="Heading3"/>
+        <w:jc w:val="both"/>
       </w:pPr>
       <w:r>
         <w:lastRenderedPageBreak/>
@@ -168,6 +210,7 @@
           <w:ilvl w:val="0"/>
           <w:numId w:val="1"/>
         </w:numPr>
+        <w:jc w:val="both"/>
         <w:rPr>
           <w:rFonts w:ascii="Sans Serif Collection" w:hAnsi="Sans Serif Collection" w:cs="Sans Serif Collection"/>
         </w:rPr>
@@ -200,6 +243,7 @@
           <w:ilvl w:val="0"/>
           <w:numId w:val="1"/>
         </w:numPr>
+        <w:jc w:val="both"/>
         <w:rPr>
           <w:rFonts w:ascii="Sans Serif Collection" w:hAnsi="Sans Serif Collection" w:cs="Sans Serif Collection"/>
           <w:lang w:val="en-US"/>
@@ -217,113 +261,136 @@
           <w:b/>
           <w:bCs/>
         </w:rPr>
-        <w:t xml:space="preserve">data </w:t>
-      </w:r>
-      <w:proofErr w:type="spellStart"/>
+        <w:t>data modeling, visualization, and DAX (Data Analysis Expressions)</w:t>
+      </w:r>
+      <w:r>
+        <w:rPr>
+          <w:rFonts w:ascii="Sans Serif Collection" w:hAnsi="Sans Serif Collection" w:cs="Sans Serif Collection"/>
+        </w:rPr>
+        <w:t>.</w:t>
+      </w:r>
+    </w:p>
+    <w:p>
+      <w:pPr>
+        <w:pStyle w:val="Heading3"/>
+        <w:jc w:val="both"/>
+      </w:pPr>
+      <w:r>
+        <w:t>Power BI Service (Power BI Online)</w:t>
+      </w:r>
+    </w:p>
+    <w:p>
+      <w:pPr>
+        <w:numPr>
+          <w:ilvl w:val="0"/>
+          <w:numId w:val="2"/>
+        </w:numPr>
+        <w:jc w:val="both"/>
+        <w:rPr>
+          <w:rFonts w:ascii="Sans Serif Collection" w:hAnsi="Sans Serif Collection" w:cs="Sans Serif Collection"/>
+        </w:rPr>
+      </w:pPr>
+      <w:r>
+        <w:rPr>
+          <w:rFonts w:ascii="Sans Serif Collection" w:hAnsi="Sans Serif Collection" w:cs="Sans Serif Collection"/>
+        </w:rPr>
+        <w:t xml:space="preserve">A </w:t>
+      </w:r>
       <w:r>
         <w:rPr>
           <w:rFonts w:ascii="Sans Serif Collection" w:hAnsi="Sans Serif Collection" w:cs="Sans Serif Collection"/>
           <w:b/>
           <w:bCs/>
         </w:rPr>
-        <w:t>modeling</w:t>
-      </w:r>
-      <w:proofErr w:type="spellEnd"/>
+        <w:t>cloud-based platform</w:t>
+      </w:r>
+      <w:r>
+        <w:rPr>
+          <w:rFonts w:ascii="Sans Serif Collection" w:hAnsi="Sans Serif Collection" w:cs="Sans Serif Collection"/>
+        </w:rPr>
+        <w:t xml:space="preserve"> where users can publish, share, and collaborate on Power BI reports and dashboards.</w:t>
+      </w:r>
+    </w:p>
+    <w:p>
+      <w:pPr>
+        <w:numPr>
+          <w:ilvl w:val="0"/>
+          <w:numId w:val="2"/>
+        </w:numPr>
+        <w:jc w:val="both"/>
+        <w:rPr>
+          <w:rFonts w:ascii="Sans Serif Collection" w:hAnsi="Sans Serif Collection" w:cs="Sans Serif Collection"/>
+        </w:rPr>
+      </w:pPr>
+      <w:r>
+        <w:rPr>
+          <w:rFonts w:ascii="Sans Serif Collection" w:hAnsi="Sans Serif Collection" w:cs="Sans Serif Collection"/>
+        </w:rPr>
+        <w:t xml:space="preserve">Enables </w:t>
+      </w:r>
       <w:r>
         <w:rPr>
           <w:rFonts w:ascii="Sans Serif Collection" w:hAnsi="Sans Serif Collection" w:cs="Sans Serif Collection"/>
           <w:b/>
           <w:bCs/>
         </w:rPr>
-        <w:t>, visualization, and DAX (Data Analysis Expressions)</w:t>
+        <w:t>automatic data refresh</w:t>
       </w:r>
       <w:r>
         <w:rPr>
           <w:rFonts w:ascii="Sans Serif Collection" w:hAnsi="Sans Serif Collection" w:cs="Sans Serif Collection"/>
         </w:rPr>
-        <w:t>.</w:t>
+        <w:t xml:space="preserve"> and integration with other Microsoft services (e.g., Excel, Azure).</w:t>
       </w:r>
     </w:p>
     <w:p>
       <w:pPr>
         <w:pStyle w:val="Heading3"/>
-      </w:pPr>
-      <w:r>
-        <w:t>Power BI Service (Power BI Online)</w:t>
-      </w:r>
-    </w:p>
-    <w:p>
-      <w:pPr>
-        <w:numPr>
-          <w:ilvl w:val="0"/>
-          <w:numId w:val="2"/>
-        </w:numPr>
-        <w:rPr>
-          <w:rFonts w:ascii="Sans Serif Collection" w:hAnsi="Sans Serif Collection" w:cs="Sans Serif Collection"/>
-        </w:rPr>
-      </w:pPr>
-      <w:r>
-        <w:rPr>
-          <w:rFonts w:ascii="Sans Serif Collection" w:hAnsi="Sans Serif Collection" w:cs="Sans Serif Collection"/>
-        </w:rPr>
-        <w:t xml:space="preserve">A </w:t>
-      </w:r>
-      <w:r>
+        <w:jc w:val="both"/>
+      </w:pPr>
+      <w:r>
+        <w:t>Supporting Components of Power BI</w:t>
+      </w:r>
+    </w:p>
+    <w:p>
+      <w:pPr>
+        <w:jc w:val="both"/>
         <w:rPr>
           <w:rFonts w:ascii="Sans Serif Collection" w:hAnsi="Sans Serif Collection" w:cs="Sans Serif Collection"/>
           <w:b/>
           <w:bCs/>
         </w:rPr>
-        <w:t>cloud-based platform</w:t>
-      </w:r>
-      <w:r>
-        <w:rPr>
-          <w:rFonts w:ascii="Sans Serif Collection" w:hAnsi="Sans Serif Collection" w:cs="Sans Serif Collection"/>
-        </w:rPr>
-        <w:t xml:space="preserve"> where users can publish, share, and collaborate on Power BI reports and dashboards.</w:t>
-      </w:r>
-    </w:p>
-    <w:p>
-      <w:pPr>
-        <w:numPr>
-          <w:ilvl w:val="0"/>
-          <w:numId w:val="2"/>
-        </w:numPr>
-        <w:rPr>
-          <w:rFonts w:ascii="Sans Serif Collection" w:hAnsi="Sans Serif Collection" w:cs="Sans Serif Collection"/>
-        </w:rPr>
-      </w:pPr>
-      <w:r>
-        <w:rPr>
-          <w:rFonts w:ascii="Sans Serif Collection" w:hAnsi="Sans Serif Collection" w:cs="Sans Serif Collection"/>
-        </w:rPr>
-        <w:t xml:space="preserve">Enables </w:t>
-      </w:r>
+      </w:pPr>
       <w:r>
         <w:rPr>
           <w:rFonts w:ascii="Sans Serif Collection" w:hAnsi="Sans Serif Collection" w:cs="Sans Serif Collection"/>
           <w:b/>
           <w:bCs/>
         </w:rPr>
-        <w:t>automatic data refresh</w:t>
-      </w:r>
-      <w:r>
+        <w:t xml:space="preserve"> Power Query</w:t>
+      </w:r>
+    </w:p>
+    <w:p>
+      <w:pPr>
+        <w:numPr>
+          <w:ilvl w:val="0"/>
+          <w:numId w:val="3"/>
+        </w:numPr>
+        <w:jc w:val="both"/>
         <w:rPr>
           <w:rFonts w:ascii="Sans Serif Collection" w:hAnsi="Sans Serif Collection" w:cs="Sans Serif Collection"/>
         </w:rPr>
-        <w:t xml:space="preserve"> and integration with other Microsoft services (e.g., Excel, Azure).</w:t>
-      </w:r>
-    </w:p>
-    <w:p>
-      <w:pPr>
-        <w:pStyle w:val="Heading3"/>
-      </w:pPr>
-      <w:r>
-        <w:t>Supporting Components of Power BI</w:t>
-      </w:r>
-    </w:p>
-    <w:p>
-      <w:pPr>
+      </w:pPr>
+      <w:r>
+        <w:rPr>
+          <w:rFonts w:ascii="Sans Serif Collection" w:hAnsi="Sans Serif Collection" w:cs="Sans Serif Collection"/>
+        </w:rPr>
+        <w:t>A data transformation tool that allows users to clean, reshape, and combine data before analysis.</w:t>
+      </w:r>
+    </w:p>
+    <w:p>
+      <w:pPr>
+        <w:jc w:val="both"/>
         <w:rPr>
           <w:rFonts w:ascii="Sans Serif Collection" w:hAnsi="Sans Serif Collection" w:cs="Sans Serif Collection"/>
           <w:b/>
@@ -336,15 +403,16 @@
           <w:b/>
           <w:bCs/>
         </w:rPr>
-        <w:t xml:space="preserve"> Power Query</w:t>
-      </w:r>
-    </w:p>
-    <w:p>
-      <w:pPr>
-        <w:numPr>
-          <w:ilvl w:val="0"/>
-          <w:numId w:val="3"/>
-        </w:numPr>
+        <w:t>Power Pivot</w:t>
+      </w:r>
+    </w:p>
+    <w:p>
+      <w:pPr>
+        <w:numPr>
+          <w:ilvl w:val="0"/>
+          <w:numId w:val="4"/>
+        </w:numPr>
+        <w:jc w:val="both"/>
         <w:rPr>
           <w:rFonts w:ascii="Sans Serif Collection" w:hAnsi="Sans Serif Collection" w:cs="Sans Serif Collection"/>
         </w:rPr>
@@ -353,16 +421,29 @@
         <w:rPr>
           <w:rFonts w:ascii="Sans Serif Collection" w:hAnsi="Sans Serif Collection" w:cs="Sans Serif Collection"/>
         </w:rPr>
-        <w:t>A data transformation tool that allows users to clean, reshape, and combine data before analysis.</w:t>
-      </w:r>
-    </w:p>
-    <w:p>
-      <w:pPr>
+        <w:t xml:space="preserve">A data modeling component for creating relationships and measures using </w:t>
+      </w:r>
+      <w:r>
         <w:rPr>
           <w:rFonts w:ascii="Sans Serif Collection" w:hAnsi="Sans Serif Collection" w:cs="Sans Serif Collection"/>
           <w:b/>
           <w:bCs/>
         </w:rPr>
+        <w:t>DAX (Data Analysis Expressions)</w:t>
+      </w:r>
+      <w:r>
+        <w:rPr>
+          <w:rFonts w:ascii="Sans Serif Collection" w:hAnsi="Sans Serif Collection" w:cs="Sans Serif Collection"/>
+        </w:rPr>
+        <w:t>.</w:t>
+      </w:r>
+    </w:p>
+    <w:p>
+      <w:pPr>
+        <w:jc w:val="both"/>
+        <w:rPr>
+          <w:rFonts w:ascii="Sans Serif Collection" w:hAnsi="Sans Serif Collection" w:cs="Sans Serif Collection"/>
+        </w:rPr>
       </w:pPr>
       <w:r>
         <w:rPr>
@@ -370,15 +451,16 @@
           <w:b/>
           <w:bCs/>
         </w:rPr>
-        <w:t>Power Pivot</w:t>
-      </w:r>
-    </w:p>
-    <w:p>
-      <w:pPr>
-        <w:numPr>
-          <w:ilvl w:val="0"/>
-          <w:numId w:val="4"/>
-        </w:numPr>
+        <w:t>Power View</w:t>
+      </w:r>
+    </w:p>
+    <w:p>
+      <w:pPr>
+        <w:numPr>
+          <w:ilvl w:val="0"/>
+          <w:numId w:val="5"/>
+        </w:numPr>
+        <w:jc w:val="both"/>
         <w:rPr>
           <w:rFonts w:ascii="Sans Serif Collection" w:hAnsi="Sans Serif Collection" w:cs="Sans Serif Collection"/>
         </w:rPr>
@@ -387,119 +469,61 @@
         <w:rPr>
           <w:rFonts w:ascii="Sans Serif Collection" w:hAnsi="Sans Serif Collection" w:cs="Sans Serif Collection"/>
         </w:rPr>
-        <w:t xml:space="preserve">A data </w:t>
-      </w:r>
-      <w:proofErr w:type="spellStart"/>
-      <w:r>
+        <w:t>The visualization layer where users design interactive reports with charts, graphs, and KPIs.</w:t>
+      </w:r>
+    </w:p>
+    <w:p>
+      <w:pPr>
+        <w:jc w:val="both"/>
         <w:rPr>
           <w:rFonts w:ascii="Sans Serif Collection" w:hAnsi="Sans Serif Collection" w:cs="Sans Serif Collection"/>
-        </w:rPr>
-        <w:t>modeling</w:t>
-      </w:r>
-      <w:proofErr w:type="spellEnd"/>
-      <w:r>
-        <w:rPr>
-          <w:rFonts w:ascii="Sans Serif Collection" w:hAnsi="Sans Serif Collection" w:cs="Sans Serif Collection"/>
-        </w:rPr>
-        <w:t xml:space="preserve"> component for creating relationships and measures using </w:t>
-      </w:r>
+          <w:lang w:val="en-US"/>
+        </w:rPr>
+      </w:pPr>
       <w:r>
         <w:rPr>
           <w:rFonts w:ascii="Sans Serif Collection" w:hAnsi="Sans Serif Collection" w:cs="Sans Serif Collection"/>
           <w:b/>
           <w:bCs/>
         </w:rPr>
-        <w:t>DAX (Data Analysis Expressions)</w:t>
+        <w:lastRenderedPageBreak/>
+        <w:t>KPIs in Power BI are just visual indicators</w:t>
       </w:r>
       <w:r>
         <w:rPr>
           <w:rFonts w:ascii="Sans Serif Collection" w:hAnsi="Sans Serif Collection" w:cs="Sans Serif Collection"/>
         </w:rPr>
-        <w:t>.</w:t>
-      </w:r>
-    </w:p>
-    <w:p>
-      <w:pPr>
-        <w:rPr>
-          <w:rFonts w:ascii="Sans Serif Collection" w:hAnsi="Sans Serif Collection" w:cs="Sans Serif Collection"/>
-        </w:rPr>
-      </w:pPr>
+        <w:t xml:space="preserve"> that help track performance and data consistency. They </w:t>
+      </w:r>
       <w:r>
         <w:rPr>
           <w:rFonts w:ascii="Sans Serif Collection" w:hAnsi="Sans Serif Collection" w:cs="Sans Serif Collection"/>
           <w:b/>
           <w:bCs/>
         </w:rPr>
-        <w:t>Power View</w:t>
-      </w:r>
-    </w:p>
-    <w:p>
-      <w:pPr>
-        <w:numPr>
-          <w:ilvl w:val="0"/>
-          <w:numId w:val="5"/>
-        </w:numPr>
+        <w:t>don’t change the data</w:t>
+      </w:r>
+      <w:r>
         <w:rPr>
           <w:rFonts w:ascii="Sans Serif Collection" w:hAnsi="Sans Serif Collection" w:cs="Sans Serif Collection"/>
         </w:rPr>
-      </w:pPr>
-      <w:r>
+        <w:t xml:space="preserve"> but make it easier to understand whether you are meeting your goals.</w:t>
+      </w:r>
+    </w:p>
+    <w:p>
+      <w:pPr>
+        <w:pStyle w:val="Heading2"/>
+        <w:jc w:val="both"/>
         <w:rPr>
           <w:rFonts w:ascii="Sans Serif Collection" w:hAnsi="Sans Serif Collection" w:cs="Sans Serif Collection"/>
-        </w:rPr>
-        <w:t>The visualization layer where users design interactive reports with charts, graphs, and KPIs.</w:t>
-      </w:r>
-    </w:p>
-    <w:p>
-      <w:pPr>
+          <w:lang w:val="en-US"/>
+        </w:rPr>
+      </w:pPr>
+      <w:r>
         <w:rPr>
           <w:rFonts w:ascii="Sans Serif Collection" w:hAnsi="Sans Serif Collection" w:cs="Sans Serif Collection"/>
           <w:lang w:val="en-US"/>
         </w:rPr>
-      </w:pPr>
-      <w:r>
-        <w:rPr>
-          <w:rFonts w:ascii="Sans Serif Collection" w:hAnsi="Sans Serif Collection" w:cs="Sans Serif Collection"/>
-          <w:b/>
-          <w:bCs/>
-        </w:rPr>
-        <w:lastRenderedPageBreak/>
-        <w:t>KPIs in Power BI are just visual indicators</w:t>
-      </w:r>
-      <w:r>
-        <w:rPr>
-          <w:rFonts w:ascii="Sans Serif Collection" w:hAnsi="Sans Serif Collection" w:cs="Sans Serif Collection"/>
-        </w:rPr>
-        <w:t xml:space="preserve"> that help track performance and data consistency. They </w:t>
-      </w:r>
-      <w:r>
-        <w:rPr>
-          <w:rFonts w:ascii="Sans Serif Collection" w:hAnsi="Sans Serif Collection" w:cs="Sans Serif Collection"/>
-          <w:b/>
-          <w:bCs/>
-        </w:rPr>
-        <w:t>don’t change the data</w:t>
-      </w:r>
-      <w:r>
-        <w:rPr>
-          <w:rFonts w:ascii="Sans Serif Collection" w:hAnsi="Sans Serif Collection" w:cs="Sans Serif Collection"/>
-        </w:rPr>
-        <w:t xml:space="preserve"> but make it easier to understand whether you are meeting your goals.</w:t>
-      </w:r>
-    </w:p>
-    <w:p>
-      <w:pPr>
-        <w:pStyle w:val="Heading2"/>
-        <w:rPr>
-          <w:rFonts w:ascii="Sans Serif Collection" w:hAnsi="Sans Serif Collection" w:cs="Sans Serif Collection"/>
-          <w:lang w:val="en-US"/>
-        </w:rPr>
-      </w:pPr>
-      <w:r>
-        <w:rPr>
-          <w:rFonts w:ascii="Sans Serif Collection" w:hAnsi="Sans Serif Collection" w:cs="Sans Serif Collection"/>
-          <w:lang w:val="en-US"/>
-        </w:rPr>
         <w:t>Basic Charts in Power BI Desktop</w:t>
       </w:r>
     </w:p>
@@ -510,6 +534,7 @@
           <w:ilvl w:val="0"/>
           <w:numId w:val="8"/>
         </w:numPr>
+        <w:jc w:val="both"/>
         <w:rPr>
           <w:lang w:val="en-US"/>
         </w:rPr>
@@ -618,6 +643,7 @@
           <w:ilvl w:val="0"/>
           <w:numId w:val="8"/>
         </w:numPr>
+        <w:jc w:val="both"/>
         <w:rPr>
           <w:lang w:val="en-US"/>
         </w:rPr>
@@ -636,6 +662,7 @@
           <w:ilvl w:val="0"/>
           <w:numId w:val="8"/>
         </w:numPr>
+        <w:jc w:val="both"/>
         <w:rPr>
           <w:lang w:val="en-US"/>
         </w:rPr>
@@ -708,6 +735,7 @@
           <w:ilvl w:val="0"/>
           <w:numId w:val="8"/>
         </w:numPr>
+        <w:jc w:val="both"/>
         <w:rPr>
           <w:lang w:val="en-US"/>
         </w:rPr>
@@ -750,6 +778,7 @@
           <w:ilvl w:val="0"/>
           <w:numId w:val="8"/>
         </w:numPr>
+        <w:jc w:val="both"/>
         <w:rPr>
           <w:lang w:val="en-US"/>
         </w:rPr>
@@ -768,6 +797,7 @@
           <w:ilvl w:val="0"/>
           <w:numId w:val="8"/>
         </w:numPr>
+        <w:jc w:val="both"/>
         <w:rPr>
           <w:lang w:val="en-US"/>
         </w:rPr>
@@ -781,6 +811,7 @@
     </w:p>
     <w:p>
       <w:pPr>
+        <w:jc w:val="both"/>
         <w:rPr>
           <w:b/>
           <w:bCs/>
@@ -795,6 +826,7 @@
           <w:ilvl w:val="0"/>
           <w:numId w:val="13"/>
         </w:numPr>
+        <w:jc w:val="both"/>
         <w:rPr>
           <w:lang w:val="en-US"/>
         </w:rPr>
@@ -808,6 +840,7 @@
     </w:p>
     <w:p>
       <w:pPr>
+        <w:jc w:val="both"/>
         <w:rPr>
           <w:lang w:val="en-US"/>
         </w:rPr>
@@ -826,6 +859,7 @@
           <w:ilvl w:val="0"/>
           <w:numId w:val="12"/>
         </w:numPr>
+        <w:jc w:val="both"/>
         <w:rPr>
           <w:lang w:val="en-US"/>
         </w:rPr>
@@ -839,6 +873,7 @@
     </w:p>
     <w:p>
       <w:pPr>
+        <w:jc w:val="both"/>
         <w:rPr>
           <w:lang w:val="en-US"/>
         </w:rPr>
@@ -870,6 +905,7 @@
     </w:p>
     <w:p>
       <w:pPr>
+        <w:jc w:val="both"/>
         <w:rPr>
           <w:lang w:val="en-US"/>
         </w:rPr>
@@ -884,6 +920,7 @@
     <w:p>
       <w:pPr>
         <w:ind w:left="360"/>
+        <w:jc w:val="both"/>
         <w:rPr>
           <w:rFonts w:ascii="Sans Serif Collection" w:hAnsi="Sans Serif Collection" w:cs="Sans Serif Collection"/>
           <w:lang w:val="en-US"/>
@@ -919,7 +956,7 @@
                     <pic:cNvPicPr/>
                   </pic:nvPicPr>
                   <pic:blipFill>
-                    <a:blip r:embed="rId7">
+                    <a:blip r:embed="rId8">
                       <a:extLst>
                         <a:ext uri="{28A0092B-C50C-407E-A947-70E740481C1C}">
                           <a14:useLocalDpi xmlns:a14="http://schemas.microsoft.com/office/drawing/2010/main" val="0"/>
@@ -957,7 +994,7 @@
           <w:lang w:val="en-US"/>
         </w:rPr>
         <w:drawing>
-          <wp:anchor distT="0" distB="0" distL="114300" distR="114300" simplePos="0" relativeHeight="251659264" behindDoc="0" locked="0" layoutInCell="1" allowOverlap="1" wp14:anchorId="38D29CFD" wp14:editId="6C24D418">
+          <wp:anchor distT="0" distB="0" distL="114300" distR="114300" simplePos="0" relativeHeight="251659264" behindDoc="0" locked="0" layoutInCell="1" allowOverlap="1" wp14:anchorId="38D29CFD" wp14:editId="7103FFEE">
             <wp:simplePos x="0" y="0"/>
             <wp:positionH relativeFrom="column">
               <wp:posOffset>228600</wp:posOffset>
@@ -980,7 +1017,7 @@
                     <pic:cNvPicPr/>
                   </pic:nvPicPr>
                   <pic:blipFill>
-                    <a:blip r:embed="rId8" cstate="print">
+                    <a:blip r:embed="rId9" cstate="print">
                       <a:extLst>
                         <a:ext uri="{28A0092B-C50C-407E-A947-70E740481C1C}">
                           <a14:useLocalDpi xmlns:a14="http://schemas.microsoft.com/office/drawing/2010/main" val="0"/>
@@ -1015,6 +1052,7 @@
     </w:p>
     <w:p>
       <w:pPr>
+        <w:jc w:val="both"/>
         <w:rPr>
           <w:rFonts w:ascii="Sans Serif Collection" w:hAnsi="Sans Serif Collection" w:cs="Sans Serif Collection"/>
           <w:lang w:val="en-US"/>
@@ -1023,6 +1061,7 @@
     </w:p>
     <w:p>
       <w:pPr>
+        <w:jc w:val="both"/>
         <w:rPr>
           <w:rFonts w:ascii="Sans Serif Collection" w:hAnsi="Sans Serif Collection" w:cs="Sans Serif Collection"/>
           <w:lang w:val="en-US"/>
@@ -1031,6 +1070,7 @@
     </w:p>
     <w:p>
       <w:pPr>
+        <w:jc w:val="both"/>
         <w:rPr>
           <w:rFonts w:ascii="Sans Serif Collection" w:hAnsi="Sans Serif Collection" w:cs="Sans Serif Collection"/>
           <w:lang w:val="en-US"/>
@@ -1040,6 +1080,7 @@
     <w:p>
       <w:pPr>
         <w:pStyle w:val="Heading3"/>
+        <w:jc w:val="both"/>
         <w:rPr>
           <w:lang w:val="en-US"/>
         </w:rPr>
@@ -1052,6 +1093,7 @@
           <w:ilvl w:val="0"/>
           <w:numId w:val="11"/>
         </w:numPr>
+        <w:jc w:val="both"/>
         <w:rPr>
           <w:lang w:val="en-US"/>
         </w:rPr>
@@ -1066,6 +1108,7 @@
     <w:p>
       <w:pPr>
         <w:pStyle w:val="Heading2"/>
+        <w:jc w:val="both"/>
         <w:rPr>
           <w:lang w:val="en-US"/>
         </w:rPr>
@@ -1084,6 +1127,7 @@
           <w:ilvl w:val="0"/>
           <w:numId w:val="7"/>
         </w:numPr>
+        <w:jc w:val="both"/>
         <w:rPr>
           <w:lang w:val="en-US"/>
         </w:rPr>
@@ -1180,6 +1224,7 @@
         <w:tabs>
           <w:tab w:val="left" w:pos="5456"/>
         </w:tabs>
+        <w:jc w:val="both"/>
         <w:rPr>
           <w:lang w:val="en-US"/>
         </w:rPr>
@@ -1198,6 +1243,7 @@
           <w:ilvl w:val="0"/>
           <w:numId w:val="7"/>
         </w:numPr>
+        <w:jc w:val="both"/>
         <w:rPr>
           <w:lang w:val="en-US"/>
         </w:rPr>
@@ -1219,6 +1265,7 @@
         <w:tabs>
           <w:tab w:val="left" w:pos="6896"/>
         </w:tabs>
+        <w:jc w:val="both"/>
         <w:rPr>
           <w:lang w:val="en-US"/>
         </w:rPr>
@@ -1254,6 +1301,7 @@
         <w:tabs>
           <w:tab w:val="left" w:pos="7336"/>
         </w:tabs>
+        <w:jc w:val="both"/>
         <w:rPr>
           <w:lang w:val="en-US"/>
         </w:rPr>
@@ -1278,6 +1326,7 @@
           <w:ilvl w:val="0"/>
           <w:numId w:val="7"/>
         </w:numPr>
+        <w:jc w:val="both"/>
         <w:rPr>
           <w:lang w:val="en-US"/>
         </w:rPr>
@@ -1296,6 +1345,7 @@
           <w:ilvl w:val="0"/>
           <w:numId w:val="7"/>
         </w:numPr>
+        <w:jc w:val="both"/>
         <w:rPr>
           <w:lang w:val="en-US"/>
         </w:rPr>
@@ -1326,6 +1376,7 @@
           <w:ilvl w:val="0"/>
           <w:numId w:val="7"/>
         </w:numPr>
+        <w:jc w:val="both"/>
         <w:rPr>
           <w:lang w:val="en-US"/>
         </w:rPr>
@@ -1340,6 +1391,7 @@
     <w:p>
       <w:pPr>
         <w:pStyle w:val="Heading2"/>
+        <w:jc w:val="both"/>
         <w:rPr>
           <w:lang w:val="en-US"/>
         </w:rPr>
@@ -1358,6 +1410,7 @@
           <w:ilvl w:val="0"/>
           <w:numId w:val="10"/>
         </w:numPr>
+        <w:jc w:val="both"/>
         <w:rPr>
           <w:lang w:val="en-US"/>
         </w:rPr>
@@ -1475,6 +1528,7 @@
           <w:ilvl w:val="0"/>
           <w:numId w:val="10"/>
         </w:numPr>
+        <w:jc w:val="both"/>
         <w:rPr>
           <w:lang w:val="en-US"/>
         </w:rPr>
@@ -1493,6 +1547,7 @@
           <w:ilvl w:val="0"/>
           <w:numId w:val="10"/>
         </w:numPr>
+        <w:jc w:val="both"/>
         <w:rPr>
           <w:lang w:val="en-US"/>
         </w:rPr>
@@ -1511,6 +1566,7 @@
           <w:ilvl w:val="0"/>
           <w:numId w:val="10"/>
         </w:numPr>
+        <w:jc w:val="both"/>
         <w:rPr>
           <w:lang w:val="en-US"/>
         </w:rPr>
@@ -1529,6 +1585,7 @@
           <w:ilvl w:val="0"/>
           <w:numId w:val="10"/>
         </w:numPr>
+        <w:jc w:val="both"/>
         <w:rPr>
           <w:lang w:val="en-US"/>
         </w:rPr>
@@ -1578,6 +1635,7 @@
           <w:ilvl w:val="0"/>
           <w:numId w:val="10"/>
         </w:numPr>
+        <w:jc w:val="both"/>
         <w:rPr>
           <w:lang w:val="en-US"/>
         </w:rPr>
@@ -1596,6 +1654,7 @@
           <w:ilvl w:val="0"/>
           <w:numId w:val="10"/>
         </w:numPr>
+        <w:jc w:val="both"/>
         <w:rPr>
           <w:lang w:val="en-US"/>
         </w:rPr>
@@ -1614,6 +1673,7 @@
           <w:ilvl w:val="0"/>
           <w:numId w:val="10"/>
         </w:numPr>
+        <w:jc w:val="both"/>
         <w:rPr>
           <w:lang w:val="en-US"/>
         </w:rPr>
@@ -1628,6 +1688,7 @@
     <w:p>
       <w:pPr>
         <w:pStyle w:val="Heading2"/>
+        <w:jc w:val="both"/>
         <w:rPr>
           <w:lang w:val="en-US"/>
         </w:rPr>
@@ -1646,6 +1707,7 @@
           <w:ilvl w:val="0"/>
           <w:numId w:val="15"/>
         </w:numPr>
+        <w:jc w:val="both"/>
         <w:rPr>
           <w:lang w:val="en-US"/>
         </w:rPr>
@@ -1739,6 +1801,7 @@
           <w:ilvl w:val="0"/>
           <w:numId w:val="14"/>
         </w:numPr>
+        <w:jc w:val="both"/>
         <w:rPr>
           <w:lang w:val="en-US"/>
         </w:rPr>
@@ -1757,6 +1820,7 @@
           <w:ilvl w:val="0"/>
           <w:numId w:val="14"/>
         </w:numPr>
+        <w:jc w:val="both"/>
         <w:rPr>
           <w:lang w:val="en-US"/>
         </w:rPr>
@@ -1775,6 +1839,7 @@
           <w:ilvl w:val="0"/>
           <w:numId w:val="14"/>
         </w:numPr>
+        <w:jc w:val="both"/>
         <w:rPr>
           <w:lang w:val="en-US"/>
         </w:rPr>
@@ -1818,6 +1883,7 @@
           <w:ilvl w:val="0"/>
           <w:numId w:val="14"/>
         </w:numPr>
+        <w:jc w:val="both"/>
         <w:rPr>
           <w:lang w:val="en-US"/>
         </w:rPr>
@@ -1915,6 +1981,7 @@
           <w:ilvl w:val="0"/>
           <w:numId w:val="14"/>
         </w:numPr>
+        <w:jc w:val="both"/>
         <w:rPr>
           <w:lang w:val="en-US"/>
         </w:rPr>
@@ -1933,6 +2000,7 @@
           <w:ilvl w:val="0"/>
           <w:numId w:val="14"/>
         </w:numPr>
+        <w:jc w:val="both"/>
         <w:rPr>
           <w:lang w:val="en-US"/>
         </w:rPr>
@@ -1951,6 +2019,7 @@
           <w:ilvl w:val="0"/>
           <w:numId w:val="14"/>
         </w:numPr>
+        <w:jc w:val="both"/>
         <w:rPr>
           <w:lang w:val="en-US"/>
         </w:rPr>
@@ -1965,6 +2034,7 @@
     <w:p>
       <w:pPr>
         <w:pStyle w:val="Heading2"/>
+        <w:jc w:val="both"/>
         <w:rPr>
           <w:lang w:val="en-US"/>
         </w:rPr>
@@ -1983,6 +2053,7 @@
           <w:ilvl w:val="0"/>
           <w:numId w:val="17"/>
         </w:numPr>
+        <w:jc w:val="both"/>
         <w:rPr>
           <w:lang w:val="en-US"/>
         </w:rPr>
@@ -2079,6 +2150,7 @@
           <w:ilvl w:val="0"/>
           <w:numId w:val="17"/>
         </w:numPr>
+        <w:jc w:val="both"/>
         <w:rPr>
           <w:lang w:val="en-US"/>
         </w:rPr>
@@ -2097,6 +2169,7 @@
           <w:ilvl w:val="0"/>
           <w:numId w:val="17"/>
         </w:numPr>
+        <w:jc w:val="both"/>
         <w:rPr>
           <w:lang w:val="en-US"/>
         </w:rPr>
@@ -2140,6 +2213,7 @@
           <w:ilvl w:val="0"/>
           <w:numId w:val="17"/>
         </w:numPr>
+        <w:jc w:val="both"/>
         <w:rPr>
           <w:lang w:val="en-US"/>
         </w:rPr>
@@ -2158,6 +2232,7 @@
           <w:ilvl w:val="0"/>
           <w:numId w:val="17"/>
         </w:numPr>
+        <w:jc w:val="both"/>
         <w:rPr>
           <w:lang w:val="en-US"/>
         </w:rPr>
@@ -2172,6 +2247,7 @@
     <w:p>
       <w:pPr>
         <w:pStyle w:val="Heading2"/>
+        <w:jc w:val="both"/>
         <w:rPr>
           <w:lang w:val="en-US"/>
         </w:rPr>
@@ -2190,6 +2266,7 @@
           <w:ilvl w:val="0"/>
           <w:numId w:val="18"/>
         </w:numPr>
+        <w:jc w:val="both"/>
         <w:rPr>
           <w:lang w:val="en-US"/>
         </w:rPr>
@@ -2208,6 +2285,7 @@
           <w:ilvl w:val="0"/>
           <w:numId w:val="18"/>
         </w:numPr>
+        <w:jc w:val="both"/>
         <w:rPr>
           <w:lang w:val="en-US"/>
         </w:rPr>
@@ -2226,6 +2304,7 @@
           <w:ilvl w:val="0"/>
           <w:numId w:val="18"/>
         </w:numPr>
+        <w:jc w:val="both"/>
         <w:rPr>
           <w:lang w:val="en-US"/>
         </w:rPr>
@@ -2244,6 +2323,7 @@
           <w:ilvl w:val="0"/>
           <w:numId w:val="18"/>
         </w:numPr>
+        <w:jc w:val="both"/>
         <w:rPr>
           <w:lang w:val="en-US"/>
         </w:rPr>
@@ -2262,6 +2342,7 @@
           <w:ilvl w:val="0"/>
           <w:numId w:val="18"/>
         </w:numPr>
+        <w:jc w:val="both"/>
         <w:rPr>
           <w:lang w:val="en-US"/>
         </w:rPr>
@@ -2280,6 +2361,7 @@
           <w:ilvl w:val="0"/>
           <w:numId w:val="18"/>
         </w:numPr>
+        <w:jc w:val="both"/>
         <w:rPr>
           <w:lang w:val="en-US"/>
         </w:rPr>
@@ -2298,6 +2380,7 @@
           <w:ilvl w:val="0"/>
           <w:numId w:val="18"/>
         </w:numPr>
+        <w:jc w:val="both"/>
         <w:rPr>
           <w:lang w:val="en-US"/>
         </w:rPr>
@@ -2316,18 +2399,17 @@
           <w:ilvl w:val="0"/>
           <w:numId w:val="18"/>
         </w:numPr>
-        <w:rPr>
-          <w:lang w:val="en-US"/>
-        </w:rPr>
-      </w:pPr>
-      <w:proofErr w:type="spellStart"/>
+        <w:jc w:val="both"/>
+        <w:rPr>
+          <w:lang w:val="en-US"/>
+        </w:rPr>
+      </w:pPr>
       <w:r>
         <w:rPr>
           <w:lang w:val="en-US"/>
         </w:rPr>
         <w:t>Scoller</w:t>
       </w:r>
-      <w:proofErr w:type="spellEnd"/>
     </w:p>
     <w:p>
       <w:pPr>
@@ -2336,23 +2418,16 @@
           <w:ilvl w:val="0"/>
           <w:numId w:val="18"/>
         </w:numPr>
-        <w:rPr>
-          <w:lang w:val="en-US"/>
-        </w:rPr>
-      </w:pPr>
-      <w:proofErr w:type="spellStart"/>
-      <w:r>
-        <w:rPr>
-          <w:lang w:val="en-US"/>
-        </w:rPr>
-        <w:t>SunBurst</w:t>
-      </w:r>
-      <w:proofErr w:type="spellEnd"/>
-      <w:r>
-        <w:rPr>
-          <w:lang w:val="en-US"/>
-        </w:rPr>
-        <w:t xml:space="preserve"> Chart</w:t>
+        <w:jc w:val="both"/>
+        <w:rPr>
+          <w:lang w:val="en-US"/>
+        </w:rPr>
+      </w:pPr>
+      <w:r>
+        <w:rPr>
+          <w:lang w:val="en-US"/>
+        </w:rPr>
+        <w:t>SunBurst Chart</w:t>
       </w:r>
     </w:p>
     <w:p>
@@ -2362,6 +2437,7 @@
           <w:ilvl w:val="0"/>
           <w:numId w:val="18"/>
         </w:numPr>
+        <w:jc w:val="both"/>
         <w:rPr>
           <w:lang w:val="en-US"/>
         </w:rPr>
@@ -2376,6 +2452,7 @@
     <w:p>
       <w:pPr>
         <w:pStyle w:val="Heading2"/>
+        <w:jc w:val="both"/>
         <w:rPr>
           <w:lang w:val="en-US"/>
         </w:rPr>
@@ -2394,6 +2471,7 @@
           <w:ilvl w:val="0"/>
           <w:numId w:val="19"/>
         </w:numPr>
+        <w:jc w:val="both"/>
         <w:rPr>
           <w:lang w:val="en-US"/>
         </w:rPr>
@@ -2412,6 +2490,7 @@
           <w:ilvl w:val="0"/>
           <w:numId w:val="19"/>
         </w:numPr>
+        <w:jc w:val="both"/>
         <w:rPr>
           <w:lang w:val="en-US"/>
         </w:rPr>
@@ -2430,6 +2509,7 @@
           <w:ilvl w:val="0"/>
           <w:numId w:val="19"/>
         </w:numPr>
+        <w:jc w:val="both"/>
         <w:rPr>
           <w:lang w:val="en-US"/>
         </w:rPr>
@@ -2448,6 +2528,7 @@
           <w:ilvl w:val="0"/>
           <w:numId w:val="19"/>
         </w:numPr>
+        <w:jc w:val="both"/>
         <w:rPr>
           <w:lang w:val="en-US"/>
         </w:rPr>
@@ -2463,6 +2544,7 @@
     <w:p>
       <w:pPr>
         <w:pStyle w:val="Heading2"/>
+        <w:jc w:val="both"/>
         <w:rPr>
           <w:lang w:val="en-US"/>
         </w:rPr>
@@ -2481,6 +2563,7 @@
           <w:ilvl w:val="0"/>
           <w:numId w:val="20"/>
         </w:numPr>
+        <w:jc w:val="both"/>
         <w:rPr>
           <w:lang w:val="en-US"/>
         </w:rPr>
@@ -2499,6 +2582,7 @@
           <w:ilvl w:val="0"/>
           <w:numId w:val="20"/>
         </w:numPr>
+        <w:jc w:val="both"/>
         <w:rPr>
           <w:lang w:val="en-US"/>
         </w:rPr>
@@ -2517,6 +2601,7 @@
           <w:ilvl w:val="0"/>
           <w:numId w:val="20"/>
         </w:numPr>
+        <w:jc w:val="both"/>
         <w:rPr>
           <w:lang w:val="en-US"/>
         </w:rPr>
@@ -2535,6 +2620,7 @@
           <w:ilvl w:val="0"/>
           <w:numId w:val="20"/>
         </w:numPr>
+        <w:jc w:val="both"/>
         <w:rPr>
           <w:lang w:val="en-US"/>
         </w:rPr>
@@ -2553,6 +2639,7 @@
           <w:ilvl w:val="0"/>
           <w:numId w:val="20"/>
         </w:numPr>
+        <w:jc w:val="both"/>
         <w:rPr>
           <w:lang w:val="en-US"/>
         </w:rPr>
@@ -2571,6 +2658,7 @@
           <w:ilvl w:val="0"/>
           <w:numId w:val="20"/>
         </w:numPr>
+        <w:jc w:val="both"/>
         <w:rPr>
           <w:lang w:val="en-US"/>
         </w:rPr>
@@ -2589,6 +2677,7 @@
           <w:ilvl w:val="0"/>
           <w:numId w:val="20"/>
         </w:numPr>
+        <w:jc w:val="both"/>
         <w:rPr>
           <w:lang w:val="en-US"/>
         </w:rPr>
@@ -2607,6 +2696,7 @@
           <w:ilvl w:val="0"/>
           <w:numId w:val="20"/>
         </w:numPr>
+        <w:jc w:val="both"/>
         <w:rPr>
           <w:lang w:val="en-US"/>
         </w:rPr>
@@ -2625,6 +2715,7 @@
           <w:ilvl w:val="0"/>
           <w:numId w:val="20"/>
         </w:numPr>
+        <w:jc w:val="both"/>
         <w:rPr>
           <w:lang w:val="en-US"/>
         </w:rPr>
@@ -2635,6 +2726,1655 @@
         </w:rPr>
         <w:t>Create Report Directly in Power Bi service</w:t>
       </w:r>
+    </w:p>
+    <w:p>
+      <w:pPr>
+        <w:pStyle w:val="Heading2"/>
+        <w:jc w:val="both"/>
+        <w:rPr>
+          <w:lang w:val="en-US"/>
+        </w:rPr>
+      </w:pPr>
+      <w:r>
+        <w:rPr>
+          <w:lang w:val="en-US"/>
+        </w:rPr>
+        <w:t>Text Functions in Power Query</w:t>
+      </w:r>
+      <w:r>
+        <w:rPr>
+          <w:lang w:val="en-US"/>
+        </w:rPr>
+        <w:t xml:space="preserve"> </w:t>
+      </w:r>
+      <w:r>
+        <w:rPr>
+          <w:lang w:val="en-US"/>
+        </w:rPr>
+        <w:t>(Power BI)</w:t>
+      </w:r>
+    </w:p>
+    <w:p>
+      <w:pPr>
+        <w:pStyle w:val="Heading3"/>
+        <w:numPr>
+          <w:ilvl w:val="0"/>
+          <w:numId w:val="20"/>
+        </w:numPr>
+        <w:jc w:val="both"/>
+        <w:rPr>
+          <w:lang w:val="en-US"/>
+        </w:rPr>
+      </w:pPr>
+      <w:r>
+        <w:rPr>
+          <w:lang w:val="en-US"/>
+        </w:rPr>
+        <w:t>Merge</w:t>
+      </w:r>
+    </w:p>
+    <w:p>
+      <w:pPr>
+        <w:spacing w:before="100" w:beforeAutospacing="1" w:after="100" w:afterAutospacing="1" w:line="240" w:lineRule="auto"/>
+        <w:ind w:left="360"/>
+        <w:jc w:val="both"/>
+        <w:rPr>
+          <w:sz w:val="24"/>
+          <w:szCs w:val="24"/>
+        </w:rPr>
+      </w:pPr>
+      <w:r>
+        <w:rPr>
+          <w:b/>
+          <w:bCs/>
+          <w:sz w:val="24"/>
+          <w:szCs w:val="24"/>
+        </w:rPr>
+        <w:t>Steps to Merge Columns in Excel Using Power Query:</w:t>
+      </w:r>
+    </w:p>
+    <w:p>
+      <w:pPr>
+        <w:numPr>
+          <w:ilvl w:val="0"/>
+          <w:numId w:val="22"/>
+        </w:numPr>
+        <w:spacing w:before="100" w:beforeAutospacing="1" w:after="100" w:afterAutospacing="1" w:line="240" w:lineRule="auto"/>
+        <w:jc w:val="both"/>
+      </w:pPr>
+      <w:r>
+        <w:t xml:space="preserve">Open a </w:t>
+      </w:r>
+      <w:r>
+        <w:rPr>
+          <w:rStyle w:val="Strong"/>
+        </w:rPr>
+        <w:t>new</w:t>
+      </w:r>
+      <w:r>
+        <w:t xml:space="preserve"> Excel workbook.</w:t>
+      </w:r>
+    </w:p>
+    <w:p>
+      <w:pPr>
+        <w:numPr>
+          <w:ilvl w:val="0"/>
+          <w:numId w:val="22"/>
+        </w:numPr>
+        <w:spacing w:before="100" w:beforeAutospacing="1" w:after="100" w:afterAutospacing="1" w:line="240" w:lineRule="auto"/>
+        <w:jc w:val="both"/>
+      </w:pPr>
+      <w:r>
+        <w:t xml:space="preserve">Go to the </w:t>
+      </w:r>
+      <w:r>
+        <w:rPr>
+          <w:rStyle w:val="Strong"/>
+        </w:rPr>
+        <w:t>Data</w:t>
+      </w:r>
+      <w:r>
+        <w:t xml:space="preserve"> tab on the ribbon and select </w:t>
+      </w:r>
+      <w:r>
+        <w:rPr>
+          <w:rStyle w:val="Strong"/>
+        </w:rPr>
+        <w:t>Get Data</w:t>
+      </w:r>
+      <w:r>
+        <w:t xml:space="preserve"> → </w:t>
+      </w:r>
+      <w:r>
+        <w:rPr>
+          <w:rStyle w:val="Strong"/>
+        </w:rPr>
+        <w:t>From File</w:t>
+      </w:r>
+      <w:r>
+        <w:t xml:space="preserve"> → </w:t>
+      </w:r>
+      <w:r>
+        <w:rPr>
+          <w:rStyle w:val="Strong"/>
+        </w:rPr>
+        <w:t>From Workbook</w:t>
+      </w:r>
+      <w:r>
+        <w:t>.</w:t>
+      </w:r>
+    </w:p>
+    <w:p>
+      <w:pPr>
+        <w:numPr>
+          <w:ilvl w:val="0"/>
+          <w:numId w:val="22"/>
+        </w:numPr>
+        <w:spacing w:before="100" w:beforeAutospacing="1" w:after="100" w:afterAutospacing="1" w:line="240" w:lineRule="auto"/>
+        <w:jc w:val="both"/>
+      </w:pPr>
+      <w:r>
+        <w:t xml:space="preserve">Select an </w:t>
+      </w:r>
+      <w:r>
+        <w:rPr>
+          <w:rStyle w:val="Strong"/>
+        </w:rPr>
+        <w:t>Excel workbook</w:t>
+      </w:r>
+      <w:r>
+        <w:t xml:space="preserve"> and choose the table or sheet that contains the dataset.</w:t>
+      </w:r>
+    </w:p>
+    <w:p>
+      <w:pPr>
+        <w:numPr>
+          <w:ilvl w:val="0"/>
+          <w:numId w:val="22"/>
+        </w:numPr>
+        <w:spacing w:before="100" w:beforeAutospacing="1" w:after="100" w:afterAutospacing="1" w:line="240" w:lineRule="auto"/>
+        <w:jc w:val="both"/>
+      </w:pPr>
+      <w:r>
+        <w:t xml:space="preserve">Click </w:t>
+      </w:r>
+      <w:r>
+        <w:rPr>
+          <w:rStyle w:val="Strong"/>
+        </w:rPr>
+        <w:t>Load</w:t>
+      </w:r>
+      <w:r>
+        <w:t xml:space="preserve"> or </w:t>
+      </w:r>
+      <w:r>
+        <w:rPr>
+          <w:rStyle w:val="Strong"/>
+        </w:rPr>
+        <w:t>Transform Data</w:t>
+      </w:r>
+      <w:r>
+        <w:t xml:space="preserve"> (if you want to make changes before loading). This opens the </w:t>
+      </w:r>
+      <w:r>
+        <w:rPr>
+          <w:rStyle w:val="Strong"/>
+        </w:rPr>
+        <w:t>Power Query Editor</w:t>
+      </w:r>
+      <w:r>
+        <w:t>.</w:t>
+      </w:r>
+    </w:p>
+    <w:p>
+      <w:pPr>
+        <w:numPr>
+          <w:ilvl w:val="0"/>
+          <w:numId w:val="22"/>
+        </w:numPr>
+        <w:spacing w:before="100" w:beforeAutospacing="1" w:after="100" w:afterAutospacing="1" w:line="240" w:lineRule="auto"/>
+        <w:jc w:val="both"/>
+      </w:pPr>
+      <w:r>
+        <w:t xml:space="preserve">In the </w:t>
+      </w:r>
+      <w:r>
+        <w:rPr>
+          <w:rStyle w:val="Strong"/>
+        </w:rPr>
+        <w:t>Power Query Editor</w:t>
+      </w:r>
+      <w:r>
+        <w:t xml:space="preserve">, select the </w:t>
+      </w:r>
+      <w:r>
+        <w:rPr>
+          <w:rStyle w:val="Strong"/>
+        </w:rPr>
+        <w:t>columns</w:t>
+      </w:r>
+      <w:r>
+        <w:t xml:space="preserve"> you want to merge (hold </w:t>
+      </w:r>
+      <w:r>
+        <w:rPr>
+          <w:rStyle w:val="Strong"/>
+        </w:rPr>
+        <w:t>Ctrl</w:t>
+      </w:r>
+      <w:r>
+        <w:t xml:space="preserve"> to select multiple columns).</w:t>
+      </w:r>
+    </w:p>
+    <w:p>
+      <w:pPr>
+        <w:numPr>
+          <w:ilvl w:val="0"/>
+          <w:numId w:val="22"/>
+        </w:numPr>
+        <w:spacing w:before="100" w:beforeAutospacing="1" w:after="100" w:afterAutospacing="1" w:line="240" w:lineRule="auto"/>
+        <w:jc w:val="both"/>
+      </w:pPr>
+      <w:r>
+        <w:t xml:space="preserve">Go to the </w:t>
+      </w:r>
+      <w:r>
+        <w:rPr>
+          <w:rStyle w:val="Strong"/>
+        </w:rPr>
+        <w:t>Transform</w:t>
+      </w:r>
+      <w:r>
+        <w:t xml:space="preserve"> tab → Click </w:t>
+      </w:r>
+      <w:r>
+        <w:rPr>
+          <w:rStyle w:val="Strong"/>
+        </w:rPr>
+        <w:t>Merge Columns</w:t>
+      </w:r>
+      <w:r>
+        <w:t xml:space="preserve"> in the </w:t>
+      </w:r>
+      <w:r>
+        <w:rPr>
+          <w:rStyle w:val="Strong"/>
+        </w:rPr>
+        <w:t>Text Column</w:t>
+      </w:r>
+      <w:r>
+        <w:t xml:space="preserve"> group.</w:t>
+      </w:r>
+    </w:p>
+    <w:p>
+      <w:pPr>
+        <w:numPr>
+          <w:ilvl w:val="0"/>
+          <w:numId w:val="22"/>
+        </w:numPr>
+        <w:spacing w:before="100" w:beforeAutospacing="1" w:after="100" w:afterAutospacing="1" w:line="240" w:lineRule="auto"/>
+        <w:jc w:val="both"/>
+      </w:pPr>
+      <w:r>
+        <w:t xml:space="preserve">In the </w:t>
+      </w:r>
+      <w:r>
+        <w:rPr>
+          <w:rStyle w:val="Strong"/>
+        </w:rPr>
+        <w:t>Merge Columns</w:t>
+      </w:r>
+      <w:r>
+        <w:t xml:space="preserve"> dialog box:</w:t>
+      </w:r>
+    </w:p>
+    <w:p>
+      <w:pPr>
+        <w:numPr>
+          <w:ilvl w:val="1"/>
+          <w:numId w:val="22"/>
+        </w:numPr>
+        <w:spacing w:before="100" w:beforeAutospacing="1" w:after="100" w:afterAutospacing="1" w:line="240" w:lineRule="auto"/>
+        <w:jc w:val="both"/>
+      </w:pPr>
+      <w:r>
+        <w:t xml:space="preserve">Choose a </w:t>
+      </w:r>
+      <w:r>
+        <w:rPr>
+          <w:rStyle w:val="Strong"/>
+        </w:rPr>
+        <w:t>separator</w:t>
+      </w:r>
+      <w:r>
+        <w:t xml:space="preserve"> (e.g., space, comma, or custom).</w:t>
+      </w:r>
+    </w:p>
+    <w:p>
+      <w:pPr>
+        <w:numPr>
+          <w:ilvl w:val="1"/>
+          <w:numId w:val="22"/>
+        </w:numPr>
+        <w:spacing w:before="100" w:beforeAutospacing="1" w:after="100" w:afterAutospacing="1" w:line="240" w:lineRule="auto"/>
+        <w:jc w:val="both"/>
+      </w:pPr>
+      <w:r>
+        <w:t xml:space="preserve">Enter a </w:t>
+      </w:r>
+      <w:r>
+        <w:rPr>
+          <w:rStyle w:val="Strong"/>
+        </w:rPr>
+        <w:t>new column name</w:t>
+      </w:r>
+      <w:r>
+        <w:t xml:space="preserve"> if required.</w:t>
+      </w:r>
+    </w:p>
+    <w:p>
+      <w:pPr>
+        <w:numPr>
+          <w:ilvl w:val="1"/>
+          <w:numId w:val="22"/>
+        </w:numPr>
+        <w:spacing w:before="100" w:beforeAutospacing="1" w:after="100" w:afterAutospacing="1" w:line="240" w:lineRule="auto"/>
+        <w:jc w:val="both"/>
+      </w:pPr>
+      <w:r>
+        <w:t xml:space="preserve">Click </w:t>
+      </w:r>
+      <w:r>
+        <w:rPr>
+          <w:rStyle w:val="Strong"/>
+        </w:rPr>
+        <w:t>OK</w:t>
+      </w:r>
+      <w:r>
+        <w:t>.</w:t>
+      </w:r>
+    </w:p>
+    <w:p>
+      <w:pPr>
+        <w:numPr>
+          <w:ilvl w:val="0"/>
+          <w:numId w:val="22"/>
+        </w:numPr>
+        <w:spacing w:before="100" w:beforeAutospacing="1" w:after="100" w:afterAutospacing="1" w:line="240" w:lineRule="auto"/>
+        <w:jc w:val="both"/>
+      </w:pPr>
+      <w:r>
+        <w:t xml:space="preserve">Go to the </w:t>
+      </w:r>
+      <w:r>
+        <w:rPr>
+          <w:rStyle w:val="Strong"/>
+        </w:rPr>
+        <w:t>Home</w:t>
+      </w:r>
+      <w:r>
+        <w:t xml:space="preserve"> tab → Click </w:t>
+      </w:r>
+      <w:r>
+        <w:rPr>
+          <w:rStyle w:val="Strong"/>
+        </w:rPr>
+        <w:t>Close &amp; Load</w:t>
+      </w:r>
+      <w:r>
+        <w:t xml:space="preserve"> (top-left corner) to load the transformed dataset back into Excel.</w:t>
+      </w:r>
+    </w:p>
+    <w:p>
+      <w:pPr>
+        <w:numPr>
+          <w:ilvl w:val="0"/>
+          <w:numId w:val="22"/>
+        </w:numPr>
+        <w:spacing w:before="100" w:beforeAutospacing="1" w:after="100" w:afterAutospacing="1" w:line="240" w:lineRule="auto"/>
+        <w:jc w:val="both"/>
+      </w:pPr>
+      <w:r>
+        <w:t>Your dataset will now appear in Excel with the merged column.</w:t>
+      </w:r>
+    </w:p>
+    <w:p>
+      <w:pPr>
+        <w:spacing w:before="100" w:beforeAutospacing="1" w:after="100" w:afterAutospacing="1" w:line="240" w:lineRule="auto"/>
+        <w:ind w:left="360"/>
+        <w:jc w:val="both"/>
+        <w:rPr>
+          <w:b/>
+          <w:bCs/>
+          <w:sz w:val="24"/>
+          <w:szCs w:val="24"/>
+        </w:rPr>
+      </w:pPr>
+      <w:r>
+        <w:rPr>
+          <w:b/>
+          <w:bCs/>
+          <w:sz w:val="24"/>
+          <w:szCs w:val="24"/>
+        </w:rPr>
+        <w:t xml:space="preserve">Steps to Merge Columns in </w:t>
+      </w:r>
+      <w:r>
+        <w:rPr>
+          <w:b/>
+          <w:bCs/>
+          <w:sz w:val="24"/>
+          <w:szCs w:val="24"/>
+        </w:rPr>
+        <w:t>Power BI</w:t>
+      </w:r>
+      <w:r>
+        <w:rPr>
+          <w:b/>
+          <w:bCs/>
+          <w:sz w:val="24"/>
+          <w:szCs w:val="24"/>
+        </w:rPr>
+        <w:t xml:space="preserve"> Using Power Query:</w:t>
+      </w:r>
+    </w:p>
+    <w:p>
+      <w:pPr>
+        <w:spacing w:before="100" w:beforeAutospacing="1" w:after="100" w:afterAutospacing="1" w:line="240" w:lineRule="auto"/>
+        <w:ind w:left="360"/>
+        <w:jc w:val="both"/>
+        <w:rPr>
+          <w:sz w:val="24"/>
+          <w:szCs w:val="24"/>
+        </w:rPr>
+      </w:pPr>
+      <w:r>
+        <w:rPr>
+          <w:sz w:val="24"/>
+          <w:szCs w:val="24"/>
+        </w:rPr>
+        <w:t xml:space="preserve">Follow Same steps like in excel but the only difference here is you will have </w:t>
+      </w:r>
+      <w:r>
+        <w:rPr>
+          <w:b/>
+          <w:bCs/>
+          <w:i/>
+          <w:iCs/>
+          <w:sz w:val="24"/>
+          <w:szCs w:val="24"/>
+        </w:rPr>
+        <w:t>Close &amp; Apply</w:t>
+      </w:r>
+      <w:r>
+        <w:rPr>
+          <w:i/>
+          <w:iCs/>
+          <w:sz w:val="24"/>
+          <w:szCs w:val="24"/>
+        </w:rPr>
+        <w:t xml:space="preserve"> </w:t>
+      </w:r>
+      <w:r>
+        <w:rPr>
+          <w:sz w:val="24"/>
+          <w:szCs w:val="24"/>
+        </w:rPr>
+        <w:t>option at the 8</w:t>
+      </w:r>
+      <w:r>
+        <w:rPr>
+          <w:sz w:val="24"/>
+          <w:szCs w:val="24"/>
+          <w:vertAlign w:val="superscript"/>
+        </w:rPr>
+        <w:t>th</w:t>
+      </w:r>
+      <w:r>
+        <w:rPr>
+          <w:sz w:val="24"/>
+          <w:szCs w:val="24"/>
+        </w:rPr>
+        <w:t xml:space="preserve"> step.</w:t>
+      </w:r>
+    </w:p>
+    <w:p>
+      <w:pPr>
+        <w:pStyle w:val="Heading3"/>
+        <w:numPr>
+          <w:ilvl w:val="0"/>
+          <w:numId w:val="20"/>
+        </w:numPr>
+        <w:jc w:val="both"/>
+        <w:rPr>
+          <w:lang w:val="en-US"/>
+        </w:rPr>
+      </w:pPr>
+      <w:r>
+        <w:rPr>
+          <w:lang w:val="en-US"/>
+        </w:rPr>
+        <w:lastRenderedPageBreak/>
+        <w:t>Split and Trim</w:t>
+      </w:r>
+    </w:p>
+    <w:p>
+      <w:pPr>
+        <w:spacing w:before="100" w:beforeAutospacing="1" w:after="100" w:afterAutospacing="1" w:line="240" w:lineRule="auto"/>
+        <w:ind w:left="360"/>
+        <w:jc w:val="both"/>
+        <w:rPr>
+          <w:b/>
+          <w:bCs/>
+          <w:sz w:val="24"/>
+          <w:szCs w:val="24"/>
+        </w:rPr>
+      </w:pPr>
+      <w:r>
+        <w:rPr>
+          <w:b/>
+          <w:bCs/>
+          <w:sz w:val="24"/>
+          <w:szCs w:val="24"/>
+        </w:rPr>
+        <w:t xml:space="preserve">Steps to </w:t>
+      </w:r>
+      <w:r>
+        <w:rPr>
+          <w:b/>
+          <w:bCs/>
+          <w:sz w:val="24"/>
+          <w:szCs w:val="24"/>
+        </w:rPr>
+        <w:t>Split and Trim</w:t>
+      </w:r>
+      <w:r>
+        <w:rPr>
+          <w:b/>
+          <w:bCs/>
+          <w:sz w:val="24"/>
+          <w:szCs w:val="24"/>
+        </w:rPr>
+        <w:t xml:space="preserve"> Columns in </w:t>
+      </w:r>
+      <w:r>
+        <w:rPr>
+          <w:b/>
+          <w:bCs/>
+          <w:sz w:val="24"/>
+          <w:szCs w:val="24"/>
+        </w:rPr>
+        <w:t>Power BI</w:t>
+      </w:r>
+      <w:r>
+        <w:rPr>
+          <w:b/>
+          <w:bCs/>
+          <w:sz w:val="24"/>
+          <w:szCs w:val="24"/>
+        </w:rPr>
+        <w:t xml:space="preserve"> Using Power Query:</w:t>
+      </w:r>
+    </w:p>
+    <w:p>
+      <w:pPr>
+        <w:pStyle w:val="ListParagraph"/>
+        <w:numPr>
+          <w:ilvl w:val="0"/>
+          <w:numId w:val="23"/>
+        </w:numPr>
+        <w:spacing w:before="100" w:beforeAutospacing="1" w:after="100" w:afterAutospacing="1" w:line="240" w:lineRule="auto"/>
+        <w:jc w:val="both"/>
+        <w:rPr>
+          <w:sz w:val="24"/>
+          <w:szCs w:val="24"/>
+        </w:rPr>
+      </w:pPr>
+      <w:r>
+        <w:rPr>
+          <w:b/>
+          <w:bCs/>
+          <w:sz w:val="24"/>
+          <w:szCs w:val="24"/>
+        </w:rPr>
+        <w:t>Go to the Data tab</w:t>
+      </w:r>
+      <w:r>
+        <w:rPr>
+          <w:sz w:val="24"/>
+          <w:szCs w:val="24"/>
+        </w:rPr>
+        <w:t xml:space="preserve"> → Click </w:t>
+      </w:r>
+      <w:r>
+        <w:rPr>
+          <w:b/>
+          <w:bCs/>
+          <w:sz w:val="24"/>
+          <w:szCs w:val="24"/>
+        </w:rPr>
+        <w:t>Get Data</w:t>
+      </w:r>
+      <w:r>
+        <w:rPr>
+          <w:sz w:val="24"/>
+          <w:szCs w:val="24"/>
+        </w:rPr>
+        <w:t xml:space="preserve"> → </w:t>
+      </w:r>
+      <w:r>
+        <w:rPr>
+          <w:b/>
+          <w:bCs/>
+          <w:sz w:val="24"/>
+          <w:szCs w:val="24"/>
+        </w:rPr>
+        <w:t>From File</w:t>
+      </w:r>
+      <w:r>
+        <w:rPr>
+          <w:sz w:val="24"/>
+          <w:szCs w:val="24"/>
+        </w:rPr>
+        <w:t xml:space="preserve"> → </w:t>
+      </w:r>
+      <w:r>
+        <w:rPr>
+          <w:b/>
+          <w:bCs/>
+          <w:sz w:val="24"/>
+          <w:szCs w:val="24"/>
+        </w:rPr>
+        <w:t>From Workbook</w:t>
+      </w:r>
+      <w:r>
+        <w:rPr>
+          <w:sz w:val="24"/>
+          <w:szCs w:val="24"/>
+        </w:rPr>
+        <w:t>.</w:t>
+      </w:r>
+    </w:p>
+    <w:p>
+      <w:pPr>
+        <w:pStyle w:val="ListParagraph"/>
+        <w:numPr>
+          <w:ilvl w:val="0"/>
+          <w:numId w:val="23"/>
+        </w:numPr>
+        <w:spacing w:before="100" w:beforeAutospacing="1" w:after="100" w:afterAutospacing="1" w:line="240" w:lineRule="auto"/>
+        <w:jc w:val="both"/>
+        <w:rPr>
+          <w:sz w:val="24"/>
+          <w:szCs w:val="24"/>
+        </w:rPr>
+      </w:pPr>
+      <w:r>
+        <w:rPr>
+          <w:sz w:val="24"/>
+          <w:szCs w:val="24"/>
+        </w:rPr>
+        <w:t xml:space="preserve">Select the </w:t>
+      </w:r>
+      <w:r>
+        <w:rPr>
+          <w:b/>
+          <w:bCs/>
+          <w:sz w:val="24"/>
+          <w:szCs w:val="24"/>
+        </w:rPr>
+        <w:t>Excel workbook</w:t>
+      </w:r>
+      <w:r>
+        <w:rPr>
+          <w:sz w:val="24"/>
+          <w:szCs w:val="24"/>
+        </w:rPr>
+        <w:t xml:space="preserve"> and choose the </w:t>
+      </w:r>
+      <w:r>
+        <w:rPr>
+          <w:b/>
+          <w:bCs/>
+          <w:sz w:val="24"/>
+          <w:szCs w:val="24"/>
+        </w:rPr>
+        <w:t>table or sheet</w:t>
+      </w:r>
+      <w:r>
+        <w:rPr>
+          <w:sz w:val="24"/>
+          <w:szCs w:val="24"/>
+        </w:rPr>
+        <w:t xml:space="preserve"> containing the data where </w:t>
+      </w:r>
+      <w:r>
+        <w:rPr>
+          <w:b/>
+          <w:bCs/>
+          <w:sz w:val="24"/>
+          <w:szCs w:val="24"/>
+        </w:rPr>
+        <w:t>Village, State, and City</w:t>
+      </w:r>
+      <w:r>
+        <w:rPr>
+          <w:sz w:val="24"/>
+          <w:szCs w:val="24"/>
+        </w:rPr>
+        <w:t xml:space="preserve"> are combined in a single column.</w:t>
+      </w:r>
+    </w:p>
+    <w:p>
+      <w:pPr>
+        <w:pStyle w:val="ListParagraph"/>
+        <w:numPr>
+          <w:ilvl w:val="0"/>
+          <w:numId w:val="23"/>
+        </w:numPr>
+        <w:spacing w:before="100" w:beforeAutospacing="1" w:after="100" w:afterAutospacing="1" w:line="240" w:lineRule="auto"/>
+        <w:jc w:val="both"/>
+        <w:rPr>
+          <w:sz w:val="24"/>
+          <w:szCs w:val="24"/>
+        </w:rPr>
+      </w:pPr>
+      <w:r>
+        <w:rPr>
+          <w:sz w:val="24"/>
+          <w:szCs w:val="24"/>
+        </w:rPr>
+        <w:t xml:space="preserve">Click </w:t>
+      </w:r>
+      <w:r>
+        <w:rPr>
+          <w:b/>
+          <w:bCs/>
+          <w:sz w:val="24"/>
+          <w:szCs w:val="24"/>
+        </w:rPr>
+        <w:t>Transform Data</w:t>
+      </w:r>
+      <w:r>
+        <w:rPr>
+          <w:sz w:val="24"/>
+          <w:szCs w:val="24"/>
+        </w:rPr>
+        <w:t xml:space="preserve"> to open the </w:t>
+      </w:r>
+      <w:r>
+        <w:rPr>
+          <w:b/>
+          <w:bCs/>
+          <w:sz w:val="24"/>
+          <w:szCs w:val="24"/>
+        </w:rPr>
+        <w:t>Power Query Editor</w:t>
+      </w:r>
+      <w:r>
+        <w:rPr>
+          <w:sz w:val="24"/>
+          <w:szCs w:val="24"/>
+        </w:rPr>
+        <w:t>.</w:t>
+      </w:r>
+    </w:p>
+    <w:p>
+      <w:pPr>
+        <w:pStyle w:val="ListParagraph"/>
+        <w:numPr>
+          <w:ilvl w:val="0"/>
+          <w:numId w:val="23"/>
+        </w:numPr>
+        <w:spacing w:before="100" w:beforeAutospacing="1" w:after="100" w:afterAutospacing="1" w:line="240" w:lineRule="auto"/>
+        <w:jc w:val="both"/>
+        <w:rPr>
+          <w:sz w:val="24"/>
+          <w:szCs w:val="24"/>
+        </w:rPr>
+      </w:pPr>
+      <w:r>
+        <w:rPr>
+          <w:sz w:val="24"/>
+          <w:szCs w:val="24"/>
+        </w:rPr>
+        <w:t xml:space="preserve">Select the </w:t>
+      </w:r>
+      <w:r>
+        <w:rPr>
+          <w:b/>
+          <w:bCs/>
+          <w:sz w:val="24"/>
+          <w:szCs w:val="24"/>
+        </w:rPr>
+        <w:t>column</w:t>
+      </w:r>
+      <w:r>
+        <w:rPr>
+          <w:sz w:val="24"/>
+          <w:szCs w:val="24"/>
+        </w:rPr>
+        <w:t xml:space="preserve"> that you want to split.</w:t>
+      </w:r>
+    </w:p>
+    <w:p>
+      <w:pPr>
+        <w:pStyle w:val="ListParagraph"/>
+        <w:numPr>
+          <w:ilvl w:val="0"/>
+          <w:numId w:val="23"/>
+        </w:numPr>
+        <w:spacing w:before="100" w:beforeAutospacing="1" w:after="100" w:afterAutospacing="1" w:line="240" w:lineRule="auto"/>
+        <w:jc w:val="both"/>
+        <w:rPr>
+          <w:sz w:val="24"/>
+          <w:szCs w:val="24"/>
+        </w:rPr>
+      </w:pPr>
+      <w:r>
+        <w:rPr>
+          <w:sz w:val="24"/>
+          <w:szCs w:val="24"/>
+        </w:rPr>
+        <w:t xml:space="preserve">Go to the </w:t>
+      </w:r>
+      <w:r>
+        <w:rPr>
+          <w:b/>
+          <w:bCs/>
+          <w:sz w:val="24"/>
+          <w:szCs w:val="24"/>
+        </w:rPr>
+        <w:t>Transform</w:t>
+      </w:r>
+      <w:r>
+        <w:rPr>
+          <w:sz w:val="24"/>
+          <w:szCs w:val="24"/>
+        </w:rPr>
+        <w:t xml:space="preserve"> tab → Click </w:t>
+      </w:r>
+      <w:r>
+        <w:rPr>
+          <w:b/>
+          <w:bCs/>
+          <w:sz w:val="24"/>
+          <w:szCs w:val="24"/>
+        </w:rPr>
+        <w:t>Split Column</w:t>
+      </w:r>
+      <w:r>
+        <w:rPr>
+          <w:sz w:val="24"/>
+          <w:szCs w:val="24"/>
+        </w:rPr>
+        <w:t xml:space="preserve"> in the </w:t>
+      </w:r>
+      <w:r>
+        <w:rPr>
+          <w:b/>
+          <w:bCs/>
+          <w:sz w:val="24"/>
+          <w:szCs w:val="24"/>
+        </w:rPr>
+        <w:t>Text Column</w:t>
+      </w:r>
+      <w:r>
+        <w:rPr>
+          <w:sz w:val="24"/>
+          <w:szCs w:val="24"/>
+        </w:rPr>
+        <w:t xml:space="preserve"> group.</w:t>
+      </w:r>
+    </w:p>
+    <w:p>
+      <w:pPr>
+        <w:pStyle w:val="ListParagraph"/>
+        <w:numPr>
+          <w:ilvl w:val="0"/>
+          <w:numId w:val="23"/>
+        </w:numPr>
+        <w:spacing w:before="100" w:beforeAutospacing="1" w:after="100" w:afterAutospacing="1" w:line="240" w:lineRule="auto"/>
+        <w:jc w:val="both"/>
+        <w:rPr>
+          <w:sz w:val="24"/>
+          <w:szCs w:val="24"/>
+        </w:rPr>
+      </w:pPr>
+      <w:r>
+        <w:rPr>
+          <w:sz w:val="24"/>
+          <w:szCs w:val="24"/>
+        </w:rPr>
+        <w:t xml:space="preserve">Choose a </w:t>
+      </w:r>
+      <w:r>
+        <w:rPr>
+          <w:b/>
+          <w:bCs/>
+          <w:sz w:val="24"/>
+          <w:szCs w:val="24"/>
+        </w:rPr>
+        <w:t>delimiter</w:t>
+      </w:r>
+      <w:r>
+        <w:rPr>
+          <w:sz w:val="24"/>
+          <w:szCs w:val="24"/>
+        </w:rPr>
+        <w:t xml:space="preserve"> (such as a comma, space, or custom separator) and click </w:t>
+      </w:r>
+      <w:r>
+        <w:rPr>
+          <w:b/>
+          <w:bCs/>
+          <w:sz w:val="24"/>
+          <w:szCs w:val="24"/>
+        </w:rPr>
+        <w:t>OK</w:t>
+      </w:r>
+      <w:r>
+        <w:rPr>
+          <w:sz w:val="24"/>
+          <w:szCs w:val="24"/>
+        </w:rPr>
+        <w:t>.</w:t>
+      </w:r>
+    </w:p>
+    <w:p>
+      <w:pPr>
+        <w:pStyle w:val="ListParagraph"/>
+        <w:numPr>
+          <w:ilvl w:val="0"/>
+          <w:numId w:val="23"/>
+        </w:numPr>
+        <w:spacing w:before="100" w:beforeAutospacing="1" w:after="100" w:afterAutospacing="1" w:line="240" w:lineRule="auto"/>
+        <w:jc w:val="both"/>
+        <w:rPr>
+          <w:sz w:val="24"/>
+          <w:szCs w:val="24"/>
+        </w:rPr>
+      </w:pPr>
+      <w:r>
+        <w:rPr>
+          <w:sz w:val="24"/>
+          <w:szCs w:val="24"/>
+        </w:rPr>
+        <w:t xml:space="preserve">The column will be split into three different columns. You can </w:t>
+      </w:r>
+      <w:r>
+        <w:rPr>
+          <w:b/>
+          <w:bCs/>
+          <w:sz w:val="24"/>
+          <w:szCs w:val="24"/>
+        </w:rPr>
+        <w:t>rename</w:t>
+      </w:r>
+      <w:r>
+        <w:rPr>
+          <w:sz w:val="24"/>
+          <w:szCs w:val="24"/>
+        </w:rPr>
+        <w:t xml:space="preserve"> them accordingly.</w:t>
+      </w:r>
+    </w:p>
+    <w:p>
+      <w:pPr>
+        <w:pStyle w:val="ListParagraph"/>
+        <w:numPr>
+          <w:ilvl w:val="0"/>
+          <w:numId w:val="23"/>
+        </w:numPr>
+        <w:spacing w:before="100" w:beforeAutospacing="1" w:after="100" w:afterAutospacing="1" w:line="240" w:lineRule="auto"/>
+        <w:jc w:val="both"/>
+        <w:rPr>
+          <w:sz w:val="24"/>
+          <w:szCs w:val="24"/>
+        </w:rPr>
+      </w:pPr>
+      <w:r>
+        <w:rPr>
+          <w:sz w:val="24"/>
+          <w:szCs w:val="24"/>
+        </w:rPr>
+        <w:t xml:space="preserve">To </w:t>
+      </w:r>
+      <w:r>
+        <w:rPr>
+          <w:b/>
+          <w:bCs/>
+          <w:sz w:val="24"/>
+          <w:szCs w:val="24"/>
+        </w:rPr>
+        <w:t>remove unwanted spaces</w:t>
+      </w:r>
+      <w:r>
+        <w:rPr>
+          <w:sz w:val="24"/>
+          <w:szCs w:val="24"/>
+        </w:rPr>
+        <w:t>, select the newly created columns.</w:t>
+      </w:r>
+    </w:p>
+    <w:p>
+      <w:pPr>
+        <w:pStyle w:val="ListParagraph"/>
+        <w:numPr>
+          <w:ilvl w:val="0"/>
+          <w:numId w:val="23"/>
+        </w:numPr>
+        <w:spacing w:before="100" w:beforeAutospacing="1" w:after="100" w:afterAutospacing="1" w:line="240" w:lineRule="auto"/>
+        <w:jc w:val="both"/>
+        <w:rPr>
+          <w:sz w:val="24"/>
+          <w:szCs w:val="24"/>
+        </w:rPr>
+      </w:pPr>
+      <w:r>
+        <w:rPr>
+          <w:sz w:val="24"/>
+          <w:szCs w:val="24"/>
+        </w:rPr>
+        <w:t xml:space="preserve">Click on </w:t>
+      </w:r>
+      <w:r>
+        <w:rPr>
+          <w:b/>
+          <w:bCs/>
+          <w:sz w:val="24"/>
+          <w:szCs w:val="24"/>
+        </w:rPr>
+        <w:t>Format</w:t>
+      </w:r>
+      <w:r>
+        <w:rPr>
+          <w:sz w:val="24"/>
+          <w:szCs w:val="24"/>
+        </w:rPr>
+        <w:t xml:space="preserve"> (located beside the "Split Column" option) and choose </w:t>
+      </w:r>
+      <w:r>
+        <w:rPr>
+          <w:b/>
+          <w:bCs/>
+          <w:sz w:val="24"/>
+          <w:szCs w:val="24"/>
+        </w:rPr>
+        <w:t>Trim</w:t>
+      </w:r>
+      <w:r>
+        <w:rPr>
+          <w:sz w:val="24"/>
+          <w:szCs w:val="24"/>
+        </w:rPr>
+        <w:t xml:space="preserve"> to remove extra spaces.</w:t>
+      </w:r>
+    </w:p>
+    <w:p>
+      <w:pPr>
+        <w:pStyle w:val="ListParagraph"/>
+        <w:numPr>
+          <w:ilvl w:val="0"/>
+          <w:numId w:val="23"/>
+        </w:numPr>
+        <w:spacing w:before="100" w:beforeAutospacing="1" w:after="100" w:afterAutospacing="1" w:line="240" w:lineRule="auto"/>
+        <w:jc w:val="both"/>
+        <w:rPr>
+          <w:sz w:val="24"/>
+          <w:szCs w:val="24"/>
+        </w:rPr>
+      </w:pPr>
+      <w:r>
+        <w:rPr>
+          <w:sz w:val="24"/>
+          <w:szCs w:val="24"/>
+        </w:rPr>
+        <w:t>Click on Load and Apply button to apply and work on changes made.</w:t>
+      </w:r>
+    </w:p>
+    <w:p>
+      <w:pPr>
+        <w:pStyle w:val="Heading3"/>
+        <w:numPr>
+          <w:ilvl w:val="0"/>
+          <w:numId w:val="20"/>
+        </w:numPr>
+        <w:jc w:val="both"/>
+        <w:rPr>
+          <w:lang w:val="en-US"/>
+        </w:rPr>
+      </w:pPr>
+      <w:r>
+        <w:rPr>
+          <w:lang w:val="en-US"/>
+        </w:rPr>
+        <w:t>Upper, Lower and Proper</w:t>
+      </w:r>
+    </w:p>
+    <w:p>
+      <w:pPr>
+        <w:pStyle w:val="ListParagraph"/>
+        <w:spacing w:before="100" w:beforeAutospacing="1" w:after="100" w:afterAutospacing="1" w:line="240" w:lineRule="auto"/>
+        <w:jc w:val="both"/>
+        <w:rPr>
+          <w:b/>
+          <w:bCs/>
+          <w:sz w:val="24"/>
+          <w:szCs w:val="24"/>
+        </w:rPr>
+      </w:pPr>
+      <w:r>
+        <w:rPr>
+          <w:b/>
+          <w:bCs/>
+          <w:sz w:val="24"/>
+          <w:szCs w:val="24"/>
+        </w:rPr>
+        <w:t xml:space="preserve">Steps to </w:t>
+      </w:r>
+      <w:r>
+        <w:rPr>
+          <w:b/>
+          <w:bCs/>
+          <w:sz w:val="24"/>
+          <w:szCs w:val="24"/>
+        </w:rPr>
+        <w:t>Uppercase, Lowercase and Proper(Capitalize)</w:t>
+      </w:r>
+      <w:r>
+        <w:rPr>
+          <w:b/>
+          <w:bCs/>
+          <w:sz w:val="24"/>
+          <w:szCs w:val="24"/>
+        </w:rPr>
+        <w:t xml:space="preserve"> Columns in Power BI Using Power Query:</w:t>
+      </w:r>
+    </w:p>
+    <w:p>
+      <w:pPr>
+        <w:pStyle w:val="ListParagraph"/>
+        <w:spacing w:before="100" w:beforeAutospacing="1" w:after="100" w:afterAutospacing="1" w:line="240" w:lineRule="auto"/>
+        <w:jc w:val="both"/>
+        <w:rPr>
+          <w:sz w:val="24"/>
+          <w:szCs w:val="24"/>
+        </w:rPr>
+      </w:pPr>
+      <w:r>
+        <w:rPr>
+          <w:sz w:val="24"/>
+          <w:szCs w:val="24"/>
+        </w:rPr>
+        <w:t>Follow same steps like above in 8th step you will be having all these options you can select whichever you require</w:t>
+      </w:r>
+      <w:r>
+        <w:rPr>
+          <w:sz w:val="24"/>
+          <w:szCs w:val="24"/>
+        </w:rPr>
+        <w:t>.</w:t>
+      </w:r>
+    </w:p>
+    <w:p>
+      <w:pPr>
+        <w:pStyle w:val="Heading3"/>
+        <w:numPr>
+          <w:ilvl w:val="0"/>
+          <w:numId w:val="20"/>
+        </w:numPr>
+        <w:jc w:val="both"/>
+        <w:rPr>
+          <w:lang w:val="en-US"/>
+        </w:rPr>
+      </w:pPr>
+      <w:r>
+        <w:rPr>
+          <w:lang w:val="en-US"/>
+        </w:rPr>
+        <w:t>Add Suffix and Prefix</w:t>
+      </w:r>
+    </w:p>
+    <w:p>
+      <w:pPr>
+        <w:pStyle w:val="ListParagraph"/>
+        <w:spacing w:before="100" w:beforeAutospacing="1" w:after="100" w:afterAutospacing="1" w:line="240" w:lineRule="auto"/>
+        <w:jc w:val="both"/>
+        <w:rPr>
+          <w:sz w:val="24"/>
+          <w:szCs w:val="24"/>
+        </w:rPr>
+      </w:pPr>
+      <w:r>
+        <w:rPr>
+          <w:sz w:val="24"/>
+          <w:szCs w:val="24"/>
+        </w:rPr>
+        <w:t>F</w:t>
+      </w:r>
+      <w:r>
+        <w:rPr>
+          <w:sz w:val="24"/>
+          <w:szCs w:val="24"/>
+        </w:rPr>
+        <w:t xml:space="preserve">ollow same steps like above </w:t>
+      </w:r>
+      <w:r>
+        <w:rPr>
+          <w:sz w:val="24"/>
+          <w:szCs w:val="24"/>
+        </w:rPr>
+        <w:t>in the format field you will find these prefix and suffix options</w:t>
+      </w:r>
+    </w:p>
+    <w:p>
+      <w:pPr>
+        <w:pStyle w:val="Heading3"/>
+        <w:numPr>
+          <w:ilvl w:val="0"/>
+          <w:numId w:val="20"/>
+        </w:numPr>
+        <w:jc w:val="both"/>
+        <w:rPr>
+          <w:lang w:val="en-US"/>
+        </w:rPr>
+      </w:pPr>
+      <w:r>
+        <w:rPr>
+          <w:lang w:val="en-US"/>
+        </w:rPr>
+        <w:t xml:space="preserve">Extract </w:t>
+      </w:r>
+      <w:r>
+        <w:rPr>
+          <w:lang w:val="en-US"/>
+        </w:rPr>
+        <w:t>Left, Right and Mid</w:t>
+      </w:r>
+      <w:r>
+        <w:rPr>
+          <w:lang w:val="en-US"/>
+        </w:rPr>
+        <w:t xml:space="preserve"> Part from the Merged data</w:t>
+      </w:r>
+    </w:p>
+    <w:p>
+      <w:pPr>
+        <w:ind w:left="720"/>
+        <w:jc w:val="both"/>
+        <w:rPr>
+          <w:lang w:val="en-US"/>
+        </w:rPr>
+      </w:pPr>
+      <w:r>
+        <w:rPr>
+          <w:lang w:val="en-US"/>
+        </w:rPr>
+        <w:t xml:space="preserve">Same Steps will be repeated here also in order to make a new column from the existing merged column we need to go to text group in </w:t>
+      </w:r>
+      <w:r>
+        <w:rPr>
+          <w:b/>
+          <w:bCs/>
+          <w:lang w:val="en-US"/>
+        </w:rPr>
+        <w:t>transform tab</w:t>
+      </w:r>
+      <w:r>
+        <w:rPr>
+          <w:lang w:val="en-US"/>
+        </w:rPr>
+        <w:t xml:space="preserve"> on ribbon and click extract</w:t>
+      </w:r>
+      <w:r>
+        <w:rPr>
+          <w:lang w:val="en-US"/>
+        </w:rPr>
+        <w:t xml:space="preserve">. </w:t>
+      </w:r>
+      <w:r>
+        <w:rPr>
+          <w:lang w:val="en-US"/>
+        </w:rPr>
+        <w:t xml:space="preserve">there you have different options like </w:t>
+      </w:r>
+      <w:r>
+        <w:rPr>
+          <w:b/>
+          <w:bCs/>
+          <w:lang w:val="en-US"/>
+        </w:rPr>
+        <w:t>length, First Characters, Last Characters, Range, text Before Delimiter, text after Delimiter and Text Between Delim</w:t>
+      </w:r>
+      <w:r>
+        <w:rPr>
+          <w:b/>
+          <w:bCs/>
+          <w:lang w:val="en-US"/>
+        </w:rPr>
+        <w:t>i</w:t>
+      </w:r>
+      <w:r>
+        <w:rPr>
+          <w:b/>
+          <w:bCs/>
+          <w:lang w:val="en-US"/>
+        </w:rPr>
+        <w:t>ter</w:t>
+      </w:r>
+      <w:r>
+        <w:rPr>
+          <w:lang w:val="en-US"/>
+        </w:rPr>
+        <w:t>.</w:t>
+      </w:r>
+      <w:r>
+        <w:rPr>
+          <w:lang w:val="en-US"/>
+        </w:rPr>
+        <w:t xml:space="preserve"> </w:t>
+      </w:r>
+      <w:r>
+        <w:rPr>
+          <w:lang w:val="en-US"/>
+        </w:rPr>
+        <w:t xml:space="preserve">Based </w:t>
+      </w:r>
+      <w:r>
+        <w:rPr>
+          <w:lang w:val="en-US"/>
+        </w:rPr>
+        <w:t>on</w:t>
+      </w:r>
+      <w:r>
+        <w:rPr>
+          <w:lang w:val="en-US"/>
+        </w:rPr>
+        <w:t xml:space="preserve"> the type of text use different options</w:t>
+      </w:r>
+      <w:r>
+        <w:rPr>
+          <w:lang w:val="en-US"/>
+        </w:rPr>
+        <w:t>.</w:t>
+      </w:r>
+    </w:p>
+    <w:p>
+      <w:pPr>
+        <w:ind w:left="720"/>
+        <w:jc w:val="both"/>
+        <w:rPr>
+          <w:lang w:val="en-US"/>
+        </w:rPr>
+      </w:pPr>
+      <w:r>
+        <w:rPr>
+          <w:lang w:val="en-US"/>
+        </w:rPr>
+        <w:t>N</w:t>
+      </w:r>
+      <w:r>
+        <w:rPr>
+          <w:lang w:val="en-US"/>
+        </w:rPr>
+        <w:t>ote:</w:t>
+      </w:r>
+      <w:r>
+        <w:rPr>
+          <w:lang w:val="en-US"/>
+        </w:rPr>
+        <w:t xml:space="preserve"> you want a new </w:t>
+      </w:r>
+      <w:r>
+        <w:rPr>
+          <w:lang w:val="en-US"/>
+        </w:rPr>
+        <w:t xml:space="preserve">transformed column by putting existing column as it is you need to apply the above operations in </w:t>
+      </w:r>
+      <w:r>
+        <w:rPr>
+          <w:b/>
+          <w:bCs/>
+          <w:lang w:val="en-US"/>
+        </w:rPr>
+        <w:t>Add Column Tab</w:t>
+      </w:r>
+      <w:r>
+        <w:rPr>
+          <w:b/>
+          <w:bCs/>
+          <w:lang w:val="en-US"/>
+        </w:rPr>
+        <w:t xml:space="preserve"> </w:t>
+      </w:r>
+      <w:r>
+        <w:rPr>
+          <w:lang w:val="en-US"/>
+        </w:rPr>
+        <w:t xml:space="preserve">if you don’t want just to transform it you can apply the same operations in </w:t>
+      </w:r>
+      <w:r>
+        <w:rPr>
+          <w:b/>
+          <w:bCs/>
+          <w:lang w:val="en-US"/>
+        </w:rPr>
+        <w:t>Transform tab</w:t>
+      </w:r>
+      <w:r>
+        <w:rPr>
+          <w:b/>
+          <w:bCs/>
+          <w:lang w:val="en-US"/>
+        </w:rPr>
+        <w:t>.</w:t>
+      </w:r>
+    </w:p>
+    <w:p>
+      <w:pPr>
+        <w:pStyle w:val="Heading3"/>
+        <w:numPr>
+          <w:ilvl w:val="0"/>
+          <w:numId w:val="20"/>
+        </w:numPr>
+        <w:jc w:val="both"/>
+        <w:rPr>
+          <w:lang w:val="en-US"/>
+        </w:rPr>
+      </w:pPr>
+      <w:r>
+        <w:rPr>
+          <w:lang w:val="en-US"/>
+        </w:rPr>
+        <w:t>Extract Text with Delimiter</w:t>
+      </w:r>
+    </w:p>
+    <w:p>
+      <w:pPr>
+        <w:ind w:left="3600" w:firstLine="720"/>
+        <w:jc w:val="both"/>
+        <w:rPr>
+          <w:lang w:val="en-US"/>
+        </w:rPr>
+      </w:pPr>
+      <w:r>
+        <w:rPr>
+          <mc:AlternateContent>
+            <mc:Choice Requires="w16se"/>
+            <mc:Fallback>
+              <w:rFonts w:ascii="Segoe UI Emoji" w:eastAsia="Segoe UI Emoji" w:hAnsi="Segoe UI Emoji" w:cs="Segoe UI Emoji"/>
+            </mc:Fallback>
+          </mc:AlternateContent>
+          <w:lang w:val="en-US"/>
+        </w:rPr>
+        <mc:AlternateContent>
+          <mc:Choice Requires="w16se">
+            <w16se:symEx w16se:font="Segoe UI Emoji" w16se:char="1F446"/>
+          </mc:Choice>
+          <mc:Fallback>
+            <w:t>👆</w:t>
+          </mc:Fallback>
+        </mc:AlternateContent>
+      </w:r>
+    </w:p>
+    <w:p>
+      <w:pPr>
+        <w:pStyle w:val="Heading2"/>
+        <w:jc w:val="both"/>
+        <w:rPr>
+          <w:lang w:val="en-US"/>
+        </w:rPr>
+      </w:pPr>
+      <w:r>
+        <w:rPr>
+          <w:lang w:val="en-US"/>
+        </w:rPr>
+        <w:lastRenderedPageBreak/>
+        <w:t>Date Functions in Power Query (Power BI)</w:t>
+      </w:r>
+    </w:p>
+    <w:p>
+      <w:pPr>
+        <w:pStyle w:val="Heading3"/>
+        <w:numPr>
+          <w:ilvl w:val="0"/>
+          <w:numId w:val="20"/>
+        </w:numPr>
+        <w:jc w:val="both"/>
+        <w:rPr>
+          <w:lang w:val="en-US"/>
+        </w:rPr>
+      </w:pPr>
+      <w:r>
+        <w:rPr>
+          <w:lang w:val="en-US"/>
+        </w:rPr>
+        <w:t>Year, Quarter, Month and Day</w:t>
+      </w:r>
+    </w:p>
+    <w:p>
+      <w:pPr>
+        <w:pStyle w:val="Heading3"/>
+        <w:numPr>
+          <w:ilvl w:val="0"/>
+          <w:numId w:val="20"/>
+        </w:numPr>
+        <w:jc w:val="both"/>
+        <w:rPr>
+          <w:lang w:val="en-US"/>
+        </w:rPr>
+      </w:pPr>
+      <w:r>
+        <w:rPr>
+          <w:lang w:val="en-US"/>
+        </w:rPr>
+        <w:t>Difference between Dates, Earliest and Latest</w:t>
+      </w:r>
+    </w:p>
+    <w:p>
+      <w:pPr>
+        <w:pStyle w:val="Heading3"/>
+        <w:numPr>
+          <w:ilvl w:val="0"/>
+          <w:numId w:val="20"/>
+        </w:numPr>
+        <w:jc w:val="both"/>
+        <w:rPr>
+          <w:lang w:val="en-US"/>
+        </w:rPr>
+      </w:pPr>
+      <w:r>
+        <w:rPr>
+          <w:lang w:val="en-US"/>
+        </w:rPr>
+        <w:t>Name of Day and Name of Month</w:t>
+      </w:r>
+    </w:p>
+    <w:p>
+      <w:pPr>
+        <w:pStyle w:val="Heading3"/>
+        <w:numPr>
+          <w:ilvl w:val="0"/>
+          <w:numId w:val="20"/>
+        </w:numPr>
+        <w:jc w:val="both"/>
+        <w:rPr>
+          <w:lang w:val="en-US"/>
+        </w:rPr>
+      </w:pPr>
+      <w:r>
+        <w:rPr>
+          <w:lang w:val="en-US"/>
+        </w:rPr>
+        <w:t>Day of week/Month/Year &amp; Week of Month /Year</w:t>
+      </w:r>
+    </w:p>
+    <w:p>
+      <w:pPr>
+        <w:pStyle w:val="Heading3"/>
+        <w:numPr>
+          <w:ilvl w:val="0"/>
+          <w:numId w:val="20"/>
+        </w:numPr>
+        <w:jc w:val="both"/>
+        <w:rPr>
+          <w:lang w:val="en-US"/>
+        </w:rPr>
+      </w:pPr>
+      <w:r>
+        <w:rPr>
+          <w:lang w:val="en-US"/>
+        </w:rPr>
+        <w:t>Extract Date from Date and Time</w:t>
+      </w:r>
+    </w:p>
+    <w:p>
+      <w:pPr>
+        <w:pStyle w:val="Heading3"/>
+        <w:numPr>
+          <w:ilvl w:val="0"/>
+          <w:numId w:val="20"/>
+        </w:numPr>
+        <w:jc w:val="both"/>
+        <w:rPr>
+          <w:lang w:val="en-US"/>
+        </w:rPr>
+      </w:pPr>
+      <w:r>
+        <w:rPr>
+          <w:lang w:val="en-US"/>
+        </w:rPr>
+        <w:t>Calculate age in 2 button clicks</w:t>
+      </w:r>
+    </w:p>
+    <w:p>
+      <w:pPr>
+        <w:pStyle w:val="Heading3"/>
+        <w:numPr>
+          <w:ilvl w:val="0"/>
+          <w:numId w:val="20"/>
+        </w:numPr>
+        <w:jc w:val="both"/>
+        <w:rPr>
+          <w:lang w:val="en-US"/>
+        </w:rPr>
+      </w:pPr>
+      <w:r>
+        <w:rPr>
+          <w:lang w:val="en-US"/>
+        </w:rPr>
+        <w:t>Which day of Year, Quarter, Month your Date of Birth is</w:t>
+      </w:r>
+    </w:p>
+    <w:p>
+      <w:pPr>
+        <w:pStyle w:val="Heading2"/>
+        <w:jc w:val="both"/>
+        <w:rPr>
+          <w:lang w:val="en-US"/>
+        </w:rPr>
+      </w:pPr>
     </w:p>
     <w:sectPr>
       <w:pgSz w:w="11906" w:h="16838"/>
@@ -3487,7 +5227,7 @@
   <w:abstractNum w:abstractNumId="7" w15:restartNumberingAfterBreak="0">
     <w:nsid w:val="21F315BE"/>
     <w:multiLevelType w:val="multilevel"/>
-    <w:tmpl w:val="8930811E"/>
+    <w:tmpl w:val="C026037E"/>
     <w:lvl w:ilvl="0">
       <w:start w:val="1"/>
       <w:numFmt w:val="bullet"/>
@@ -3504,20 +5244,16 @@
         <w:sz w:val="20"/>
       </w:rPr>
     </w:lvl>
-    <w:lvl w:ilvl="1" w:tentative="1">
-      <w:start w:val="1"/>
-      <w:numFmt w:val="bullet"/>
-      <w:lvlText w:val="o"/>
-      <w:lvlJc w:val="left"/>
-      <w:pPr>
-        <w:tabs>
-          <w:tab w:val="num" w:pos="1440"/>
-        </w:tabs>
+    <w:lvl w:ilvl="1">
+      <w:start w:val="1"/>
+      <w:numFmt w:val="decimal"/>
+      <w:lvlText w:val="%2."/>
+      <w:lvlJc w:val="left"/>
+      <w:pPr>
         <w:ind w:left="1440" w:hanging="360"/>
       </w:pPr>
       <w:rPr>
-        <w:rFonts w:ascii="Courier New" w:hAnsi="Courier New" w:hint="default"/>
-        <w:sz w:val="20"/>
+        <w:rFonts w:hint="default"/>
       </w:rPr>
     </w:lvl>
     <w:lvl w:ilvl="2" w:tentative="1">
@@ -3783,9 +5519,98 @@
     </w:lvl>
   </w:abstractNum>
   <w:abstractNum w:abstractNumId="9" w15:restartNumberingAfterBreak="0">
+    <w:nsid w:val="2BC96997"/>
+    <w:multiLevelType w:val="hybridMultilevel"/>
+    <w:tmpl w:val="ACC20BCE"/>
+    <w:lvl w:ilvl="0" w:tplc="4009000F">
+      <w:start w:val="1"/>
+      <w:numFmt w:val="decimal"/>
+      <w:lvlText w:val="%1."/>
+      <w:lvlJc w:val="left"/>
+      <w:pPr>
+        <w:ind w:left="720" w:hanging="360"/>
+      </w:pPr>
+      <w:rPr>
+        <w:rFonts w:hint="default"/>
+      </w:rPr>
+    </w:lvl>
+    <w:lvl w:ilvl="1" w:tplc="40090019" w:tentative="1">
+      <w:start w:val="1"/>
+      <w:numFmt w:val="lowerLetter"/>
+      <w:lvlText w:val="%2."/>
+      <w:lvlJc w:val="left"/>
+      <w:pPr>
+        <w:ind w:left="1440" w:hanging="360"/>
+      </w:pPr>
+    </w:lvl>
+    <w:lvl w:ilvl="2" w:tplc="4009001B" w:tentative="1">
+      <w:start w:val="1"/>
+      <w:numFmt w:val="lowerRoman"/>
+      <w:lvlText w:val="%3."/>
+      <w:lvlJc w:val="right"/>
+      <w:pPr>
+        <w:ind w:left="2160" w:hanging="180"/>
+      </w:pPr>
+    </w:lvl>
+    <w:lvl w:ilvl="3" w:tplc="4009000F" w:tentative="1">
+      <w:start w:val="1"/>
+      <w:numFmt w:val="decimal"/>
+      <w:lvlText w:val="%4."/>
+      <w:lvlJc w:val="left"/>
+      <w:pPr>
+        <w:ind w:left="2880" w:hanging="360"/>
+      </w:pPr>
+    </w:lvl>
+    <w:lvl w:ilvl="4" w:tplc="40090019" w:tentative="1">
+      <w:start w:val="1"/>
+      <w:numFmt w:val="lowerLetter"/>
+      <w:lvlText w:val="%5."/>
+      <w:lvlJc w:val="left"/>
+      <w:pPr>
+        <w:ind w:left="3600" w:hanging="360"/>
+      </w:pPr>
+    </w:lvl>
+    <w:lvl w:ilvl="5" w:tplc="4009001B" w:tentative="1">
+      <w:start w:val="1"/>
+      <w:numFmt w:val="lowerRoman"/>
+      <w:lvlText w:val="%6."/>
+      <w:lvlJc w:val="right"/>
+      <w:pPr>
+        <w:ind w:left="4320" w:hanging="180"/>
+      </w:pPr>
+    </w:lvl>
+    <w:lvl w:ilvl="6" w:tplc="4009000F" w:tentative="1">
+      <w:start w:val="1"/>
+      <w:numFmt w:val="decimal"/>
+      <w:lvlText w:val="%7."/>
+      <w:lvlJc w:val="left"/>
+      <w:pPr>
+        <w:ind w:left="5040" w:hanging="360"/>
+      </w:pPr>
+    </w:lvl>
+    <w:lvl w:ilvl="7" w:tplc="40090019" w:tentative="1">
+      <w:start w:val="1"/>
+      <w:numFmt w:val="lowerLetter"/>
+      <w:lvlText w:val="%8."/>
+      <w:lvlJc w:val="left"/>
+      <w:pPr>
+        <w:ind w:left="5760" w:hanging="360"/>
+      </w:pPr>
+    </w:lvl>
+    <w:lvl w:ilvl="8" w:tplc="4009001B" w:tentative="1">
+      <w:start w:val="1"/>
+      <w:numFmt w:val="lowerRoman"/>
+      <w:lvlText w:val="%9."/>
+      <w:lvlJc w:val="right"/>
+      <w:pPr>
+        <w:ind w:left="6480" w:hanging="180"/>
+      </w:pPr>
+    </w:lvl>
+  </w:abstractNum>
+  <w:abstractNum w:abstractNumId="10" w15:restartNumberingAfterBreak="0">
     <w:nsid w:val="387B164E"/>
     <w:multiLevelType w:val="hybridMultilevel"/>
-    <w:tmpl w:val="AF0ABE42"/>
+    <w:tmpl w:val="EF96CEC6"/>
     <w:lvl w:ilvl="0" w:tplc="40090001">
       <w:start w:val="1"/>
       <w:numFmt w:val="bullet"/>
@@ -3895,7 +5720,7 @@
       </w:rPr>
     </w:lvl>
   </w:abstractNum>
-  <w:abstractNum w:abstractNumId="10" w15:restartNumberingAfterBreak="0">
+  <w:abstractNum w:abstractNumId="11" w15:restartNumberingAfterBreak="0">
     <w:nsid w:val="462C51AA"/>
     <w:multiLevelType w:val="hybridMultilevel"/>
     <w:tmpl w:val="482C2854"/>
@@ -4008,7 +5833,7 @@
       </w:rPr>
     </w:lvl>
   </w:abstractNum>
-  <w:abstractNum w:abstractNumId="11" w15:restartNumberingAfterBreak="0">
+  <w:abstractNum w:abstractNumId="12" w15:restartNumberingAfterBreak="0">
     <w:nsid w:val="53D67585"/>
     <w:multiLevelType w:val="hybridMultilevel"/>
     <w:tmpl w:val="A5F07C7A"/>
@@ -4121,7 +5946,7 @@
       </w:rPr>
     </w:lvl>
   </w:abstractNum>
-  <w:abstractNum w:abstractNumId="12" w15:restartNumberingAfterBreak="0">
+  <w:abstractNum w:abstractNumId="13" w15:restartNumberingAfterBreak="0">
     <w:nsid w:val="5610637A"/>
     <w:multiLevelType w:val="multilevel"/>
     <w:tmpl w:val="8930811E"/>
@@ -4270,7 +6095,93 @@
       </w:rPr>
     </w:lvl>
   </w:abstractNum>
-  <w:abstractNum w:abstractNumId="13" w15:restartNumberingAfterBreak="0">
+  <w:abstractNum w:abstractNumId="14" w15:restartNumberingAfterBreak="0">
+    <w:nsid w:val="57157F7E"/>
+    <w:multiLevelType w:val="hybridMultilevel"/>
+    <w:tmpl w:val="BA224E56"/>
+    <w:lvl w:ilvl="0" w:tplc="4009000F">
+      <w:start w:val="1"/>
+      <w:numFmt w:val="decimal"/>
+      <w:lvlText w:val="%1."/>
+      <w:lvlJc w:val="left"/>
+      <w:pPr>
+        <w:ind w:left="1080" w:hanging="360"/>
+      </w:pPr>
+    </w:lvl>
+    <w:lvl w:ilvl="1" w:tplc="40090019" w:tentative="1">
+      <w:start w:val="1"/>
+      <w:numFmt w:val="lowerLetter"/>
+      <w:lvlText w:val="%2."/>
+      <w:lvlJc w:val="left"/>
+      <w:pPr>
+        <w:ind w:left="1800" w:hanging="360"/>
+      </w:pPr>
+    </w:lvl>
+    <w:lvl w:ilvl="2" w:tplc="4009001B" w:tentative="1">
+      <w:start w:val="1"/>
+      <w:numFmt w:val="lowerRoman"/>
+      <w:lvlText w:val="%3."/>
+      <w:lvlJc w:val="right"/>
+      <w:pPr>
+        <w:ind w:left="2520" w:hanging="180"/>
+      </w:pPr>
+    </w:lvl>
+    <w:lvl w:ilvl="3" w:tplc="4009000F" w:tentative="1">
+      <w:start w:val="1"/>
+      <w:numFmt w:val="decimal"/>
+      <w:lvlText w:val="%4."/>
+      <w:lvlJc w:val="left"/>
+      <w:pPr>
+        <w:ind w:left="3240" w:hanging="360"/>
+      </w:pPr>
+    </w:lvl>
+    <w:lvl w:ilvl="4" w:tplc="40090019" w:tentative="1">
+      <w:start w:val="1"/>
+      <w:numFmt w:val="lowerLetter"/>
+      <w:lvlText w:val="%5."/>
+      <w:lvlJc w:val="left"/>
+      <w:pPr>
+        <w:ind w:left="3960" w:hanging="360"/>
+      </w:pPr>
+    </w:lvl>
+    <w:lvl w:ilvl="5" w:tplc="4009001B" w:tentative="1">
+      <w:start w:val="1"/>
+      <w:numFmt w:val="lowerRoman"/>
+      <w:lvlText w:val="%6."/>
+      <w:lvlJc w:val="right"/>
+      <w:pPr>
+        <w:ind w:left="4680" w:hanging="180"/>
+      </w:pPr>
+    </w:lvl>
+    <w:lvl w:ilvl="6" w:tplc="4009000F" w:tentative="1">
+      <w:start w:val="1"/>
+      <w:numFmt w:val="decimal"/>
+      <w:lvlText w:val="%7."/>
+      <w:lvlJc w:val="left"/>
+      <w:pPr>
+        <w:ind w:left="5400" w:hanging="360"/>
+      </w:pPr>
+    </w:lvl>
+    <w:lvl w:ilvl="7" w:tplc="40090019" w:tentative="1">
+      <w:start w:val="1"/>
+      <w:numFmt w:val="lowerLetter"/>
+      <w:lvlText w:val="%8."/>
+      <w:lvlJc w:val="left"/>
+      <w:pPr>
+        <w:ind w:left="6120" w:hanging="360"/>
+      </w:pPr>
+    </w:lvl>
+    <w:lvl w:ilvl="8" w:tplc="4009001B" w:tentative="1">
+      <w:start w:val="1"/>
+      <w:numFmt w:val="lowerRoman"/>
+      <w:lvlText w:val="%9."/>
+      <w:lvlJc w:val="right"/>
+      <w:pPr>
+        <w:ind w:left="6840" w:hanging="180"/>
+      </w:pPr>
+    </w:lvl>
+  </w:abstractNum>
+  <w:abstractNum w:abstractNumId="15" w15:restartNumberingAfterBreak="0">
     <w:nsid w:val="58300010"/>
     <w:multiLevelType w:val="hybridMultilevel"/>
     <w:tmpl w:val="02864354"/>
@@ -4383,7 +6294,124 @@
       </w:rPr>
     </w:lvl>
   </w:abstractNum>
-  <w:abstractNum w:abstractNumId="14" w15:restartNumberingAfterBreak="0">
+  <w:abstractNum w:abstractNumId="16" w15:restartNumberingAfterBreak="0">
+    <w:nsid w:val="5BA87D7F"/>
+    <w:multiLevelType w:val="multilevel"/>
+    <w:tmpl w:val="89D09994"/>
+    <w:lvl w:ilvl="0">
+      <w:start w:val="1"/>
+      <w:numFmt w:val="decimal"/>
+      <w:lvlText w:val="%1."/>
+      <w:lvlJc w:val="left"/>
+      <w:pPr>
+        <w:tabs>
+          <w:tab w:val="num" w:pos="720"/>
+        </w:tabs>
+        <w:ind w:left="720" w:hanging="360"/>
+      </w:pPr>
+    </w:lvl>
+    <w:lvl w:ilvl="1">
+      <w:start w:val="1"/>
+      <w:numFmt w:val="bullet"/>
+      <w:lvlText w:val="o"/>
+      <w:lvlJc w:val="left"/>
+      <w:pPr>
+        <w:tabs>
+          <w:tab w:val="num" w:pos="1440"/>
+        </w:tabs>
+        <w:ind w:left="1440" w:hanging="360"/>
+      </w:pPr>
+      <w:rPr>
+        <w:rFonts w:ascii="Courier New" w:hAnsi="Courier New" w:hint="default"/>
+        <w:sz w:val="20"/>
+      </w:rPr>
+    </w:lvl>
+    <w:lvl w:ilvl="2" w:tentative="1">
+      <w:start w:val="1"/>
+      <w:numFmt w:val="decimal"/>
+      <w:lvlText w:val="%3."/>
+      <w:lvlJc w:val="left"/>
+      <w:pPr>
+        <w:tabs>
+          <w:tab w:val="num" w:pos="2160"/>
+        </w:tabs>
+        <w:ind w:left="2160" w:hanging="360"/>
+      </w:pPr>
+    </w:lvl>
+    <w:lvl w:ilvl="3" w:tentative="1">
+      <w:start w:val="1"/>
+      <w:numFmt w:val="decimal"/>
+      <w:lvlText w:val="%4."/>
+      <w:lvlJc w:val="left"/>
+      <w:pPr>
+        <w:tabs>
+          <w:tab w:val="num" w:pos="2880"/>
+        </w:tabs>
+        <w:ind w:left="2880" w:hanging="360"/>
+      </w:pPr>
+    </w:lvl>
+    <w:lvl w:ilvl="4" w:tentative="1">
+      <w:start w:val="1"/>
+      <w:numFmt w:val="decimal"/>
+      <w:lvlText w:val="%5."/>
+      <w:lvlJc w:val="left"/>
+      <w:pPr>
+        <w:tabs>
+          <w:tab w:val="num" w:pos="3600"/>
+        </w:tabs>
+        <w:ind w:left="3600" w:hanging="360"/>
+      </w:pPr>
+    </w:lvl>
+    <w:lvl w:ilvl="5" w:tentative="1">
+      <w:start w:val="1"/>
+      <w:numFmt w:val="decimal"/>
+      <w:lvlText w:val="%6."/>
+      <w:lvlJc w:val="left"/>
+      <w:pPr>
+        <w:tabs>
+          <w:tab w:val="num" w:pos="4320"/>
+        </w:tabs>
+        <w:ind w:left="4320" w:hanging="360"/>
+      </w:pPr>
+    </w:lvl>
+    <w:lvl w:ilvl="6" w:tentative="1">
+      <w:start w:val="1"/>
+      <w:numFmt w:val="decimal"/>
+      <w:lvlText w:val="%7."/>
+      <w:lvlJc w:val="left"/>
+      <w:pPr>
+        <w:tabs>
+          <w:tab w:val="num" w:pos="5040"/>
+        </w:tabs>
+        <w:ind w:left="5040" w:hanging="360"/>
+      </w:pPr>
+    </w:lvl>
+    <w:lvl w:ilvl="7" w:tentative="1">
+      <w:start w:val="1"/>
+      <w:numFmt w:val="decimal"/>
+      <w:lvlText w:val="%8."/>
+      <w:lvlJc w:val="left"/>
+      <w:pPr>
+        <w:tabs>
+          <w:tab w:val="num" w:pos="5760"/>
+        </w:tabs>
+        <w:ind w:left="5760" w:hanging="360"/>
+      </w:pPr>
+    </w:lvl>
+    <w:lvl w:ilvl="8" w:tentative="1">
+      <w:start w:val="1"/>
+      <w:numFmt w:val="decimal"/>
+      <w:lvlText w:val="%9."/>
+      <w:lvlJc w:val="left"/>
+      <w:pPr>
+        <w:tabs>
+          <w:tab w:val="num" w:pos="6480"/>
+        </w:tabs>
+        <w:ind w:left="6480" w:hanging="360"/>
+      </w:pPr>
+    </w:lvl>
+  </w:abstractNum>
+  <w:abstractNum w:abstractNumId="17" w15:restartNumberingAfterBreak="0">
     <w:nsid w:val="627F6583"/>
     <w:multiLevelType w:val="hybridMultilevel"/>
     <w:tmpl w:val="1DB05262"/>
@@ -4496,7 +6524,7 @@
       </w:rPr>
     </w:lvl>
   </w:abstractNum>
-  <w:abstractNum w:abstractNumId="15" w15:restartNumberingAfterBreak="0">
+  <w:abstractNum w:abstractNumId="18" w15:restartNumberingAfterBreak="0">
     <w:nsid w:val="653D255F"/>
     <w:multiLevelType w:val="hybridMultilevel"/>
     <w:tmpl w:val="C010BAC8"/>
@@ -4609,7 +6637,7 @@
       </w:rPr>
     </w:lvl>
   </w:abstractNum>
-  <w:abstractNum w:abstractNumId="16" w15:restartNumberingAfterBreak="0">
+  <w:abstractNum w:abstractNumId="19" w15:restartNumberingAfterBreak="0">
     <w:nsid w:val="67962698"/>
     <w:multiLevelType w:val="hybridMultilevel"/>
     <w:tmpl w:val="BF84BBA4"/>
@@ -4722,7 +6750,7 @@
       </w:rPr>
     </w:lvl>
   </w:abstractNum>
-  <w:abstractNum w:abstractNumId="17" w15:restartNumberingAfterBreak="0">
+  <w:abstractNum w:abstractNumId="20" w15:restartNumberingAfterBreak="0">
     <w:nsid w:val="6F5C7BF3"/>
     <w:multiLevelType w:val="hybridMultilevel"/>
     <w:tmpl w:val="FD30C946"/>
@@ -4835,7 +6863,7 @@
       </w:rPr>
     </w:lvl>
   </w:abstractNum>
-  <w:abstractNum w:abstractNumId="18" w15:restartNumberingAfterBreak="0">
+  <w:abstractNum w:abstractNumId="21" w15:restartNumberingAfterBreak="0">
     <w:nsid w:val="70177E63"/>
     <w:multiLevelType w:val="hybridMultilevel"/>
     <w:tmpl w:val="F2BCE1AA"/>
@@ -4948,7 +6976,7 @@
       </w:rPr>
     </w:lvl>
   </w:abstractNum>
-  <w:abstractNum w:abstractNumId="19" w15:restartNumberingAfterBreak="0">
+  <w:abstractNum w:abstractNumId="22" w15:restartNumberingAfterBreak="0">
     <w:nsid w:val="7B942A2D"/>
     <w:multiLevelType w:val="hybridMultilevel"/>
     <w:tmpl w:val="9C68C81A"/>
@@ -5074,52 +7102,61 @@
     <w:abstractNumId w:val="7"/>
   </w:num>
   <w:num w:numId="5" w16cid:durableId="151526633">
-    <w:abstractNumId w:val="12"/>
+    <w:abstractNumId w:val="13"/>
   </w:num>
   <w:num w:numId="6" w16cid:durableId="1515806625">
     <w:abstractNumId w:val="0"/>
   </w:num>
   <w:num w:numId="7" w16cid:durableId="453329740">
-    <w:abstractNumId w:val="18"/>
+    <w:abstractNumId w:val="21"/>
   </w:num>
   <w:num w:numId="8" w16cid:durableId="2125227583">
-    <w:abstractNumId w:val="11"/>
+    <w:abstractNumId w:val="12"/>
   </w:num>
   <w:num w:numId="9" w16cid:durableId="1839156719">
     <w:abstractNumId w:val="2"/>
   </w:num>
   <w:num w:numId="10" w16cid:durableId="1766732755">
-    <w:abstractNumId w:val="15"/>
+    <w:abstractNumId w:val="18"/>
   </w:num>
   <w:num w:numId="11" w16cid:durableId="736971650">
-    <w:abstractNumId w:val="17"/>
+    <w:abstractNumId w:val="20"/>
   </w:num>
   <w:num w:numId="12" w16cid:durableId="1798600185">
     <w:abstractNumId w:val="5"/>
   </w:num>
   <w:num w:numId="13" w16cid:durableId="1663507486">
-    <w:abstractNumId w:val="13"/>
+    <w:abstractNumId w:val="15"/>
   </w:num>
   <w:num w:numId="14" w16cid:durableId="1825462424">
     <w:abstractNumId w:val="3"/>
   </w:num>
   <w:num w:numId="15" w16cid:durableId="1165825485">
-    <w:abstractNumId w:val="19"/>
+    <w:abstractNumId w:val="22"/>
   </w:num>
   <w:num w:numId="16" w16cid:durableId="15499098">
-    <w:abstractNumId w:val="14"/>
+    <w:abstractNumId w:val="17"/>
   </w:num>
   <w:num w:numId="17" w16cid:durableId="2115126889">
-    <w:abstractNumId w:val="16"/>
+    <w:abstractNumId w:val="19"/>
   </w:num>
   <w:num w:numId="18" w16cid:durableId="1645616827">
     <w:abstractNumId w:val="4"/>
   </w:num>
   <w:num w:numId="19" w16cid:durableId="270674077">
+    <w:abstractNumId w:val="11"/>
+  </w:num>
+  <w:num w:numId="20" w16cid:durableId="1173449632">
     <w:abstractNumId w:val="10"/>
   </w:num>
-  <w:num w:numId="20" w16cid:durableId="1173449632">
+  <w:num w:numId="21" w16cid:durableId="1082481898">
     <w:abstractNumId w:val="9"/>
+  </w:num>
+  <w:num w:numId="22" w16cid:durableId="954405743">
+    <w:abstractNumId w:val="16"/>
+  </w:num>
+  <w:num w:numId="23" w16cid:durableId="1645351064">
+    <w:abstractNumId w:val="14"/>
   </w:num>
 </w:numbering>
 </file>
@@ -6037,6 +8074,52 @@
       <w:spacing w:val="5"/>
     </w:rPr>
   </w:style>
+  <w:style w:type="character" w:styleId="Hyperlink">
+    <w:name w:val="Hyperlink"/>
+    <w:basedOn w:val="DefaultParagraphFont"/>
+    <w:uiPriority w:val="99"/>
+    <w:unhideWhenUsed/>
+    <w:rsid w:val="00516011"/>
+    <w:rPr>
+      <w:color w:val="0563C1" w:themeColor="hyperlink"/>
+      <w:u w:val="single"/>
+    </w:rPr>
+  </w:style>
+  <w:style w:type="character" w:styleId="UnresolvedMention">
+    <w:name w:val="Unresolved Mention"/>
+    <w:basedOn w:val="DefaultParagraphFont"/>
+    <w:uiPriority w:val="99"/>
+    <w:semiHidden/>
+    <w:unhideWhenUsed/>
+    <w:rsid w:val="00516011"/>
+    <w:rPr>
+      <w:color w:val="605E5C"/>
+      <w:shd w:val="clear" w:color="auto" w:fill="E1DFDD"/>
+    </w:rPr>
+  </w:style>
+  <w:style w:type="character" w:styleId="FollowedHyperlink">
+    <w:name w:val="FollowedHyperlink"/>
+    <w:basedOn w:val="DefaultParagraphFont"/>
+    <w:uiPriority w:val="99"/>
+    <w:semiHidden/>
+    <w:unhideWhenUsed/>
+    <w:rsid w:val="00516011"/>
+    <w:rPr>
+      <w:color w:val="954F72" w:themeColor="followedHyperlink"/>
+      <w:u w:val="single"/>
+    </w:rPr>
+  </w:style>
+  <w:style w:type="character" w:styleId="Strong">
+    <w:name w:val="Strong"/>
+    <w:basedOn w:val="DefaultParagraphFont"/>
+    <w:uiPriority w:val="22"/>
+    <w:qFormat/>
+    <w:rsid w:val="00703739"/>
+    <w:rPr>
+      <w:b/>
+      <w:bCs/>
+    </w:rPr>
+  </w:style>
 </w:styles>
 </file>
 

</xml_diff>